<commit_message>
The search is now performed not only by defect names but also by structure names ('localizationODM' field of DB).
</commit_message>
<xml_diff>
--- a/report_template.docx
+++ b/report_template.docx
@@ -14,6 +14,7 @@
           <w:insideH w:val="single" w:sz="4" w:space="0" w:color="auto"/>
           <w:insideV w:val="single" w:sz="4" w:space="0" w:color="auto"/>
         </w:tblBorders>
+        <w:shd w:val="pct5" w:color="auto" w:fill="auto"/>
         <w:tblLook w:val="04A0" w:firstRow="1" w:lastRow="0" w:firstColumn="1" w:lastColumn="0" w:noHBand="0" w:noVBand="1"/>
       </w:tblPr>
       <w:tblGrid>
@@ -32,12 +33,7 @@
         <w:tc>
           <w:tcPr>
             <w:tcW w:w="238" w:type="pct"/>
-            <w:tcBorders>
-              <w:top w:val="single" w:sz="4" w:space="0" w:color="auto"/>
-              <w:left w:val="single" w:sz="4" w:space="0" w:color="auto"/>
-              <w:bottom w:val="single" w:sz="4" w:space="0" w:color="auto"/>
-              <w:right w:val="single" w:sz="4" w:space="0" w:color="auto"/>
-            </w:tcBorders>
+            <w:shd w:val="pct5" w:color="auto" w:fill="auto"/>
             <w:vAlign w:val="center"/>
             <w:hideMark/>
           </w:tcPr>
@@ -60,12 +56,7 @@
         <w:tc>
           <w:tcPr>
             <w:tcW w:w="1064" w:type="pct"/>
-            <w:tcBorders>
-              <w:top w:val="single" w:sz="4" w:space="0" w:color="auto"/>
-              <w:left w:val="single" w:sz="4" w:space="0" w:color="auto"/>
-              <w:bottom w:val="single" w:sz="4" w:space="0" w:color="auto"/>
-              <w:right w:val="single" w:sz="4" w:space="0" w:color="auto"/>
-            </w:tcBorders>
+            <w:shd w:val="pct5" w:color="auto" w:fill="auto"/>
             <w:vAlign w:val="center"/>
             <w:hideMark/>
           </w:tcPr>
@@ -87,12 +78,7 @@
         <w:tc>
           <w:tcPr>
             <w:tcW w:w="1169" w:type="pct"/>
-            <w:tcBorders>
-              <w:top w:val="single" w:sz="4" w:space="0" w:color="auto"/>
-              <w:left w:val="single" w:sz="4" w:space="0" w:color="auto"/>
-              <w:bottom w:val="single" w:sz="4" w:space="0" w:color="auto"/>
-              <w:right w:val="single" w:sz="4" w:space="0" w:color="auto"/>
-            </w:tcBorders>
+            <w:shd w:val="pct5" w:color="auto" w:fill="auto"/>
             <w:vAlign w:val="center"/>
             <w:hideMark/>
           </w:tcPr>
@@ -114,12 +100,7 @@
         <w:tc>
           <w:tcPr>
             <w:tcW w:w="989" w:type="pct"/>
-            <w:tcBorders>
-              <w:top w:val="single" w:sz="4" w:space="0" w:color="auto"/>
-              <w:left w:val="single" w:sz="4" w:space="0" w:color="auto"/>
-              <w:bottom w:val="single" w:sz="4" w:space="0" w:color="auto"/>
-              <w:right w:val="single" w:sz="4" w:space="0" w:color="auto"/>
-            </w:tcBorders>
+            <w:shd w:val="pct5" w:color="auto" w:fill="auto"/>
             <w:vAlign w:val="center"/>
             <w:hideMark/>
           </w:tcPr>
@@ -141,12 +122,7 @@
         <w:tc>
           <w:tcPr>
             <w:tcW w:w="523" w:type="pct"/>
-            <w:tcBorders>
-              <w:top w:val="single" w:sz="4" w:space="0" w:color="auto"/>
-              <w:left w:val="single" w:sz="4" w:space="0" w:color="auto"/>
-              <w:bottom w:val="single" w:sz="4" w:space="0" w:color="auto"/>
-              <w:right w:val="single" w:sz="4" w:space="0" w:color="auto"/>
-            </w:tcBorders>
+            <w:shd w:val="pct5" w:color="auto" w:fill="auto"/>
             <w:vAlign w:val="center"/>
             <w:hideMark/>
           </w:tcPr>
@@ -168,12 +144,7 @@
         <w:tc>
           <w:tcPr>
             <w:tcW w:w="1017" w:type="pct"/>
-            <w:tcBorders>
-              <w:top w:val="single" w:sz="4" w:space="0" w:color="auto"/>
-              <w:left w:val="single" w:sz="4" w:space="0" w:color="auto"/>
-              <w:bottom w:val="single" w:sz="4" w:space="0" w:color="auto"/>
-              <w:right w:val="single" w:sz="4" w:space="0" w:color="auto"/>
-            </w:tcBorders>
+            <w:shd w:val="pct5" w:color="auto" w:fill="auto"/>
             <w:vAlign w:val="center"/>
             <w:hideMark/>
           </w:tcPr>

</xml_diff>

<commit_message>
Minor fixes in docx templates, visual impovements, button for copying data from Form 1 to some fields.
</commit_message>
<xml_diff>
--- a/report_template.docx
+++ b/report_template.docx
@@ -152,7 +152,25 @@
           <w:sz w:val="20"/>
           <w:szCs w:val="20"/>
         </w:rPr>
-        <w:t xml:space="preserve">190020, город Санкт-Петербург, вн.тер.г. Муниципальный Округ Екатерингофский, </w:t>
+        <w:t xml:space="preserve">190020, город Санкт-Петербург, </w:t>
+      </w:r>
+      <w:proofErr w:type="spellStart"/>
+      <w:r>
+        <w:rPr>
+          <w:rFonts w:ascii="Arial" w:hAnsi="Arial" w:cs="Arial"/>
+          <w:sz w:val="20"/>
+          <w:szCs w:val="20"/>
+        </w:rPr>
+        <w:t>вн.тер.г</w:t>
+      </w:r>
+      <w:proofErr w:type="spellEnd"/>
+      <w:r>
+        <w:rPr>
+          <w:rFonts w:ascii="Arial" w:hAnsi="Arial" w:cs="Arial"/>
+          <w:sz w:val="20"/>
+          <w:szCs w:val="20"/>
+        </w:rPr>
+        <w:t xml:space="preserve">. Муниципальный Округ Екатерингофский, </w:t>
       </w:r>
       <w:r>
         <w:rPr>
@@ -178,8 +196,27 @@
           <w:sz w:val="20"/>
           <w:szCs w:val="20"/>
         </w:rPr>
-        <w:t xml:space="preserve">-mail: </w:t>
-      </w:r>
+        <w:t>-</w:t>
+      </w:r>
+      <w:proofErr w:type="spellStart"/>
+      <w:r>
+        <w:rPr>
+          <w:rFonts w:ascii="Arial" w:hAnsi="Arial" w:cs="Arial"/>
+          <w:sz w:val="20"/>
+          <w:szCs w:val="20"/>
+        </w:rPr>
+        <w:t>mail</w:t>
+      </w:r>
+      <w:proofErr w:type="spellEnd"/>
+      <w:r>
+        <w:rPr>
+          <w:rFonts w:ascii="Arial" w:hAnsi="Arial" w:cs="Arial"/>
+          <w:sz w:val="20"/>
+          <w:szCs w:val="20"/>
+        </w:rPr>
+        <w:t xml:space="preserve">: </w:t>
+      </w:r>
+      <w:proofErr w:type="spellStart"/>
       <w:r>
         <w:rPr>
           <w:rFonts w:ascii="Arial" w:hAnsi="Arial" w:cs="Arial"/>
@@ -189,6 +226,7 @@
         </w:rPr>
         <w:t>proektsm</w:t>
       </w:r>
+      <w:proofErr w:type="spellEnd"/>
       <w:r>
         <w:rPr>
           <w:rFonts w:ascii="Arial" w:hAnsi="Arial" w:cs="Arial"/>
@@ -638,7 +676,29 @@
           <w:sz w:val="28"/>
           <w:szCs w:val="28"/>
         </w:rPr>
-        <w:t>{{bridge.</w:t>
+        <w:t>{{</w:t>
+      </w:r>
+      <w:proofErr w:type="spellStart"/>
+      <w:r>
+        <w:rPr>
+          <w:rFonts w:ascii="Arial" w:hAnsi="Arial" w:cs="Arial"/>
+          <w:b/>
+          <w:color w:val="3B689F"/>
+          <w:sz w:val="28"/>
+          <w:szCs w:val="28"/>
+        </w:rPr>
+        <w:t>bridge</w:t>
+      </w:r>
+      <w:proofErr w:type="spellEnd"/>
+      <w:r>
+        <w:rPr>
+          <w:rFonts w:ascii="Arial" w:hAnsi="Arial" w:cs="Arial"/>
+          <w:b/>
+          <w:color w:val="3B689F"/>
+          <w:sz w:val="28"/>
+          <w:szCs w:val="28"/>
+        </w:rPr>
+        <w:t>.</w:t>
       </w:r>
       <w:r>
         <w:rPr>
@@ -985,7 +1045,25 @@
           <w:sz w:val="20"/>
           <w:szCs w:val="20"/>
         </w:rPr>
-        <w:t xml:space="preserve">190020, город Санкт-Петербург, вн.тер.г. Муниципальный Округ Екатерингофский, </w:t>
+        <w:t xml:space="preserve">190020, город Санкт-Петербург, </w:t>
+      </w:r>
+      <w:proofErr w:type="spellStart"/>
+      <w:r>
+        <w:rPr>
+          <w:rFonts w:ascii="Arial" w:hAnsi="Arial" w:cs="Arial"/>
+          <w:sz w:val="20"/>
+          <w:szCs w:val="20"/>
+        </w:rPr>
+        <w:t>вн.тер.г</w:t>
+      </w:r>
+      <w:proofErr w:type="spellEnd"/>
+      <w:r>
+        <w:rPr>
+          <w:rFonts w:ascii="Arial" w:hAnsi="Arial" w:cs="Arial"/>
+          <w:sz w:val="20"/>
+          <w:szCs w:val="20"/>
+        </w:rPr>
+        <w:t xml:space="preserve">. Муниципальный Округ Екатерингофский, </w:t>
       </w:r>
       <w:r>
         <w:rPr>
@@ -1011,8 +1089,27 @@
           <w:sz w:val="20"/>
           <w:szCs w:val="20"/>
         </w:rPr>
-        <w:t xml:space="preserve">-mail: </w:t>
-      </w:r>
+        <w:t>-</w:t>
+      </w:r>
+      <w:proofErr w:type="spellStart"/>
+      <w:r>
+        <w:rPr>
+          <w:rFonts w:ascii="Arial" w:hAnsi="Arial" w:cs="Arial"/>
+          <w:sz w:val="20"/>
+          <w:szCs w:val="20"/>
+        </w:rPr>
+        <w:t>mail</w:t>
+      </w:r>
+      <w:proofErr w:type="spellEnd"/>
+      <w:r>
+        <w:rPr>
+          <w:rFonts w:ascii="Arial" w:hAnsi="Arial" w:cs="Arial"/>
+          <w:sz w:val="20"/>
+          <w:szCs w:val="20"/>
+        </w:rPr>
+        <w:t xml:space="preserve">: </w:t>
+      </w:r>
+      <w:proofErr w:type="spellStart"/>
       <w:r>
         <w:rPr>
           <w:rFonts w:ascii="Arial" w:hAnsi="Arial" w:cs="Arial"/>
@@ -1022,6 +1119,7 @@
         </w:rPr>
         <w:t>proektsm</w:t>
       </w:r>
+      <w:proofErr w:type="spellEnd"/>
       <w:r>
         <w:rPr>
           <w:rFonts w:ascii="Arial" w:hAnsi="Arial" w:cs="Arial"/>
@@ -2582,6 +2680,7 @@
     <w:p>
       <w:pPr>
         <w:pStyle w:val="1"/>
+        <w:outlineLvl w:val="9"/>
         <w:rPr>
           <w:lang w:val="ru-RU"/>
         </w:rPr>
@@ -2654,7 +2753,23 @@
                 <w:rStyle w:val="a4"/>
                 <w:highlight w:val="yellow"/>
               </w:rPr>
-              <w:t>{{bridge.structure_type}}</w:t>
+              <w:t>{{</w:t>
+            </w:r>
+            <w:proofErr w:type="spellStart"/>
+            <w:r>
+              <w:rPr>
+                <w:rStyle w:val="a4"/>
+                <w:highlight w:val="yellow"/>
+              </w:rPr>
+              <w:t>bridge.structure_type</w:t>
+            </w:r>
+            <w:proofErr w:type="spellEnd"/>
+            <w:r>
+              <w:rPr>
+                <w:rStyle w:val="a4"/>
+                <w:highlight w:val="yellow"/>
+              </w:rPr>
+              <w:t>}}</w:t>
             </w:r>
           </w:p>
         </w:tc>
@@ -2815,7 +2930,35 @@
                 <w:highlight w:val="yellow"/>
                 <w:lang w:val="en-US"/>
               </w:rPr>
-              <w:t>{{bridge.road_code}}</w:t>
+              <w:t>{{</w:t>
+            </w:r>
+            <w:proofErr w:type="spellStart"/>
+            <w:proofErr w:type="gramStart"/>
+            <w:r>
+              <w:rPr>
+                <w:rStyle w:val="a4"/>
+                <w:highlight w:val="yellow"/>
+                <w:lang w:val="en-US"/>
+              </w:rPr>
+              <w:t>bridge.road</w:t>
+            </w:r>
+            <w:proofErr w:type="gramEnd"/>
+            <w:r>
+              <w:rPr>
+                <w:rStyle w:val="a4"/>
+                <w:highlight w:val="yellow"/>
+                <w:lang w:val="en-US"/>
+              </w:rPr>
+              <w:t>_code</w:t>
+            </w:r>
+            <w:proofErr w:type="spellEnd"/>
+            <w:r>
+              <w:rPr>
+                <w:rStyle w:val="a4"/>
+                <w:highlight w:val="yellow"/>
+                <w:lang w:val="en-US"/>
+              </w:rPr>
+              <w:t>}}</w:t>
             </w:r>
           </w:p>
         </w:tc>
@@ -2919,7 +3062,23 @@
                 <w:rStyle w:val="a4"/>
                 <w:highlight w:val="yellow"/>
               </w:rPr>
-              <w:t>{{bridge.region_code}}</w:t>
+              <w:t>{{</w:t>
+            </w:r>
+            <w:proofErr w:type="spellStart"/>
+            <w:r>
+              <w:rPr>
+                <w:rStyle w:val="a4"/>
+                <w:highlight w:val="yellow"/>
+              </w:rPr>
+              <w:t>bridge.region_code</w:t>
+            </w:r>
+            <w:proofErr w:type="spellEnd"/>
+            <w:r>
+              <w:rPr>
+                <w:rStyle w:val="a4"/>
+                <w:highlight w:val="yellow"/>
+              </w:rPr>
+              <w:t>}}</w:t>
             </w:r>
             <w:r>
               <w:rPr>
@@ -2993,7 +3152,23 @@
                 <w:rStyle w:val="a4"/>
                 <w:highlight w:val="yellow"/>
               </w:rPr>
-              <w:t>{{bridge.road_category}}</w:t>
+              <w:t>{{</w:t>
+            </w:r>
+            <w:proofErr w:type="spellStart"/>
+            <w:r>
+              <w:rPr>
+                <w:rStyle w:val="a4"/>
+                <w:highlight w:val="yellow"/>
+              </w:rPr>
+              <w:t>bridge.road_category</w:t>
+            </w:r>
+            <w:proofErr w:type="spellEnd"/>
+            <w:r>
+              <w:rPr>
+                <w:rStyle w:val="a4"/>
+                <w:highlight w:val="yellow"/>
+              </w:rPr>
+              <w:t>}}</w:t>
             </w:r>
           </w:p>
         </w:tc>
@@ -3065,13 +3240,41 @@
                 <w:highlight w:val="yellow"/>
                 <w:lang w:val="en-US"/>
               </w:rPr>
-              <w:t>{{bridge.lanes_bridge}}</w:t>
-            </w:r>
-            <w:r>
-              <w:rPr>
-                <w:rStyle w:val="a4"/>
+              <w:t>{{</w:t>
+            </w:r>
+            <w:proofErr w:type="spellStart"/>
+            <w:proofErr w:type="gramStart"/>
+            <w:r>
+              <w:rPr>
+                <w:rStyle w:val="a4"/>
+                <w:highlight w:val="yellow"/>
                 <w:lang w:val="en-US"/>
               </w:rPr>
+              <w:t>bridge.lanes</w:t>
+            </w:r>
+            <w:proofErr w:type="gramEnd"/>
+            <w:r>
+              <w:rPr>
+                <w:rStyle w:val="a4"/>
+                <w:highlight w:val="yellow"/>
+                <w:lang w:val="en-US"/>
+              </w:rPr>
+              <w:t>_bridge</w:t>
+            </w:r>
+            <w:proofErr w:type="spellEnd"/>
+            <w:r>
+              <w:rPr>
+                <w:rStyle w:val="a4"/>
+                <w:highlight w:val="yellow"/>
+                <w:lang w:val="en-US"/>
+              </w:rPr>
+              <w:t>}}</w:t>
+            </w:r>
+            <w:r>
+              <w:rPr>
+                <w:rStyle w:val="a4"/>
+                <w:lang w:val="en-US"/>
+              </w:rPr>
               <w:t xml:space="preserve"> / </w:t>
             </w:r>
             <w:r>
@@ -3080,7 +3283,35 @@
                 <w:highlight w:val="yellow"/>
                 <w:lang w:val="en-US"/>
               </w:rPr>
-              <w:t>{{bridge.lanes_approach}}</w:t>
+              <w:t>{{</w:t>
+            </w:r>
+            <w:proofErr w:type="spellStart"/>
+            <w:proofErr w:type="gramStart"/>
+            <w:r>
+              <w:rPr>
+                <w:rStyle w:val="a4"/>
+                <w:highlight w:val="yellow"/>
+                <w:lang w:val="en-US"/>
+              </w:rPr>
+              <w:t>bridge.lanes</w:t>
+            </w:r>
+            <w:proofErr w:type="gramEnd"/>
+            <w:r>
+              <w:rPr>
+                <w:rStyle w:val="a4"/>
+                <w:highlight w:val="yellow"/>
+                <w:lang w:val="en-US"/>
+              </w:rPr>
+              <w:t>_approach</w:t>
+            </w:r>
+            <w:proofErr w:type="spellEnd"/>
+            <w:r>
+              <w:rPr>
+                <w:rStyle w:val="a4"/>
+                <w:highlight w:val="yellow"/>
+                <w:lang w:val="en-US"/>
+              </w:rPr>
+              <w:t>}}</w:t>
             </w:r>
           </w:p>
         </w:tc>
@@ -3136,7 +3367,23 @@
                 <w:rStyle w:val="a4"/>
                 <w:highlight w:val="yellow"/>
               </w:rPr>
-              <w:t>{{bridge.marking}}</w:t>
+              <w:t>{{</w:t>
+            </w:r>
+            <w:proofErr w:type="spellStart"/>
+            <w:r>
+              <w:rPr>
+                <w:rStyle w:val="a4"/>
+                <w:highlight w:val="yellow"/>
+              </w:rPr>
+              <w:t>bridge.marking</w:t>
+            </w:r>
+            <w:proofErr w:type="spellEnd"/>
+            <w:r>
+              <w:rPr>
+                <w:rStyle w:val="a4"/>
+                <w:highlight w:val="yellow"/>
+              </w:rPr>
+              <w:t>}}</w:t>
             </w:r>
           </w:p>
         </w:tc>
@@ -3191,7 +3438,23 @@
                 <w:rStyle w:val="a4"/>
                 <w:highlight w:val="yellow"/>
               </w:rPr>
-              <w:t>{{bridge.nearest_settlement}}</w:t>
+              <w:t>{{</w:t>
+            </w:r>
+            <w:proofErr w:type="spellStart"/>
+            <w:r>
+              <w:rPr>
+                <w:rStyle w:val="a4"/>
+                <w:highlight w:val="yellow"/>
+              </w:rPr>
+              <w:t>bridge.nearest_settlement</w:t>
+            </w:r>
+            <w:proofErr w:type="spellEnd"/>
+            <w:r>
+              <w:rPr>
+                <w:rStyle w:val="a4"/>
+                <w:highlight w:val="yellow"/>
+              </w:rPr>
+              <w:t>}}</w:t>
             </w:r>
           </w:p>
         </w:tc>
@@ -3264,7 +3527,23 @@
                 <w:rStyle w:val="a4"/>
                 <w:highlight w:val="yellow"/>
               </w:rPr>
-              <w:t>{{bridge.hydro_B}}</w:t>
+              <w:t>{{</w:t>
+            </w:r>
+            <w:proofErr w:type="spellStart"/>
+            <w:r>
+              <w:rPr>
+                <w:rStyle w:val="a4"/>
+                <w:highlight w:val="yellow"/>
+              </w:rPr>
+              <w:t>bridge.hydro_B</w:t>
+            </w:r>
+            <w:proofErr w:type="spellEnd"/>
+            <w:r>
+              <w:rPr>
+                <w:rStyle w:val="a4"/>
+                <w:highlight w:val="yellow"/>
+              </w:rPr>
+              <w:t>}}</w:t>
             </w:r>
             <w:r>
               <w:rPr>
@@ -3295,7 +3574,23 @@
                 <w:rStyle w:val="a4"/>
                 <w:highlight w:val="yellow"/>
               </w:rPr>
-              <w:t>{{bridge.hydro_H}}</w:t>
+              <w:t>{{</w:t>
+            </w:r>
+            <w:proofErr w:type="spellStart"/>
+            <w:r>
+              <w:rPr>
+                <w:rStyle w:val="a4"/>
+                <w:highlight w:val="yellow"/>
+              </w:rPr>
+              <w:t>bridge.hydro_H</w:t>
+            </w:r>
+            <w:proofErr w:type="spellEnd"/>
+            <w:r>
+              <w:rPr>
+                <w:rStyle w:val="a4"/>
+                <w:highlight w:val="yellow"/>
+              </w:rPr>
+              <w:t>}}</w:t>
             </w:r>
             <w:r>
               <w:rPr>
@@ -3320,7 +3615,23 @@
                 <w:rStyle w:val="a4"/>
                 <w:highlight w:val="yellow"/>
               </w:rPr>
-              <w:t>{{bridge.hydro_V}}</w:t>
+              <w:t>{{</w:t>
+            </w:r>
+            <w:proofErr w:type="spellStart"/>
+            <w:r>
+              <w:rPr>
+                <w:rStyle w:val="a4"/>
+                <w:highlight w:val="yellow"/>
+              </w:rPr>
+              <w:t>bridge.hydro_V</w:t>
+            </w:r>
+            <w:proofErr w:type="spellEnd"/>
+            <w:r>
+              <w:rPr>
+                <w:rStyle w:val="a4"/>
+                <w:highlight w:val="yellow"/>
+              </w:rPr>
+              <w:t>}}</w:t>
             </w:r>
             <w:r>
               <w:rPr>
@@ -3377,7 +3688,35 @@
                 <w:highlight w:val="yellow"/>
                 <w:lang w:val="en-US"/>
               </w:rPr>
-              <w:t>{{bridge.flow_direction}}</w:t>
+              <w:t>{{</w:t>
+            </w:r>
+            <w:proofErr w:type="spellStart"/>
+            <w:proofErr w:type="gramStart"/>
+            <w:r>
+              <w:rPr>
+                <w:rStyle w:val="a4"/>
+                <w:highlight w:val="yellow"/>
+                <w:lang w:val="en-US"/>
+              </w:rPr>
+              <w:t>bridge.flow</w:t>
+            </w:r>
+            <w:proofErr w:type="gramEnd"/>
+            <w:r>
+              <w:rPr>
+                <w:rStyle w:val="a4"/>
+                <w:highlight w:val="yellow"/>
+                <w:lang w:val="en-US"/>
+              </w:rPr>
+              <w:t>_direction</w:t>
+            </w:r>
+            <w:proofErr w:type="spellEnd"/>
+            <w:r>
+              <w:rPr>
+                <w:rStyle w:val="a4"/>
+                <w:highlight w:val="yellow"/>
+                <w:lang w:val="en-US"/>
+              </w:rPr>
+              <w:t>}}</w:t>
             </w:r>
           </w:p>
         </w:tc>
@@ -3432,7 +3771,23 @@
                 <w:rStyle w:val="a4"/>
                 <w:highlight w:val="yellow"/>
               </w:rPr>
-              <w:t>{{bridge.under_clearance}}</w:t>
+              <w:t>{{</w:t>
+            </w:r>
+            <w:proofErr w:type="spellStart"/>
+            <w:r>
+              <w:rPr>
+                <w:rStyle w:val="a4"/>
+                <w:highlight w:val="yellow"/>
+              </w:rPr>
+              <w:t>bridge.under_clearance</w:t>
+            </w:r>
+            <w:proofErr w:type="spellEnd"/>
+            <w:r>
+              <w:rPr>
+                <w:rStyle w:val="a4"/>
+                <w:highlight w:val="yellow"/>
+              </w:rPr>
+              <w:t>}}</w:t>
             </w:r>
           </w:p>
         </w:tc>
@@ -3489,7 +3844,27 @@
                 <w:highlight w:val="yellow"/>
                 <w:lang w:val="en-US"/>
               </w:rPr>
-              <w:t>{{bridge.length}}</w:t>
+              <w:t>{{</w:t>
+            </w:r>
+            <w:proofErr w:type="spellStart"/>
+            <w:proofErr w:type="gramStart"/>
+            <w:r>
+              <w:rPr>
+                <w:rStyle w:val="a4"/>
+                <w:highlight w:val="yellow"/>
+                <w:lang w:val="en-US"/>
+              </w:rPr>
+              <w:t>bridge.length</w:t>
+            </w:r>
+            <w:proofErr w:type="spellEnd"/>
+            <w:proofErr w:type="gramEnd"/>
+            <w:r>
+              <w:rPr>
+                <w:rStyle w:val="a4"/>
+                <w:highlight w:val="yellow"/>
+                <w:lang w:val="en-US"/>
+              </w:rPr>
+              <w:t>}}</w:t>
             </w:r>
           </w:p>
         </w:tc>
@@ -3546,7 +3921,27 @@
                 <w:highlight w:val="yellow"/>
                 <w:lang w:val="en-US"/>
               </w:rPr>
-              <w:t>{{bridge.opening}}</w:t>
+              <w:t>{{</w:t>
+            </w:r>
+            <w:proofErr w:type="spellStart"/>
+            <w:proofErr w:type="gramStart"/>
+            <w:r>
+              <w:rPr>
+                <w:rStyle w:val="a4"/>
+                <w:highlight w:val="yellow"/>
+                <w:lang w:val="en-US"/>
+              </w:rPr>
+              <w:t>bridge.opening</w:t>
+            </w:r>
+            <w:proofErr w:type="spellEnd"/>
+            <w:proofErr w:type="gramEnd"/>
+            <w:r>
+              <w:rPr>
+                <w:rStyle w:val="a4"/>
+                <w:highlight w:val="yellow"/>
+                <w:lang w:val="en-US"/>
+              </w:rPr>
+              <w:t>}}</w:t>
             </w:r>
           </w:p>
         </w:tc>
@@ -3603,7 +3998,35 @@
                 <w:highlight w:val="yellow"/>
                 <w:lang w:val="en-US"/>
               </w:rPr>
-              <w:t>{{bridge.height_clearance}}</w:t>
+              <w:t>{{</w:t>
+            </w:r>
+            <w:proofErr w:type="spellStart"/>
+            <w:proofErr w:type="gramStart"/>
+            <w:r>
+              <w:rPr>
+                <w:rStyle w:val="a4"/>
+                <w:highlight w:val="yellow"/>
+                <w:lang w:val="en-US"/>
+              </w:rPr>
+              <w:t>bridge.height</w:t>
+            </w:r>
+            <w:proofErr w:type="gramEnd"/>
+            <w:r>
+              <w:rPr>
+                <w:rStyle w:val="a4"/>
+                <w:highlight w:val="yellow"/>
+                <w:lang w:val="en-US"/>
+              </w:rPr>
+              <w:t>_clearance</w:t>
+            </w:r>
+            <w:proofErr w:type="spellEnd"/>
+            <w:r>
+              <w:rPr>
+                <w:rStyle w:val="a4"/>
+                <w:highlight w:val="yellow"/>
+                <w:lang w:val="en-US"/>
+              </w:rPr>
+              <w:t>}}</w:t>
             </w:r>
           </w:p>
         </w:tc>
@@ -3685,7 +4108,23 @@
                 <w:rStyle w:val="a4"/>
                 <w:highlight w:val="yellow"/>
               </w:rPr>
-              <w:t>{{bridge.width_B}}</w:t>
+              <w:t>{{</w:t>
+            </w:r>
+            <w:proofErr w:type="spellStart"/>
+            <w:r>
+              <w:rPr>
+                <w:rStyle w:val="a4"/>
+                <w:highlight w:val="yellow"/>
+              </w:rPr>
+              <w:t>bridge.width_B</w:t>
+            </w:r>
+            <w:proofErr w:type="spellEnd"/>
+            <w:r>
+              <w:rPr>
+                <w:rStyle w:val="a4"/>
+                <w:highlight w:val="yellow"/>
+              </w:rPr>
+              <w:t>}}</w:t>
             </w:r>
             <w:r>
               <w:rPr>
@@ -3722,7 +4161,23 @@
                 <w:rStyle w:val="a4"/>
                 <w:highlight w:val="yellow"/>
               </w:rPr>
-              <w:t>{{bridge.width_G}}</w:t>
+              <w:t>{{</w:t>
+            </w:r>
+            <w:proofErr w:type="spellStart"/>
+            <w:r>
+              <w:rPr>
+                <w:rStyle w:val="a4"/>
+                <w:highlight w:val="yellow"/>
+              </w:rPr>
+              <w:t>bridge.width_G</w:t>
+            </w:r>
+            <w:proofErr w:type="spellEnd"/>
+            <w:r>
+              <w:rPr>
+                <w:rStyle w:val="a4"/>
+                <w:highlight w:val="yellow"/>
+              </w:rPr>
+              <w:t>}}</w:t>
             </w:r>
             <w:r>
               <w:rPr>
@@ -3914,7 +4369,23 @@
                 <w:rStyle w:val="a4"/>
                 <w:highlight w:val="yellow"/>
               </w:rPr>
-              <w:t>{{bridge.year_built}}</w:t>
+              <w:t>{{</w:t>
+            </w:r>
+            <w:proofErr w:type="spellStart"/>
+            <w:r>
+              <w:rPr>
+                <w:rStyle w:val="a4"/>
+                <w:highlight w:val="yellow"/>
+              </w:rPr>
+              <w:t>bridge.year_built</w:t>
+            </w:r>
+            <w:proofErr w:type="spellEnd"/>
+            <w:r>
+              <w:rPr>
+                <w:rStyle w:val="a4"/>
+                <w:highlight w:val="yellow"/>
+              </w:rPr>
+              <w:t>}}</w:t>
             </w:r>
           </w:p>
         </w:tc>
@@ -3971,7 +4442,35 @@
                 <w:highlight w:val="yellow"/>
                 <w:lang w:val="en-US"/>
               </w:rPr>
-              <w:t>{{bridge.year_recon}}</w:t>
+              <w:t>{{</w:t>
+            </w:r>
+            <w:proofErr w:type="spellStart"/>
+            <w:proofErr w:type="gramStart"/>
+            <w:r>
+              <w:rPr>
+                <w:rStyle w:val="a4"/>
+                <w:highlight w:val="yellow"/>
+                <w:lang w:val="en-US"/>
+              </w:rPr>
+              <w:t>bridge.year</w:t>
+            </w:r>
+            <w:proofErr w:type="gramEnd"/>
+            <w:r>
+              <w:rPr>
+                <w:rStyle w:val="a4"/>
+                <w:highlight w:val="yellow"/>
+                <w:lang w:val="en-US"/>
+              </w:rPr>
+              <w:t>_recon</w:t>
+            </w:r>
+            <w:proofErr w:type="spellEnd"/>
+            <w:r>
+              <w:rPr>
+                <w:rStyle w:val="a4"/>
+                <w:highlight w:val="yellow"/>
+                <w:lang w:val="en-US"/>
+              </w:rPr>
+              <w:t>}}</w:t>
             </w:r>
           </w:p>
         </w:tc>
@@ -4026,7 +4525,23 @@
                 <w:rStyle w:val="a4"/>
                 <w:highlight w:val="yellow"/>
               </w:rPr>
-              <w:t>{{bridge.year_repair}}</w:t>
+              <w:t>{{</w:t>
+            </w:r>
+            <w:proofErr w:type="spellStart"/>
+            <w:r>
+              <w:rPr>
+                <w:rStyle w:val="a4"/>
+                <w:highlight w:val="yellow"/>
+              </w:rPr>
+              <w:t>bridge.year_repair</w:t>
+            </w:r>
+            <w:proofErr w:type="spellEnd"/>
+            <w:r>
+              <w:rPr>
+                <w:rStyle w:val="a4"/>
+                <w:highlight w:val="yellow"/>
+              </w:rPr>
+              <w:t>}}</w:t>
             </w:r>
           </w:p>
         </w:tc>
@@ -4081,7 +4596,23 @@
                 <w:rStyle w:val="a4"/>
                 <w:highlight w:val="yellow"/>
               </w:rPr>
-              <w:t>{{bridge.loads}}</w:t>
+              <w:t>{{</w:t>
+            </w:r>
+            <w:proofErr w:type="spellStart"/>
+            <w:r>
+              <w:rPr>
+                <w:rStyle w:val="a4"/>
+                <w:highlight w:val="yellow"/>
+              </w:rPr>
+              <w:t>bridge.loads</w:t>
+            </w:r>
+            <w:proofErr w:type="spellEnd"/>
+            <w:r>
+              <w:rPr>
+                <w:rStyle w:val="a4"/>
+                <w:highlight w:val="yellow"/>
+              </w:rPr>
+              <w:t>}}</w:t>
             </w:r>
             <w:r>
               <w:rPr>
@@ -4163,7 +4694,23 @@
                 <w:rStyle w:val="a4"/>
                 <w:highlight w:val="yellow"/>
               </w:rPr>
-              <w:t>{{bridge.long_scheme}}</w:t>
+              <w:t>{{</w:t>
+            </w:r>
+            <w:proofErr w:type="spellStart"/>
+            <w:r>
+              <w:rPr>
+                <w:rStyle w:val="a4"/>
+                <w:highlight w:val="yellow"/>
+              </w:rPr>
+              <w:t>bridge.long_scheme</w:t>
+            </w:r>
+            <w:proofErr w:type="spellEnd"/>
+            <w:r>
+              <w:rPr>
+                <w:rStyle w:val="a4"/>
+                <w:highlight w:val="yellow"/>
+              </w:rPr>
+              <w:t>}}</w:t>
             </w:r>
           </w:p>
         </w:tc>
@@ -4233,12 +4780,30 @@
                 <w:rFonts w:eastAsiaTheme="majorEastAsia"/>
                 <w:highlight w:val="yellow"/>
               </w:rPr>
-              <w:t>{{bridge.skew_angle}}</w:t>
-            </w:r>
+              <w:t>{{</w:t>
+            </w:r>
+            <w:proofErr w:type="spellStart"/>
             <w:r>
               <w:rPr>
                 <w:rStyle w:val="a4"/>
                 <w:rFonts w:eastAsiaTheme="majorEastAsia"/>
+                <w:highlight w:val="yellow"/>
+              </w:rPr>
+              <w:t>bridge.skew_angle</w:t>
+            </w:r>
+            <w:proofErr w:type="spellEnd"/>
+            <w:r>
+              <w:rPr>
+                <w:rStyle w:val="a4"/>
+                <w:rFonts w:eastAsiaTheme="majorEastAsia"/>
+                <w:highlight w:val="yellow"/>
+              </w:rPr>
+              <w:t>}}</w:t>
+            </w:r>
+            <w:r>
+              <w:rPr>
+                <w:rStyle w:val="a4"/>
+                <w:rFonts w:eastAsiaTheme="majorEastAsia"/>
               </w:rPr>
               <w:t xml:space="preserve">˚, </w:t>
             </w:r>
@@ -4276,7 +4841,25 @@
                 <w:rFonts w:eastAsiaTheme="majorEastAsia"/>
                 <w:highlight w:val="yellow"/>
               </w:rPr>
-              <w:t>{{bridge.loc_on_plane}}</w:t>
+              <w:t>{{</w:t>
+            </w:r>
+            <w:proofErr w:type="spellStart"/>
+            <w:r>
+              <w:rPr>
+                <w:rStyle w:val="a4"/>
+                <w:rFonts w:eastAsiaTheme="majorEastAsia"/>
+                <w:highlight w:val="yellow"/>
+              </w:rPr>
+              <w:t>bridge.loc_on_plane</w:t>
+            </w:r>
+            <w:proofErr w:type="spellEnd"/>
+            <w:r>
+              <w:rPr>
+                <w:rStyle w:val="a4"/>
+                <w:rFonts w:eastAsiaTheme="majorEastAsia"/>
+                <w:highlight w:val="yellow"/>
+              </w:rPr>
+              <w:t>}}</w:t>
             </w:r>
           </w:p>
         </w:tc>
@@ -4396,7 +4979,23 @@
                 <w:rStyle w:val="a4"/>
                 <w:highlight w:val="yellow"/>
               </w:rPr>
-              <w:t>{{bridge.longitudinal_slopes}}</w:t>
+              <w:t>{{</w:t>
+            </w:r>
+            <w:proofErr w:type="spellStart"/>
+            <w:r>
+              <w:rPr>
+                <w:rStyle w:val="a4"/>
+                <w:highlight w:val="yellow"/>
+              </w:rPr>
+              <w:t>bridge.longitudinal_slopes</w:t>
+            </w:r>
+            <w:proofErr w:type="spellEnd"/>
+            <w:r>
+              <w:rPr>
+                <w:rStyle w:val="a4"/>
+                <w:highlight w:val="yellow"/>
+              </w:rPr>
+              <w:t>}}</w:t>
             </w:r>
           </w:p>
         </w:tc>
@@ -4455,7 +5054,23 @@
                 <w:rStyle w:val="a4"/>
                 <w:highlight w:val="yellow"/>
               </w:rPr>
-              <w:t>{{bridge.slopes}}</w:t>
+              <w:t>{{</w:t>
+            </w:r>
+            <w:proofErr w:type="spellStart"/>
+            <w:r>
+              <w:rPr>
+                <w:rStyle w:val="a4"/>
+                <w:highlight w:val="yellow"/>
+              </w:rPr>
+              <w:t>bridge.slopes</w:t>
+            </w:r>
+            <w:proofErr w:type="spellEnd"/>
+            <w:r>
+              <w:rPr>
+                <w:rStyle w:val="a4"/>
+                <w:highlight w:val="yellow"/>
+              </w:rPr>
+              <w:t>}}</w:t>
             </w:r>
           </w:p>
         </w:tc>
@@ -4553,7 +5168,23 @@
                 <w:rStyle w:val="a4"/>
                 <w:highlight w:val="yellow"/>
               </w:rPr>
-              <w:t>{{bridge.pavement_bridge}}</w:t>
+              <w:t>{{</w:t>
+            </w:r>
+            <w:proofErr w:type="spellStart"/>
+            <w:r>
+              <w:rPr>
+                <w:rStyle w:val="a4"/>
+                <w:highlight w:val="yellow"/>
+              </w:rPr>
+              <w:t>bridge.pavement_bridge</w:t>
+            </w:r>
+            <w:proofErr w:type="spellEnd"/>
+            <w:r>
+              <w:rPr>
+                <w:rStyle w:val="a4"/>
+                <w:highlight w:val="yellow"/>
+              </w:rPr>
+              <w:t>}}</w:t>
             </w:r>
           </w:p>
         </w:tc>
@@ -4602,7 +5233,23 @@
                 <w:rStyle w:val="a4"/>
                 <w:highlight w:val="yellow"/>
               </w:rPr>
-              <w:t>{{bridge.pavement_approach}}</w:t>
+              <w:t>{{</w:t>
+            </w:r>
+            <w:proofErr w:type="spellStart"/>
+            <w:r>
+              <w:rPr>
+                <w:rStyle w:val="a4"/>
+                <w:highlight w:val="yellow"/>
+              </w:rPr>
+              <w:t>bridge.pavement_approach</w:t>
+            </w:r>
+            <w:proofErr w:type="spellEnd"/>
+            <w:r>
+              <w:rPr>
+                <w:rStyle w:val="a4"/>
+                <w:highlight w:val="yellow"/>
+              </w:rPr>
+              <w:t>}}</w:t>
             </w:r>
           </w:p>
         </w:tc>
@@ -4659,7 +5306,25 @@
                 <w:rFonts w:eastAsiaTheme="majorEastAsia"/>
                 <w:highlight w:val="yellow"/>
               </w:rPr>
-              <w:t>{{bridge.drainage}}</w:t>
+              <w:t>{{</w:t>
+            </w:r>
+            <w:proofErr w:type="spellStart"/>
+            <w:r>
+              <w:rPr>
+                <w:rStyle w:val="a4"/>
+                <w:rFonts w:eastAsiaTheme="majorEastAsia"/>
+                <w:highlight w:val="yellow"/>
+              </w:rPr>
+              <w:t>bridge.drainage</w:t>
+            </w:r>
+            <w:proofErr w:type="spellEnd"/>
+            <w:r>
+              <w:rPr>
+                <w:rStyle w:val="a4"/>
+                <w:rFonts w:eastAsiaTheme="majorEastAsia"/>
+                <w:highlight w:val="yellow"/>
+              </w:rPr>
+              <w:t>}}</w:t>
             </w:r>
           </w:p>
         </w:tc>
@@ -4716,7 +5381,25 @@
                 <w:rFonts w:eastAsiaTheme="majorEastAsia"/>
                 <w:highlight w:val="yellow"/>
               </w:rPr>
-              <w:t>{{bridge.expansion_joints}}</w:t>
+              <w:t>{{</w:t>
+            </w:r>
+            <w:proofErr w:type="spellStart"/>
+            <w:r>
+              <w:rPr>
+                <w:rStyle w:val="a4"/>
+                <w:rFonts w:eastAsiaTheme="majorEastAsia"/>
+                <w:highlight w:val="yellow"/>
+              </w:rPr>
+              <w:t>bridge.expansion_joints</w:t>
+            </w:r>
+            <w:proofErr w:type="spellEnd"/>
+            <w:r>
+              <w:rPr>
+                <w:rStyle w:val="a4"/>
+                <w:rFonts w:eastAsiaTheme="majorEastAsia"/>
+                <w:highlight w:val="yellow"/>
+              </w:rPr>
+              <w:t>}}</w:t>
             </w:r>
           </w:p>
         </w:tc>
@@ -4823,13 +5506,41 @@
                 <w:highlight w:val="yellow"/>
                 <w:lang w:val="en-US"/>
               </w:rPr>
-              <w:t>{{bridge.guardrails_bridge}}</w:t>
-            </w:r>
-            <w:r>
-              <w:rPr>
-                <w:rStyle w:val="a4"/>
+              <w:t>{{</w:t>
+            </w:r>
+            <w:proofErr w:type="spellStart"/>
+            <w:proofErr w:type="gramStart"/>
+            <w:r>
+              <w:rPr>
+                <w:rStyle w:val="a4"/>
+                <w:highlight w:val="yellow"/>
                 <w:lang w:val="en-US"/>
               </w:rPr>
+              <w:t>bridge.guardrails</w:t>
+            </w:r>
+            <w:proofErr w:type="gramEnd"/>
+            <w:r>
+              <w:rPr>
+                <w:rStyle w:val="a4"/>
+                <w:highlight w:val="yellow"/>
+                <w:lang w:val="en-US"/>
+              </w:rPr>
+              <w:t>_bridge</w:t>
+            </w:r>
+            <w:proofErr w:type="spellEnd"/>
+            <w:r>
+              <w:rPr>
+                <w:rStyle w:val="a4"/>
+                <w:highlight w:val="yellow"/>
+                <w:lang w:val="en-US"/>
+              </w:rPr>
+              <w:t>}}</w:t>
+            </w:r>
+            <w:r>
+              <w:rPr>
+                <w:rStyle w:val="a4"/>
+                <w:lang w:val="en-US"/>
+              </w:rPr>
               <w:t xml:space="preserve"> / </w:t>
             </w:r>
             <w:r>
@@ -4838,7 +5549,35 @@
                 <w:highlight w:val="yellow"/>
                 <w:lang w:val="en-US"/>
               </w:rPr>
-              <w:t>{{bridge.guardrails_approach}}</w:t>
+              <w:t>{{</w:t>
+            </w:r>
+            <w:proofErr w:type="spellStart"/>
+            <w:proofErr w:type="gramStart"/>
+            <w:r>
+              <w:rPr>
+                <w:rStyle w:val="a4"/>
+                <w:highlight w:val="yellow"/>
+                <w:lang w:val="en-US"/>
+              </w:rPr>
+              <w:t>bridge.guardrails</w:t>
+            </w:r>
+            <w:proofErr w:type="gramEnd"/>
+            <w:r>
+              <w:rPr>
+                <w:rStyle w:val="a4"/>
+                <w:highlight w:val="yellow"/>
+                <w:lang w:val="en-US"/>
+              </w:rPr>
+              <w:t>_approach</w:t>
+            </w:r>
+            <w:proofErr w:type="spellEnd"/>
+            <w:r>
+              <w:rPr>
+                <w:rStyle w:val="a4"/>
+                <w:highlight w:val="yellow"/>
+                <w:lang w:val="en-US"/>
+              </w:rPr>
+              <w:t>}}</w:t>
             </w:r>
             <w:r>
               <w:rPr>
@@ -4961,13 +5700,41 @@
                 <w:highlight w:val="yellow"/>
                 <w:lang w:val="en-US"/>
               </w:rPr>
-              <w:t>{{bridge.guardrails_height_bridge}}</w:t>
-            </w:r>
-            <w:r>
-              <w:rPr>
-                <w:rStyle w:val="a4"/>
+              <w:t>{{</w:t>
+            </w:r>
+            <w:proofErr w:type="spellStart"/>
+            <w:proofErr w:type="gramStart"/>
+            <w:r>
+              <w:rPr>
+                <w:rStyle w:val="a4"/>
+                <w:highlight w:val="yellow"/>
                 <w:lang w:val="en-US"/>
               </w:rPr>
+              <w:t>bridge.guardrails</w:t>
+            </w:r>
+            <w:proofErr w:type="gramEnd"/>
+            <w:r>
+              <w:rPr>
+                <w:rStyle w:val="a4"/>
+                <w:highlight w:val="yellow"/>
+                <w:lang w:val="en-US"/>
+              </w:rPr>
+              <w:t>_height_bridge</w:t>
+            </w:r>
+            <w:proofErr w:type="spellEnd"/>
+            <w:r>
+              <w:rPr>
+                <w:rStyle w:val="a4"/>
+                <w:highlight w:val="yellow"/>
+                <w:lang w:val="en-US"/>
+              </w:rPr>
+              <w:t>}}</w:t>
+            </w:r>
+            <w:r>
+              <w:rPr>
+                <w:rStyle w:val="a4"/>
+                <w:lang w:val="en-US"/>
+              </w:rPr>
               <w:t xml:space="preserve"> </w:t>
             </w:r>
             <w:r>
@@ -4983,7 +5750,35 @@
                 <w:highlight w:val="yellow"/>
                 <w:lang w:val="en-US"/>
               </w:rPr>
-              <w:t>{{bridge.guardrails_height_approach}}</w:t>
+              <w:t>{{</w:t>
+            </w:r>
+            <w:proofErr w:type="spellStart"/>
+            <w:proofErr w:type="gramStart"/>
+            <w:r>
+              <w:rPr>
+                <w:rStyle w:val="a4"/>
+                <w:highlight w:val="yellow"/>
+                <w:lang w:val="en-US"/>
+              </w:rPr>
+              <w:t>bridge.guardrails</w:t>
+            </w:r>
+            <w:proofErr w:type="gramEnd"/>
+            <w:r>
+              <w:rPr>
+                <w:rStyle w:val="a4"/>
+                <w:highlight w:val="yellow"/>
+                <w:lang w:val="en-US"/>
+              </w:rPr>
+              <w:t>_height_approach</w:t>
+            </w:r>
+            <w:proofErr w:type="spellEnd"/>
+            <w:r>
+              <w:rPr>
+                <w:rStyle w:val="a4"/>
+                <w:highlight w:val="yellow"/>
+                <w:lang w:val="en-US"/>
+              </w:rPr>
+              <w:t>}}</w:t>
             </w:r>
           </w:p>
         </w:tc>
@@ -5041,7 +5836,23 @@
                 <w:rStyle w:val="a4"/>
                 <w:highlight w:val="yellow"/>
               </w:rPr>
-              <w:t>{{bridge.sidewalks}}</w:t>
+              <w:t>{{</w:t>
+            </w:r>
+            <w:proofErr w:type="spellStart"/>
+            <w:r>
+              <w:rPr>
+                <w:rStyle w:val="a4"/>
+                <w:highlight w:val="yellow"/>
+              </w:rPr>
+              <w:t>bridge.sidewalks</w:t>
+            </w:r>
+            <w:proofErr w:type="spellEnd"/>
+            <w:r>
+              <w:rPr>
+                <w:rStyle w:val="a4"/>
+                <w:highlight w:val="yellow"/>
+              </w:rPr>
+              <w:t>}}</w:t>
             </w:r>
           </w:p>
         </w:tc>
@@ -5101,13 +5912,33 @@
                 <w:highlight w:val="yellow"/>
                 <w:lang w:val="en-US"/>
               </w:rPr>
-              <w:t>{{bridge.railings}}</w:t>
-            </w:r>
-            <w:r>
-              <w:rPr>
-                <w:rStyle w:val="a4"/>
+              <w:t>{{</w:t>
+            </w:r>
+            <w:proofErr w:type="spellStart"/>
+            <w:proofErr w:type="gramStart"/>
+            <w:r>
+              <w:rPr>
+                <w:rStyle w:val="a4"/>
+                <w:highlight w:val="yellow"/>
                 <w:lang w:val="en-US"/>
               </w:rPr>
+              <w:t>bridge.railings</w:t>
+            </w:r>
+            <w:proofErr w:type="spellEnd"/>
+            <w:proofErr w:type="gramEnd"/>
+            <w:r>
+              <w:rPr>
+                <w:rStyle w:val="a4"/>
+                <w:highlight w:val="yellow"/>
+                <w:lang w:val="en-US"/>
+              </w:rPr>
+              <w:t>}}</w:t>
+            </w:r>
+            <w:r>
+              <w:rPr>
+                <w:rStyle w:val="a4"/>
+                <w:lang w:val="en-US"/>
+              </w:rPr>
               <w:t xml:space="preserve">, </w:t>
             </w:r>
             <w:r>
@@ -5116,7 +5947,35 @@
                 <w:highlight w:val="yellow"/>
                 <w:lang w:val="en-US"/>
               </w:rPr>
-              <w:t>{{bridge.railings_height}}</w:t>
+              <w:t>{{</w:t>
+            </w:r>
+            <w:proofErr w:type="spellStart"/>
+            <w:proofErr w:type="gramStart"/>
+            <w:r>
+              <w:rPr>
+                <w:rStyle w:val="a4"/>
+                <w:highlight w:val="yellow"/>
+                <w:lang w:val="en-US"/>
+              </w:rPr>
+              <w:t>bridge.railings</w:t>
+            </w:r>
+            <w:proofErr w:type="gramEnd"/>
+            <w:r>
+              <w:rPr>
+                <w:rStyle w:val="a4"/>
+                <w:highlight w:val="yellow"/>
+                <w:lang w:val="en-US"/>
+              </w:rPr>
+              <w:t>_height</w:t>
+            </w:r>
+            <w:proofErr w:type="spellEnd"/>
+            <w:r>
+              <w:rPr>
+                <w:rStyle w:val="a4"/>
+                <w:highlight w:val="yellow"/>
+                <w:lang w:val="en-US"/>
+              </w:rPr>
+              <w:t>}}</w:t>
             </w:r>
             <w:r>
               <w:rPr>
@@ -5235,13 +6094,31 @@
                 <w:highlight w:val="yellow"/>
                 <w:lang w:val="en-US"/>
               </w:rPr>
-              <w:t>{{bridge.approach_width1}}</w:t>
-            </w:r>
-            <w:r>
-              <w:rPr>
-                <w:rStyle w:val="a4"/>
+              <w:t>{{</w:t>
+            </w:r>
+            <w:proofErr w:type="gramStart"/>
+            <w:r>
+              <w:rPr>
+                <w:rStyle w:val="a4"/>
+                <w:highlight w:val="yellow"/>
                 <w:lang w:val="en-US"/>
               </w:rPr>
+              <w:t>bridge.approach</w:t>
+            </w:r>
+            <w:proofErr w:type="gramEnd"/>
+            <w:r>
+              <w:rPr>
+                <w:rStyle w:val="a4"/>
+                <w:highlight w:val="yellow"/>
+                <w:lang w:val="en-US"/>
+              </w:rPr>
+              <w:t>_width1}}</w:t>
+            </w:r>
+            <w:r>
+              <w:rPr>
+                <w:rStyle w:val="a4"/>
+                <w:lang w:val="en-US"/>
+              </w:rPr>
               <w:t xml:space="preserve"> </w:t>
             </w:r>
             <w:r>
@@ -5257,7 +6134,25 @@
                 <w:highlight w:val="yellow"/>
                 <w:lang w:val="en-US"/>
               </w:rPr>
-              <w:t>{{bridge.approach_width2}}</w:t>
+              <w:t>{{</w:t>
+            </w:r>
+            <w:proofErr w:type="gramStart"/>
+            <w:r>
+              <w:rPr>
+                <w:rStyle w:val="a4"/>
+                <w:highlight w:val="yellow"/>
+                <w:lang w:val="en-US"/>
+              </w:rPr>
+              <w:t>bridge.approach</w:t>
+            </w:r>
+            <w:proofErr w:type="gramEnd"/>
+            <w:r>
+              <w:rPr>
+                <w:rStyle w:val="a4"/>
+                <w:highlight w:val="yellow"/>
+                <w:lang w:val="en-US"/>
+              </w:rPr>
+              <w:t>_width2}}</w:t>
             </w:r>
           </w:p>
         </w:tc>
@@ -5315,13 +6210,31 @@
                 <w:highlight w:val="yellow"/>
                 <w:lang w:val="en-US"/>
               </w:rPr>
-              <w:t>{{bridge.approach_slope1}}</w:t>
-            </w:r>
-            <w:r>
-              <w:rPr>
-                <w:rStyle w:val="a4"/>
+              <w:t>{{</w:t>
+            </w:r>
+            <w:proofErr w:type="gramStart"/>
+            <w:r>
+              <w:rPr>
+                <w:rStyle w:val="a4"/>
+                <w:highlight w:val="yellow"/>
                 <w:lang w:val="en-US"/>
               </w:rPr>
+              <w:t>bridge.approach</w:t>
+            </w:r>
+            <w:proofErr w:type="gramEnd"/>
+            <w:r>
+              <w:rPr>
+                <w:rStyle w:val="a4"/>
+                <w:highlight w:val="yellow"/>
+                <w:lang w:val="en-US"/>
+              </w:rPr>
+              <w:t>_slope1}}</w:t>
+            </w:r>
+            <w:r>
+              <w:rPr>
+                <w:rStyle w:val="a4"/>
+                <w:lang w:val="en-US"/>
+              </w:rPr>
               <w:t xml:space="preserve">; </w:t>
             </w:r>
             <w:r>
@@ -5330,7 +6243,25 @@
                 <w:highlight w:val="yellow"/>
                 <w:lang w:val="en-US"/>
               </w:rPr>
-              <w:t>{{bridge.approach_slope2}}</w:t>
+              <w:t>{{</w:t>
+            </w:r>
+            <w:proofErr w:type="gramStart"/>
+            <w:r>
+              <w:rPr>
+                <w:rStyle w:val="a4"/>
+                <w:highlight w:val="yellow"/>
+                <w:lang w:val="en-US"/>
+              </w:rPr>
+              <w:t>bridge.approach</w:t>
+            </w:r>
+            <w:proofErr w:type="gramEnd"/>
+            <w:r>
+              <w:rPr>
+                <w:rStyle w:val="a4"/>
+                <w:highlight w:val="yellow"/>
+                <w:lang w:val="en-US"/>
+              </w:rPr>
+              <w:t>_slope2}}</w:t>
             </w:r>
           </w:p>
         </w:tc>
@@ -5388,13 +6319,31 @@
                 <w:highlight w:val="yellow"/>
                 <w:lang w:val="en-US"/>
               </w:rPr>
-              <w:t>{{bridge.mound_height1}}</w:t>
-            </w:r>
-            <w:r>
-              <w:rPr>
-                <w:rStyle w:val="a4"/>
+              <w:t>{{</w:t>
+            </w:r>
+            <w:proofErr w:type="gramStart"/>
+            <w:r>
+              <w:rPr>
+                <w:rStyle w:val="a4"/>
+                <w:highlight w:val="yellow"/>
                 <w:lang w:val="en-US"/>
               </w:rPr>
+              <w:t>bridge.mound</w:t>
+            </w:r>
+            <w:proofErr w:type="gramEnd"/>
+            <w:r>
+              <w:rPr>
+                <w:rStyle w:val="a4"/>
+                <w:highlight w:val="yellow"/>
+                <w:lang w:val="en-US"/>
+              </w:rPr>
+              <w:t>_height1}}</w:t>
+            </w:r>
+            <w:r>
+              <w:rPr>
+                <w:rStyle w:val="a4"/>
+                <w:lang w:val="en-US"/>
+              </w:rPr>
               <w:t xml:space="preserve">/ </w:t>
             </w:r>
             <w:r>
@@ -5403,7 +6352,25 @@
                 <w:highlight w:val="yellow"/>
                 <w:lang w:val="en-US"/>
               </w:rPr>
-              <w:t>{{bridge.mound_height2}}</w:t>
+              <w:t>{{</w:t>
+            </w:r>
+            <w:proofErr w:type="gramStart"/>
+            <w:r>
+              <w:rPr>
+                <w:rStyle w:val="a4"/>
+                <w:highlight w:val="yellow"/>
+                <w:lang w:val="en-US"/>
+              </w:rPr>
+              <w:t>bridge.mound</w:t>
+            </w:r>
+            <w:proofErr w:type="gramEnd"/>
+            <w:r>
+              <w:rPr>
+                <w:rStyle w:val="a4"/>
+                <w:highlight w:val="yellow"/>
+                <w:lang w:val="en-US"/>
+              </w:rPr>
+              <w:t>_height2}}</w:t>
             </w:r>
           </w:p>
         </w:tc>
@@ -5461,7 +6428,23 @@
                 <w:rStyle w:val="a4"/>
                 <w:highlight w:val="yellow"/>
               </w:rPr>
-              <w:t>{{bridge.reg_structures}}</w:t>
+              <w:t>{{</w:t>
+            </w:r>
+            <w:proofErr w:type="spellStart"/>
+            <w:r>
+              <w:rPr>
+                <w:rStyle w:val="a4"/>
+                <w:highlight w:val="yellow"/>
+              </w:rPr>
+              <w:t>bridge.reg_structures</w:t>
+            </w:r>
+            <w:proofErr w:type="spellEnd"/>
+            <w:r>
+              <w:rPr>
+                <w:rStyle w:val="a4"/>
+                <w:highlight w:val="yellow"/>
+              </w:rPr>
+              <w:t>}}</w:t>
             </w:r>
           </w:p>
         </w:tc>
@@ -5519,7 +6502,23 @@
                 <w:rStyle w:val="a4"/>
                 <w:highlight w:val="yellow"/>
               </w:rPr>
-              <w:t>{{bridge.cone_protection}}</w:t>
+              <w:t>{{</w:t>
+            </w:r>
+            <w:proofErr w:type="spellStart"/>
+            <w:r>
+              <w:rPr>
+                <w:rStyle w:val="a4"/>
+                <w:highlight w:val="yellow"/>
+              </w:rPr>
+              <w:t>bridge.cone_protection</w:t>
+            </w:r>
+            <w:proofErr w:type="spellEnd"/>
+            <w:r>
+              <w:rPr>
+                <w:rStyle w:val="a4"/>
+                <w:highlight w:val="yellow"/>
+              </w:rPr>
+              <w:t>}}</w:t>
             </w:r>
           </w:p>
         </w:tc>
@@ -5577,7 +6576,23 @@
                 <w:rStyle w:val="a4"/>
                 <w:highlight w:val="yellow"/>
               </w:rPr>
-              <w:t>{{bridge.transition_slabs}}</w:t>
+              <w:t>{{</w:t>
+            </w:r>
+            <w:proofErr w:type="spellStart"/>
+            <w:r>
+              <w:rPr>
+                <w:rStyle w:val="a4"/>
+                <w:highlight w:val="yellow"/>
+              </w:rPr>
+              <w:t>bridge.transition_slabs</w:t>
+            </w:r>
+            <w:proofErr w:type="spellEnd"/>
+            <w:r>
+              <w:rPr>
+                <w:rStyle w:val="a4"/>
+                <w:highlight w:val="yellow"/>
+              </w:rPr>
+              <w:t>}}</w:t>
             </w:r>
           </w:p>
         </w:tc>
@@ -5635,7 +6650,23 @@
                 <w:rStyle w:val="a4"/>
                 <w:highlight w:val="yellow"/>
               </w:rPr>
-              <w:t>{{bridge.design_org}}</w:t>
+              <w:t>{{</w:t>
+            </w:r>
+            <w:proofErr w:type="spellStart"/>
+            <w:r>
+              <w:rPr>
+                <w:rStyle w:val="a4"/>
+                <w:highlight w:val="yellow"/>
+              </w:rPr>
+              <w:t>bridge.design_org</w:t>
+            </w:r>
+            <w:proofErr w:type="spellEnd"/>
+            <w:r>
+              <w:rPr>
+                <w:rStyle w:val="a4"/>
+                <w:highlight w:val="yellow"/>
+              </w:rPr>
+              <w:t>}}</w:t>
             </w:r>
           </w:p>
         </w:tc>
@@ -5693,7 +6724,23 @@
                 <w:rStyle w:val="a4"/>
                 <w:highlight w:val="yellow"/>
               </w:rPr>
-              <w:t>{{bridge.build_org}}</w:t>
+              <w:t>{{</w:t>
+            </w:r>
+            <w:proofErr w:type="spellStart"/>
+            <w:r>
+              <w:rPr>
+                <w:rStyle w:val="a4"/>
+                <w:highlight w:val="yellow"/>
+              </w:rPr>
+              <w:t>bridge.build_org</w:t>
+            </w:r>
+            <w:proofErr w:type="spellEnd"/>
+            <w:r>
+              <w:rPr>
+                <w:rStyle w:val="a4"/>
+                <w:highlight w:val="yellow"/>
+              </w:rPr>
+              <w:t>}}</w:t>
             </w:r>
           </w:p>
         </w:tc>
@@ -5753,7 +6800,23 @@
                 <w:rStyle w:val="a4"/>
                 <w:highlight w:val="yellow"/>
               </w:rPr>
-              <w:t>{{bridge.road_admin}}</w:t>
+              <w:t>{{</w:t>
+            </w:r>
+            <w:proofErr w:type="spellStart"/>
+            <w:r>
+              <w:rPr>
+                <w:rStyle w:val="a4"/>
+                <w:highlight w:val="yellow"/>
+              </w:rPr>
+              <w:t>bridge.road_admin</w:t>
+            </w:r>
+            <w:proofErr w:type="spellEnd"/>
+            <w:r>
+              <w:rPr>
+                <w:rStyle w:val="a4"/>
+                <w:highlight w:val="yellow"/>
+              </w:rPr>
+              <w:t>}}</w:t>
             </w:r>
           </w:p>
         </w:tc>
@@ -5825,7 +6888,23 @@
                 <w:rStyle w:val="a4"/>
                 <w:highlight w:val="yellow"/>
               </w:rPr>
-              <w:t>{{bridge.operator}}</w:t>
+              <w:t>{{</w:t>
+            </w:r>
+            <w:proofErr w:type="spellStart"/>
+            <w:r>
+              <w:rPr>
+                <w:rStyle w:val="a4"/>
+                <w:highlight w:val="yellow"/>
+              </w:rPr>
+              <w:t>bridge.operator</w:t>
+            </w:r>
+            <w:proofErr w:type="spellEnd"/>
+            <w:r>
+              <w:rPr>
+                <w:rStyle w:val="a4"/>
+                <w:highlight w:val="yellow"/>
+              </w:rPr>
+              <w:t>}}</w:t>
             </w:r>
           </w:p>
         </w:tc>
@@ -5942,7 +7021,23 @@
                 <w:rStyle w:val="a4"/>
                 <w:highlight w:val="yellow"/>
               </w:rPr>
-              <w:t>{{bridge.signs_before}}</w:t>
+              <w:t>{{</w:t>
+            </w:r>
+            <w:proofErr w:type="spellStart"/>
+            <w:r>
+              <w:rPr>
+                <w:rStyle w:val="a4"/>
+                <w:highlight w:val="yellow"/>
+              </w:rPr>
+              <w:t>bridge.signs_before</w:t>
+            </w:r>
+            <w:proofErr w:type="spellEnd"/>
+            <w:r>
+              <w:rPr>
+                <w:rStyle w:val="a4"/>
+                <w:highlight w:val="yellow"/>
+              </w:rPr>
+              <w:t>}}</w:t>
             </w:r>
           </w:p>
         </w:tc>
@@ -6001,7 +7096,23 @@
                 <w:rStyle w:val="a4"/>
                 <w:highlight w:val="yellow"/>
               </w:rPr>
-              <w:t>{{bridge.signs_after}}</w:t>
+              <w:t>{{</w:t>
+            </w:r>
+            <w:proofErr w:type="spellStart"/>
+            <w:r>
+              <w:rPr>
+                <w:rStyle w:val="a4"/>
+                <w:highlight w:val="yellow"/>
+              </w:rPr>
+              <w:t>bridge.signs_after</w:t>
+            </w:r>
+            <w:proofErr w:type="spellEnd"/>
+            <w:r>
+              <w:rPr>
+                <w:rStyle w:val="a4"/>
+                <w:highlight w:val="yellow"/>
+              </w:rPr>
+              <w:t>}}</w:t>
             </w:r>
           </w:p>
         </w:tc>
@@ -6071,7 +7182,23 @@
                 <w:rStyle w:val="a4"/>
                 <w:highlight w:val="yellow"/>
               </w:rPr>
-              <w:t>{{bridge.repairs_info}}</w:t>
+              <w:t>{{</w:t>
+            </w:r>
+            <w:proofErr w:type="spellStart"/>
+            <w:r>
+              <w:rPr>
+                <w:rStyle w:val="a4"/>
+                <w:highlight w:val="yellow"/>
+              </w:rPr>
+              <w:t>bridge.repairs_info</w:t>
+            </w:r>
+            <w:proofErr w:type="spellEnd"/>
+            <w:r>
+              <w:rPr>
+                <w:rStyle w:val="a4"/>
+                <w:highlight w:val="yellow"/>
+              </w:rPr>
+              <w:t>}}</w:t>
             </w:r>
             <w:r>
               <w:rPr>
@@ -6148,7 +7275,23 @@
                 <w:rStyle w:val="a4"/>
                 <w:highlight w:val="yellow"/>
               </w:rPr>
-              <w:t>{{bridge.communications}}</w:t>
+              <w:t>{{</w:t>
+            </w:r>
+            <w:proofErr w:type="spellStart"/>
+            <w:r>
+              <w:rPr>
+                <w:rStyle w:val="a4"/>
+                <w:highlight w:val="yellow"/>
+              </w:rPr>
+              <w:t>bridge.communications</w:t>
+            </w:r>
+            <w:proofErr w:type="spellEnd"/>
+            <w:r>
+              <w:rPr>
+                <w:rStyle w:val="a4"/>
+                <w:highlight w:val="yellow"/>
+              </w:rPr>
+              <w:t>}}</w:t>
             </w:r>
           </w:p>
         </w:tc>
@@ -6218,7 +7361,23 @@
                 <w:rStyle w:val="a4"/>
                 <w:highlight w:val="yellow"/>
               </w:rPr>
-              <w:t>{{bridge.maintenance}}</w:t>
+              <w:t>{{</w:t>
+            </w:r>
+            <w:proofErr w:type="spellStart"/>
+            <w:r>
+              <w:rPr>
+                <w:rStyle w:val="a4"/>
+                <w:highlight w:val="yellow"/>
+              </w:rPr>
+              <w:t>bridge.maintenance</w:t>
+            </w:r>
+            <w:proofErr w:type="spellEnd"/>
+            <w:r>
+              <w:rPr>
+                <w:rStyle w:val="a4"/>
+                <w:highlight w:val="yellow"/>
+              </w:rPr>
+              <w:t>}}</w:t>
             </w:r>
           </w:p>
         </w:tc>
@@ -6334,7 +7493,23 @@
                 <w:rStyle w:val="a4"/>
                 <w:highlight w:val="yellow"/>
               </w:rPr>
-              <w:t>{{bridge.inspection_current}}</w:t>
+              <w:t>{{</w:t>
+            </w:r>
+            <w:proofErr w:type="spellStart"/>
+            <w:r>
+              <w:rPr>
+                <w:rStyle w:val="a4"/>
+                <w:highlight w:val="yellow"/>
+              </w:rPr>
+              <w:t>bridge.inspection_current</w:t>
+            </w:r>
+            <w:proofErr w:type="spellEnd"/>
+            <w:r>
+              <w:rPr>
+                <w:rStyle w:val="a4"/>
+                <w:highlight w:val="yellow"/>
+              </w:rPr>
+              <w:t>}}</w:t>
             </w:r>
           </w:p>
         </w:tc>
@@ -6387,7 +7562,23 @@
                 <w:rStyle w:val="a4"/>
                 <w:highlight w:val="yellow"/>
               </w:rPr>
-              <w:t>{{bridge.inspection_prev}}</w:t>
+              <w:t>{{</w:t>
+            </w:r>
+            <w:proofErr w:type="spellStart"/>
+            <w:r>
+              <w:rPr>
+                <w:rStyle w:val="a4"/>
+                <w:highlight w:val="yellow"/>
+              </w:rPr>
+              <w:t>bridge.inspection_prev</w:t>
+            </w:r>
+            <w:proofErr w:type="spellEnd"/>
+            <w:r>
+              <w:rPr>
+                <w:rStyle w:val="a4"/>
+                <w:highlight w:val="yellow"/>
+              </w:rPr>
+              <w:t>}}</w:t>
             </w:r>
           </w:p>
         </w:tc>
@@ -6457,7 +7648,23 @@
                 <w:rStyle w:val="a4"/>
                 <w:highlight w:val="yellow"/>
               </w:rPr>
-              <w:t>{{bridge.notes}}</w:t>
+              <w:t>{{</w:t>
+            </w:r>
+            <w:proofErr w:type="spellStart"/>
+            <w:r>
+              <w:rPr>
+                <w:rStyle w:val="a4"/>
+                <w:highlight w:val="yellow"/>
+              </w:rPr>
+              <w:t>bridge.notes</w:t>
+            </w:r>
+            <w:proofErr w:type="spellEnd"/>
+            <w:r>
+              <w:rPr>
+                <w:rStyle w:val="a4"/>
+                <w:highlight w:val="yellow"/>
+              </w:rPr>
+              <w:t>}}</w:t>
             </w:r>
           </w:p>
         </w:tc>
@@ -6531,30 +7738,42 @@
     <w:p>
       <w:pPr>
         <w:pStyle w:val="1"/>
-        <w:spacing w:after="0"/>
-        <w:rPr>
-          <w:lang w:val="ru-RU"/>
-        </w:rPr>
-      </w:pPr>
-      <w:r>
-        <w:rPr>
-          <w:lang w:val="ru-RU"/>
-        </w:rPr>
+        <w:outlineLvl w:val="9"/>
+      </w:pPr>
+      <w:r>
         <w:t>ПРОЛЕТНОЕ СТРОЕНИЕ</w:t>
       </w:r>
       <w:r>
         <w:rPr>
           <w:rStyle w:val="a3"/>
-          <w:lang w:val="ru-RU"/>
+          <w:bCs w:val="0"/>
         </w:rPr>
         <w:t xml:space="preserve">, </w:t>
       </w:r>
       <w:r>
         <w:rPr>
           <w:rStyle w:val="a3"/>
-          <w:lang w:val="ru-RU"/>
-        </w:rPr>
-        <w:t>{{span.title}}</w:t>
+          <w:bCs w:val="0"/>
+        </w:rPr>
+        <w:t>{{</w:t>
+      </w:r>
+      <w:proofErr w:type="spellStart"/>
+      <w:proofErr w:type="gramStart"/>
+      <w:r>
+        <w:rPr>
+          <w:rStyle w:val="a3"/>
+          <w:bCs w:val="0"/>
+        </w:rPr>
+        <w:t>span.title</w:t>
+      </w:r>
+      <w:proofErr w:type="spellEnd"/>
+      <w:proofErr w:type="gramEnd"/>
+      <w:r>
+        <w:rPr>
+          <w:rStyle w:val="a3"/>
+          <w:bCs w:val="0"/>
+        </w:rPr>
+        <w:t>}}</w:t>
       </w:r>
     </w:p>
     <w:tbl>
@@ -6628,7 +7847,23 @@
                 <w:rStyle w:val="a4"/>
                 <w:highlight w:val="yellow"/>
               </w:rPr>
-              <w:t>{{span.span_system}}</w:t>
+              <w:t>{{</w:t>
+            </w:r>
+            <w:proofErr w:type="spellStart"/>
+            <w:r>
+              <w:rPr>
+                <w:rStyle w:val="a4"/>
+                <w:highlight w:val="yellow"/>
+              </w:rPr>
+              <w:t>span.span_system</w:t>
+            </w:r>
+            <w:proofErr w:type="spellEnd"/>
+            <w:r>
+              <w:rPr>
+                <w:rStyle w:val="a4"/>
+                <w:highlight w:val="yellow"/>
+              </w:rPr>
+              <w:t>}}</w:t>
             </w:r>
           </w:p>
         </w:tc>
@@ -6693,7 +7928,23 @@
                 <w:rStyle w:val="a4"/>
                 <w:highlight w:val="yellow"/>
               </w:rPr>
-              <w:t>{{span.span_type}}</w:t>
+              <w:t>{{</w:t>
+            </w:r>
+            <w:proofErr w:type="spellStart"/>
+            <w:r>
+              <w:rPr>
+                <w:rStyle w:val="a4"/>
+                <w:highlight w:val="yellow"/>
+              </w:rPr>
+              <w:t>span.span_type</w:t>
+            </w:r>
+            <w:proofErr w:type="spellEnd"/>
+            <w:r>
+              <w:rPr>
+                <w:rStyle w:val="a4"/>
+                <w:highlight w:val="yellow"/>
+              </w:rPr>
+              <w:t>}}</w:t>
             </w:r>
           </w:p>
         </w:tc>
@@ -6758,7 +8009,23 @@
                 <w:rStyle w:val="a4"/>
                 <w:highlight w:val="yellow"/>
               </w:rPr>
-              <w:t>{{span.deck_structure}}</w:t>
+              <w:t>{{</w:t>
+            </w:r>
+            <w:proofErr w:type="spellStart"/>
+            <w:r>
+              <w:rPr>
+                <w:rStyle w:val="a4"/>
+                <w:highlight w:val="yellow"/>
+              </w:rPr>
+              <w:t>span.deck_structure</w:t>
+            </w:r>
+            <w:proofErr w:type="spellEnd"/>
+            <w:r>
+              <w:rPr>
+                <w:rStyle w:val="a4"/>
+                <w:highlight w:val="yellow"/>
+              </w:rPr>
+              <w:t>}}</w:t>
             </w:r>
           </w:p>
         </w:tc>
@@ -6823,7 +8090,23 @@
                 <w:rStyle w:val="a4"/>
                 <w:highlight w:val="yellow"/>
               </w:rPr>
-              <w:t>{{span.main_beam_material}}</w:t>
+              <w:t>{{</w:t>
+            </w:r>
+            <w:proofErr w:type="spellStart"/>
+            <w:r>
+              <w:rPr>
+                <w:rStyle w:val="a4"/>
+                <w:highlight w:val="yellow"/>
+              </w:rPr>
+              <w:t>span.main_beam_material</w:t>
+            </w:r>
+            <w:proofErr w:type="spellEnd"/>
+            <w:r>
+              <w:rPr>
+                <w:rStyle w:val="a4"/>
+                <w:highlight w:val="yellow"/>
+              </w:rPr>
+              <w:t>}}</w:t>
             </w:r>
           </w:p>
         </w:tc>
@@ -6888,7 +8171,23 @@
                 <w:rStyle w:val="a4"/>
                 <w:highlight w:val="yellow"/>
               </w:rPr>
-              <w:t>{{span.joints_type}}</w:t>
+              <w:t>{{</w:t>
+            </w:r>
+            <w:proofErr w:type="spellStart"/>
+            <w:r>
+              <w:rPr>
+                <w:rStyle w:val="a4"/>
+                <w:highlight w:val="yellow"/>
+              </w:rPr>
+              <w:t>span.joints_type</w:t>
+            </w:r>
+            <w:proofErr w:type="spellEnd"/>
+            <w:r>
+              <w:rPr>
+                <w:rStyle w:val="a4"/>
+                <w:highlight w:val="yellow"/>
+              </w:rPr>
+              <w:t>}}</w:t>
             </w:r>
           </w:p>
         </w:tc>
@@ -6956,7 +8255,23 @@
                 <w:rStyle w:val="a4"/>
                 <w:highlight w:val="yellow"/>
               </w:rPr>
-              <w:t>{{span.span_scheme}}</w:t>
+              <w:t>{{</w:t>
+            </w:r>
+            <w:proofErr w:type="spellStart"/>
+            <w:r>
+              <w:rPr>
+                <w:rStyle w:val="a4"/>
+                <w:highlight w:val="yellow"/>
+              </w:rPr>
+              <w:t>span.span_scheme</w:t>
+            </w:r>
+            <w:proofErr w:type="spellEnd"/>
+            <w:r>
+              <w:rPr>
+                <w:rStyle w:val="a4"/>
+                <w:highlight w:val="yellow"/>
+              </w:rPr>
+              <w:t>}}</w:t>
             </w:r>
           </w:p>
         </w:tc>
@@ -7045,7 +8360,23 @@
                 <w:rStyle w:val="a4"/>
                 <w:highlight w:val="yellow"/>
               </w:rPr>
-              <w:t>{{span.span_width_B}}</w:t>
+              <w:t>{{</w:t>
+            </w:r>
+            <w:proofErr w:type="spellStart"/>
+            <w:r>
+              <w:rPr>
+                <w:rStyle w:val="a4"/>
+                <w:highlight w:val="yellow"/>
+              </w:rPr>
+              <w:t>span.span_width_B</w:t>
+            </w:r>
+            <w:proofErr w:type="spellEnd"/>
+            <w:r>
+              <w:rPr>
+                <w:rStyle w:val="a4"/>
+                <w:highlight w:val="yellow"/>
+              </w:rPr>
+              <w:t>}}</w:t>
             </w:r>
             <w:r>
               <w:rPr>
@@ -7337,7 +8668,23 @@
                 <w:rStyle w:val="a4"/>
                 <w:highlight w:val="yellow"/>
               </w:rPr>
-              <w:t>{{span.span_year}}</w:t>
+              <w:t>{{</w:t>
+            </w:r>
+            <w:proofErr w:type="spellStart"/>
+            <w:r>
+              <w:rPr>
+                <w:rStyle w:val="a4"/>
+                <w:highlight w:val="yellow"/>
+              </w:rPr>
+              <w:t>span.span_year</w:t>
+            </w:r>
+            <w:proofErr w:type="spellEnd"/>
+            <w:r>
+              <w:rPr>
+                <w:rStyle w:val="a4"/>
+                <w:highlight w:val="yellow"/>
+              </w:rPr>
+              <w:t>}}</w:t>
             </w:r>
           </w:p>
         </w:tc>
@@ -7402,7 +8749,23 @@
                 <w:rStyle w:val="a4"/>
                 <w:highlight w:val="yellow"/>
               </w:rPr>
-              <w:t>{{bridge.loads}}</w:t>
+              <w:t>{{</w:t>
+            </w:r>
+            <w:proofErr w:type="spellStart"/>
+            <w:r>
+              <w:rPr>
+                <w:rStyle w:val="a4"/>
+                <w:highlight w:val="yellow"/>
+              </w:rPr>
+              <w:t>bridge.loads</w:t>
+            </w:r>
+            <w:proofErr w:type="spellEnd"/>
+            <w:r>
+              <w:rPr>
+                <w:rStyle w:val="a4"/>
+                <w:highlight w:val="yellow"/>
+              </w:rPr>
+              <w:t>}}</w:t>
             </w:r>
           </w:p>
         </w:tc>
@@ -7467,7 +8830,23 @@
                 <w:rStyle w:val="a4"/>
                 <w:highlight w:val="yellow"/>
               </w:rPr>
-              <w:t>{{span.typical_project}}</w:t>
+              <w:t>{{</w:t>
+            </w:r>
+            <w:proofErr w:type="spellStart"/>
+            <w:r>
+              <w:rPr>
+                <w:rStyle w:val="a4"/>
+                <w:highlight w:val="yellow"/>
+              </w:rPr>
+              <w:t>span.typical_project</w:t>
+            </w:r>
+            <w:proofErr w:type="spellEnd"/>
+            <w:r>
+              <w:rPr>
+                <w:rStyle w:val="a4"/>
+                <w:highlight w:val="yellow"/>
+              </w:rPr>
+              <w:t>}}</w:t>
             </w:r>
           </w:p>
         </w:tc>
@@ -7532,7 +8911,23 @@
                 <w:rStyle w:val="a4"/>
                 <w:highlight w:val="yellow"/>
               </w:rPr>
-              <w:t>{{span.bearings}}</w:t>
+              <w:t>{{</w:t>
+            </w:r>
+            <w:proofErr w:type="spellStart"/>
+            <w:r>
+              <w:rPr>
+                <w:rStyle w:val="a4"/>
+                <w:highlight w:val="yellow"/>
+              </w:rPr>
+              <w:t>span.bearings</w:t>
+            </w:r>
+            <w:proofErr w:type="spellEnd"/>
+            <w:r>
+              <w:rPr>
+                <w:rStyle w:val="a4"/>
+                <w:highlight w:val="yellow"/>
+              </w:rPr>
+              <w:t>}}</w:t>
             </w:r>
           </w:p>
         </w:tc>
@@ -7598,7 +8993,25 @@
                 <w:rFonts w:eastAsiaTheme="majorEastAsia"/>
                 <w:highlight w:val="yellow"/>
               </w:rPr>
-              <w:t>{{span.span_expansion_joints}}</w:t>
+              <w:t>{{</w:t>
+            </w:r>
+            <w:proofErr w:type="spellStart"/>
+            <w:r>
+              <w:rPr>
+                <w:rStyle w:val="a4"/>
+                <w:rFonts w:eastAsiaTheme="majorEastAsia"/>
+                <w:highlight w:val="yellow"/>
+              </w:rPr>
+              <w:t>span.span_expansion_joints</w:t>
+            </w:r>
+            <w:proofErr w:type="spellEnd"/>
+            <w:r>
+              <w:rPr>
+                <w:rStyle w:val="a4"/>
+                <w:rFonts w:eastAsiaTheme="majorEastAsia"/>
+                <w:highlight w:val="yellow"/>
+              </w:rPr>
+              <w:t>}}</w:t>
             </w:r>
           </w:p>
         </w:tc>
@@ -7663,7 +9076,23 @@
                 <w:rStyle w:val="a4"/>
                 <w:highlight w:val="yellow"/>
               </w:rPr>
-              <w:t>{{span.transverse_conn}}</w:t>
+              <w:t>{{</w:t>
+            </w:r>
+            <w:proofErr w:type="spellStart"/>
+            <w:r>
+              <w:rPr>
+                <w:rStyle w:val="a4"/>
+                <w:highlight w:val="yellow"/>
+              </w:rPr>
+              <w:t>span.transverse_conn</w:t>
+            </w:r>
+            <w:proofErr w:type="spellEnd"/>
+            <w:r>
+              <w:rPr>
+                <w:rStyle w:val="a4"/>
+                <w:highlight w:val="yellow"/>
+              </w:rPr>
+              <w:t>}}</w:t>
             </w:r>
           </w:p>
         </w:tc>
@@ -7734,7 +9163,35 @@
                 <w:highlight w:val="yellow"/>
                 <w:lang w:val="en-US"/>
               </w:rPr>
-              <w:t>{{span.transverse_scheme}}</w:t>
+              <w:t>{{</w:t>
+            </w:r>
+            <w:proofErr w:type="spellStart"/>
+            <w:proofErr w:type="gramStart"/>
+            <w:r>
+              <w:rPr>
+                <w:rStyle w:val="a4"/>
+                <w:highlight w:val="yellow"/>
+                <w:lang w:val="en-US"/>
+              </w:rPr>
+              <w:t>span.transverse</w:t>
+            </w:r>
+            <w:proofErr w:type="gramEnd"/>
+            <w:r>
+              <w:rPr>
+                <w:rStyle w:val="a4"/>
+                <w:highlight w:val="yellow"/>
+                <w:lang w:val="en-US"/>
+              </w:rPr>
+              <w:t>_scheme</w:t>
+            </w:r>
+            <w:proofErr w:type="spellEnd"/>
+            <w:r>
+              <w:rPr>
+                <w:rStyle w:val="a4"/>
+                <w:highlight w:val="yellow"/>
+                <w:lang w:val="en-US"/>
+              </w:rPr>
+              <w:t>}}</w:t>
             </w:r>
           </w:p>
         </w:tc>
@@ -7850,7 +9307,23 @@
                 <w:rStyle w:val="a4"/>
                 <w:highlight w:val="yellow"/>
               </w:rPr>
-              <w:t>{{span.deck_thickness}}</w:t>
+              <w:t>{{</w:t>
+            </w:r>
+            <w:proofErr w:type="spellStart"/>
+            <w:r>
+              <w:rPr>
+                <w:rStyle w:val="a4"/>
+                <w:highlight w:val="yellow"/>
+              </w:rPr>
+              <w:t>span.deck_thickness</w:t>
+            </w:r>
+            <w:proofErr w:type="spellEnd"/>
+            <w:r>
+              <w:rPr>
+                <w:rStyle w:val="a4"/>
+                <w:highlight w:val="yellow"/>
+              </w:rPr>
+              <w:t>}}</w:t>
             </w:r>
           </w:p>
         </w:tc>
@@ -7908,7 +9381,23 @@
                 <w:rStyle w:val="a4"/>
                 <w:highlight w:val="yellow"/>
               </w:rPr>
-              <w:t>{{span.deck_material}}</w:t>
+              <w:t>{{</w:t>
+            </w:r>
+            <w:proofErr w:type="spellStart"/>
+            <w:r>
+              <w:rPr>
+                <w:rStyle w:val="a4"/>
+                <w:highlight w:val="yellow"/>
+              </w:rPr>
+              <w:t>span.deck_material</w:t>
+            </w:r>
+            <w:proofErr w:type="spellEnd"/>
+            <w:r>
+              <w:rPr>
+                <w:rStyle w:val="a4"/>
+                <w:highlight w:val="yellow"/>
+              </w:rPr>
+              <w:t>}}</w:t>
             </w:r>
           </w:p>
         </w:tc>
@@ -8024,7 +9513,23 @@
                 <w:rStyle w:val="a4"/>
                 <w:highlight w:val="yellow"/>
               </w:rPr>
-              <w:t>{{span.pavement_thickness}}</w:t>
+              <w:t>{{</w:t>
+            </w:r>
+            <w:proofErr w:type="spellStart"/>
+            <w:r>
+              <w:rPr>
+                <w:rStyle w:val="a4"/>
+                <w:highlight w:val="yellow"/>
+              </w:rPr>
+              <w:t>span.pavement_thickness</w:t>
+            </w:r>
+            <w:proofErr w:type="spellEnd"/>
+            <w:r>
+              <w:rPr>
+                <w:rStyle w:val="a4"/>
+                <w:highlight w:val="yellow"/>
+              </w:rPr>
+              <w:t>}}</w:t>
             </w:r>
           </w:p>
         </w:tc>
@@ -8084,7 +9589,23 @@
                 <w:rStyle w:val="a4"/>
                 <w:highlight w:val="yellow"/>
               </w:rPr>
-              <w:t>{{span.pavement_</w:t>
+              <w:t>{{</w:t>
+            </w:r>
+            <w:proofErr w:type="spellStart"/>
+            <w:r>
+              <w:rPr>
+                <w:rStyle w:val="a4"/>
+                <w:highlight w:val="yellow"/>
+              </w:rPr>
+              <w:t>span.pavement</w:t>
+            </w:r>
+            <w:proofErr w:type="spellEnd"/>
+            <w:r>
+              <w:rPr>
+                <w:rStyle w:val="a4"/>
+                <w:highlight w:val="yellow"/>
+              </w:rPr>
+              <w:t>_</w:t>
             </w:r>
             <w:r>
               <w:rPr>
@@ -8094,12 +9615,21 @@
               </w:rPr>
               <w:t>extra</w:t>
             </w:r>
-            <w:r>
-              <w:rPr>
-                <w:rStyle w:val="a4"/>
-                <w:highlight w:val="yellow"/>
-              </w:rPr>
-              <w:t>thickness}}</w:t>
+            <w:proofErr w:type="spellStart"/>
+            <w:r>
+              <w:rPr>
+                <w:rStyle w:val="a4"/>
+                <w:highlight w:val="yellow"/>
+              </w:rPr>
+              <w:t>thickness</w:t>
+            </w:r>
+            <w:proofErr w:type="spellEnd"/>
+            <w:r>
+              <w:rPr>
+                <w:rStyle w:val="a4"/>
+                <w:highlight w:val="yellow"/>
+              </w:rPr>
+              <w:t>}}</w:t>
             </w:r>
           </w:p>
         </w:tc>
@@ -8158,7 +9688,23 @@
                 <w:rStyle w:val="a4"/>
                 <w:highlight w:val="yellow"/>
               </w:rPr>
-              <w:t>{{span.pavement_material}}</w:t>
+              <w:t>{{</w:t>
+            </w:r>
+            <w:proofErr w:type="spellStart"/>
+            <w:r>
+              <w:rPr>
+                <w:rStyle w:val="a4"/>
+                <w:highlight w:val="yellow"/>
+              </w:rPr>
+              <w:t>span.pavement_material</w:t>
+            </w:r>
+            <w:proofErr w:type="spellEnd"/>
+            <w:r>
+              <w:rPr>
+                <w:rStyle w:val="a4"/>
+                <w:highlight w:val="yellow"/>
+              </w:rPr>
+              <w:t>}}</w:t>
             </w:r>
           </w:p>
         </w:tc>
@@ -8222,7 +9768,23 @@
                 <w:rStyle w:val="a4"/>
                 <w:highlight w:val="yellow"/>
               </w:rPr>
-              <w:t>{{span.main_beams_qty}}</w:t>
+              <w:t>{{</w:t>
+            </w:r>
+            <w:proofErr w:type="spellStart"/>
+            <w:r>
+              <w:rPr>
+                <w:rStyle w:val="a4"/>
+                <w:highlight w:val="yellow"/>
+              </w:rPr>
+              <w:t>span.main_beams_qty</w:t>
+            </w:r>
+            <w:proofErr w:type="spellEnd"/>
+            <w:r>
+              <w:rPr>
+                <w:rStyle w:val="a4"/>
+                <w:highlight w:val="yellow"/>
+              </w:rPr>
+              <w:t>}}</w:t>
             </w:r>
           </w:p>
         </w:tc>
@@ -8326,7 +9888,23 @@
                 <w:rStyle w:val="a4"/>
                 <w:highlight w:val="yellow"/>
               </w:rPr>
-              <w:t>{{span.main_beam_h_mid}}</w:t>
+              <w:t>{{</w:t>
+            </w:r>
+            <w:proofErr w:type="spellStart"/>
+            <w:r>
+              <w:rPr>
+                <w:rStyle w:val="a4"/>
+                <w:highlight w:val="yellow"/>
+              </w:rPr>
+              <w:t>span.main_beam_h_mid</w:t>
+            </w:r>
+            <w:proofErr w:type="spellEnd"/>
+            <w:r>
+              <w:rPr>
+                <w:rStyle w:val="a4"/>
+                <w:highlight w:val="yellow"/>
+              </w:rPr>
+              <w:t>}}</w:t>
             </w:r>
             <w:r>
               <w:rPr>
@@ -8363,7 +9941,23 @@
                 <w:rStyle w:val="a4"/>
                 <w:highlight w:val="yellow"/>
               </w:rPr>
-              <w:t>{{span.main_beam_h_support}}</w:t>
+              <w:t>{{</w:t>
+            </w:r>
+            <w:proofErr w:type="spellStart"/>
+            <w:r>
+              <w:rPr>
+                <w:rStyle w:val="a4"/>
+                <w:highlight w:val="yellow"/>
+              </w:rPr>
+              <w:t>span.main_beam_h_support</w:t>
+            </w:r>
+            <w:proofErr w:type="spellEnd"/>
+            <w:r>
+              <w:rPr>
+                <w:rStyle w:val="a4"/>
+                <w:highlight w:val="yellow"/>
+              </w:rPr>
+              <w:t>}}</w:t>
             </w:r>
           </w:p>
         </w:tc>
@@ -8428,7 +10022,23 @@
                 <w:rStyle w:val="a4"/>
                 <w:highlight w:val="yellow"/>
               </w:rPr>
-              <w:t>{{span.cross_beams}}</w:t>
+              <w:t>{{</w:t>
+            </w:r>
+            <w:proofErr w:type="spellStart"/>
+            <w:r>
+              <w:rPr>
+                <w:rStyle w:val="a4"/>
+                <w:highlight w:val="yellow"/>
+              </w:rPr>
+              <w:t>span.cross_beams</w:t>
+            </w:r>
+            <w:proofErr w:type="spellEnd"/>
+            <w:r>
+              <w:rPr>
+                <w:rStyle w:val="a4"/>
+                <w:highlight w:val="yellow"/>
+              </w:rPr>
+              <w:t>}}</w:t>
             </w:r>
           </w:p>
         </w:tc>
@@ -8492,7 +10102,23 @@
                 <w:rStyle w:val="a4"/>
                 <w:highlight w:val="yellow"/>
               </w:rPr>
-              <w:t>{{span.long_beams}}</w:t>
+              <w:t>{{</w:t>
+            </w:r>
+            <w:proofErr w:type="spellStart"/>
+            <w:r>
+              <w:rPr>
+                <w:rStyle w:val="a4"/>
+                <w:highlight w:val="yellow"/>
+              </w:rPr>
+              <w:t>span.long_beams</w:t>
+            </w:r>
+            <w:proofErr w:type="spellEnd"/>
+            <w:r>
+              <w:rPr>
+                <w:rStyle w:val="a4"/>
+                <w:highlight w:val="yellow"/>
+              </w:rPr>
+              <w:t>}}</w:t>
             </w:r>
           </w:p>
         </w:tc>
@@ -8561,7 +10187,23 @@
                 <w:rStyle w:val="a4"/>
                 <w:highlight w:val="yellow"/>
               </w:rPr>
-              <w:t>{{span.extra_loads}}</w:t>
+              <w:t>{{</w:t>
+            </w:r>
+            <w:proofErr w:type="spellStart"/>
+            <w:r>
+              <w:rPr>
+                <w:rStyle w:val="a4"/>
+                <w:highlight w:val="yellow"/>
+              </w:rPr>
+              <w:t>span.extra_loads</w:t>
+            </w:r>
+            <w:proofErr w:type="spellEnd"/>
+            <w:r>
+              <w:rPr>
+                <w:rStyle w:val="a4"/>
+                <w:highlight w:val="yellow"/>
+              </w:rPr>
+              <w:t>}}</w:t>
             </w:r>
           </w:p>
         </w:tc>
@@ -8628,7 +10270,35 @@
                 <w:highlight w:val="yellow"/>
                 <w:lang w:val="en-US"/>
               </w:rPr>
-              <w:t>{{span.span_notes}}</w:t>
+              <w:t>{{</w:t>
+            </w:r>
+            <w:proofErr w:type="spellStart"/>
+            <w:proofErr w:type="gramStart"/>
+            <w:r>
+              <w:rPr>
+                <w:rStyle w:val="a4"/>
+                <w:highlight w:val="yellow"/>
+                <w:lang w:val="en-US"/>
+              </w:rPr>
+              <w:t>span.span</w:t>
+            </w:r>
+            <w:proofErr w:type="gramEnd"/>
+            <w:r>
+              <w:rPr>
+                <w:rStyle w:val="a4"/>
+                <w:highlight w:val="yellow"/>
+                <w:lang w:val="en-US"/>
+              </w:rPr>
+              <w:t>_notes</w:t>
+            </w:r>
+            <w:proofErr w:type="spellEnd"/>
+            <w:r>
+              <w:rPr>
+                <w:rStyle w:val="a4"/>
+                <w:highlight w:val="yellow"/>
+                <w:lang w:val="en-US"/>
+              </w:rPr>
+              <w:t>}}</w:t>
             </w:r>
           </w:p>
         </w:tc>
@@ -8647,59 +10317,60 @@
     </w:p>
     <w:p>
       <w:pPr>
-        <w:spacing w:before="240" w:line="360" w:lineRule="auto"/>
-        <w:jc w:val="center"/>
-        <w:rPr>
-          <w:rFonts w:eastAsiaTheme="minorHAnsi" w:cstheme="minorBidi"/>
+        <w:pStyle w:val="1"/>
+        <w:spacing w:after="0"/>
+        <w:rPr>
+          <w:b w:val="0"/>
           <w:bCs/>
-          <w:kern w:val="2"/>
-          <w:sz w:val="28"/>
-          <w:szCs w:val="28"/>
-          <w14:ligatures w14:val="standardContextual"/>
-        </w:rPr>
-      </w:pPr>
-      <w:r>
-        <w:rPr>
-          <w:rFonts w:eastAsiaTheme="minorHAnsi" w:cstheme="minorBidi"/>
+          <w:lang w:val="ru-RU"/>
+        </w:rPr>
+      </w:pPr>
+      <w:r>
+        <w:rPr>
+          <w:b w:val="0"/>
           <w:bCs/>
-          <w:kern w:val="2"/>
-          <w:sz w:val="28"/>
-          <w:szCs w:val="28"/>
-          <w14:ligatures w14:val="standardContextual"/>
+          <w:lang w:val="ru-RU"/>
         </w:rPr>
         <w:lastRenderedPageBreak/>
         <w:t xml:space="preserve">{{PIER_FORM}}Форма </w:t>
       </w:r>
       <w:r>
         <w:rPr>
-          <w:rFonts w:eastAsiaTheme="minorHAnsi" w:cstheme="minorBidi"/>
+          <w:b w:val="0"/>
           <w:bCs/>
-          <w:kern w:val="2"/>
-          <w:sz w:val="28"/>
-          <w:szCs w:val="28"/>
-          <w14:ligatures w14:val="standardContextual"/>
+          <w:lang w:val="ru-RU"/>
         </w:rPr>
         <w:t>3</w:t>
       </w:r>
     </w:p>
     <w:p>
       <w:pPr>
-        <w:spacing w:after="240" w:line="360" w:lineRule="auto"/>
-        <w:jc w:val="center"/>
-        <w:rPr>
-          <w:vanish/>
-        </w:rPr>
-      </w:pPr>
-      <w:r>
-        <w:rPr>
-          <w:rFonts w:eastAsiaTheme="minorHAnsi" w:cstheme="minorBidi"/>
-          <w:b/>
-          <w:kern w:val="2"/>
-          <w:sz w:val="28"/>
-          <w:szCs w:val="28"/>
-          <w14:ligatures w14:val="standardContextual"/>
-        </w:rPr>
-        <w:t>{{pier.title}}</w:t>
+        <w:pStyle w:val="1"/>
+        <w:spacing w:after="0"/>
+        <w:outlineLvl w:val="9"/>
+        <w:rPr>
+          <w:lang w:val="ru-RU"/>
+        </w:rPr>
+      </w:pPr>
+      <w:r>
+        <w:rPr>
+          <w:lang w:val="ru-RU"/>
+        </w:rPr>
+        <w:t>{{</w:t>
+      </w:r>
+      <w:proofErr w:type="spellStart"/>
+      <w:r>
+        <w:rPr>
+          <w:lang w:val="ru-RU"/>
+        </w:rPr>
+        <w:t>pier.title</w:t>
+      </w:r>
+      <w:proofErr w:type="spellEnd"/>
+      <w:r>
+        <w:rPr>
+          <w:lang w:val="ru-RU"/>
+        </w:rPr>
+        <w:t>}}</w:t>
       </w:r>
     </w:p>
     <w:tbl>
@@ -8771,7 +10442,23 @@
                 <w:rStyle w:val="a4"/>
                 <w:highlight w:val="yellow"/>
               </w:rPr>
-              <w:t>{{pier.piers_type}}</w:t>
+              <w:t>{{</w:t>
+            </w:r>
+            <w:proofErr w:type="spellStart"/>
+            <w:r>
+              <w:rPr>
+                <w:rStyle w:val="a4"/>
+                <w:highlight w:val="yellow"/>
+              </w:rPr>
+              <w:t>pier.piers_type</w:t>
+            </w:r>
+            <w:proofErr w:type="spellEnd"/>
+            <w:r>
+              <w:rPr>
+                <w:rStyle w:val="a4"/>
+                <w:highlight w:val="yellow"/>
+              </w:rPr>
+              <w:t>}}</w:t>
             </w:r>
           </w:p>
         </w:tc>
@@ -8833,7 +10520,23 @@
                 <w:rStyle w:val="a4"/>
                 <w:highlight w:val="yellow"/>
               </w:rPr>
-              <w:t>{{pier.foundation_type}}</w:t>
+              <w:t>{{</w:t>
+            </w:r>
+            <w:proofErr w:type="spellStart"/>
+            <w:r>
+              <w:rPr>
+                <w:rStyle w:val="a4"/>
+                <w:highlight w:val="yellow"/>
+              </w:rPr>
+              <w:t>pier.foundation_type</w:t>
+            </w:r>
+            <w:proofErr w:type="spellEnd"/>
+            <w:r>
+              <w:rPr>
+                <w:rStyle w:val="a4"/>
+                <w:highlight w:val="yellow"/>
+              </w:rPr>
+              <w:t>}}</w:t>
             </w:r>
           </w:p>
         </w:tc>
@@ -8895,7 +10598,23 @@
                 <w:rStyle w:val="a4"/>
                 <w:highlight w:val="yellow"/>
               </w:rPr>
-              <w:t>{{pier.pier_material}}</w:t>
+              <w:t>{{</w:t>
+            </w:r>
+            <w:proofErr w:type="spellStart"/>
+            <w:r>
+              <w:rPr>
+                <w:rStyle w:val="a4"/>
+                <w:highlight w:val="yellow"/>
+              </w:rPr>
+              <w:t>pier.pier_material</w:t>
+            </w:r>
+            <w:proofErr w:type="spellEnd"/>
+            <w:r>
+              <w:rPr>
+                <w:rStyle w:val="a4"/>
+                <w:highlight w:val="yellow"/>
+              </w:rPr>
+              <w:t>}}</w:t>
             </w:r>
           </w:p>
         </w:tc>
@@ -8938,7 +10657,21 @@
               <w:rPr>
                 <w:rStyle w:val="a4"/>
               </w:rPr>
-              <w:t>Высота опор (от верха подферменной площадки ригеля до естественного уровня грунта)</w:t>
+              <w:t xml:space="preserve">Высота опор (от верха </w:t>
+            </w:r>
+            <w:proofErr w:type="spellStart"/>
+            <w:r>
+              <w:rPr>
+                <w:rStyle w:val="a4"/>
+              </w:rPr>
+              <w:t>подферменной</w:t>
+            </w:r>
+            <w:proofErr w:type="spellEnd"/>
+            <w:r>
+              <w:rPr>
+                <w:rStyle w:val="a4"/>
+              </w:rPr>
+              <w:t xml:space="preserve"> площадки ригеля до естественного уровня грунта)</w:t>
             </w:r>
           </w:p>
         </w:tc>
@@ -8957,7 +10690,23 @@
                 <w:rStyle w:val="a4"/>
                 <w:highlight w:val="yellow"/>
               </w:rPr>
-              <w:t>{{pier.pier_height}}</w:t>
+              <w:t>{{</w:t>
+            </w:r>
+            <w:proofErr w:type="spellStart"/>
+            <w:r>
+              <w:rPr>
+                <w:rStyle w:val="a4"/>
+                <w:highlight w:val="yellow"/>
+              </w:rPr>
+              <w:t>pier.pier_height</w:t>
+            </w:r>
+            <w:proofErr w:type="spellEnd"/>
+            <w:r>
+              <w:rPr>
+                <w:rStyle w:val="a4"/>
+                <w:highlight w:val="yellow"/>
+              </w:rPr>
+              <w:t>}}</w:t>
             </w:r>
           </w:p>
         </w:tc>
@@ -9019,7 +10768,23 @@
                 <w:rStyle w:val="a4"/>
                 <w:highlight w:val="yellow"/>
               </w:rPr>
-              <w:t>{{pier.foundation_depth}}</w:t>
+              <w:t>{{</w:t>
+            </w:r>
+            <w:proofErr w:type="spellStart"/>
+            <w:r>
+              <w:rPr>
+                <w:rStyle w:val="a4"/>
+                <w:highlight w:val="yellow"/>
+              </w:rPr>
+              <w:t>pier.foundation_depth</w:t>
+            </w:r>
+            <w:proofErr w:type="spellEnd"/>
+            <w:r>
+              <w:rPr>
+                <w:rStyle w:val="a4"/>
+                <w:highlight w:val="yellow"/>
+              </w:rPr>
+              <w:t>}}</w:t>
             </w:r>
           </w:p>
         </w:tc>
@@ -9081,7 +10846,23 @@
                 <w:rStyle w:val="a4"/>
                 <w:highlight w:val="yellow"/>
               </w:rPr>
-              <w:t>{{pier.pier_typical_project}}</w:t>
+              <w:t>{{</w:t>
+            </w:r>
+            <w:proofErr w:type="spellStart"/>
+            <w:r>
+              <w:rPr>
+                <w:rStyle w:val="a4"/>
+                <w:highlight w:val="yellow"/>
+              </w:rPr>
+              <w:t>pier.pier_typical_project</w:t>
+            </w:r>
+            <w:proofErr w:type="spellEnd"/>
+            <w:r>
+              <w:rPr>
+                <w:rStyle w:val="a4"/>
+                <w:highlight w:val="yellow"/>
+              </w:rPr>
+              <w:t>}}</w:t>
             </w:r>
           </w:p>
         </w:tc>
@@ -9193,7 +10974,23 @@
                 <w:rStyle w:val="a4"/>
                 <w:highlight w:val="yellow"/>
               </w:rPr>
-              <w:t>{{pier.pier_size_a}}</w:t>
+              <w:t>{{</w:t>
+            </w:r>
+            <w:proofErr w:type="spellStart"/>
+            <w:r>
+              <w:rPr>
+                <w:rStyle w:val="a4"/>
+                <w:highlight w:val="yellow"/>
+              </w:rPr>
+              <w:t>pier.pier_size_a</w:t>
+            </w:r>
+            <w:proofErr w:type="spellEnd"/>
+            <w:r>
+              <w:rPr>
+                <w:rStyle w:val="a4"/>
+                <w:highlight w:val="yellow"/>
+              </w:rPr>
+              <w:t>}}</w:t>
             </w:r>
           </w:p>
         </w:tc>
@@ -9252,7 +11049,35 @@
                 <w:highlight w:val="yellow"/>
                 <w:lang w:val="en-US"/>
               </w:rPr>
-              <w:t>{{pier.pier_size_b}}</w:t>
+              <w:t>{{</w:t>
+            </w:r>
+            <w:proofErr w:type="spellStart"/>
+            <w:proofErr w:type="gramStart"/>
+            <w:r>
+              <w:rPr>
+                <w:rStyle w:val="a4"/>
+                <w:highlight w:val="yellow"/>
+                <w:lang w:val="en-US"/>
+              </w:rPr>
+              <w:t>pier.pier</w:t>
+            </w:r>
+            <w:proofErr w:type="gramEnd"/>
+            <w:r>
+              <w:rPr>
+                <w:rStyle w:val="a4"/>
+                <w:highlight w:val="yellow"/>
+                <w:lang w:val="en-US"/>
+              </w:rPr>
+              <w:t>_size_b</w:t>
+            </w:r>
+            <w:proofErr w:type="spellEnd"/>
+            <w:r>
+              <w:rPr>
+                <w:rStyle w:val="a4"/>
+                <w:highlight w:val="yellow"/>
+                <w:lang w:val="en-US"/>
+              </w:rPr>
+              <w:t>}}</w:t>
             </w:r>
           </w:p>
         </w:tc>
@@ -9314,7 +11139,23 @@
                 <w:rStyle w:val="a4"/>
                 <w:highlight w:val="yellow"/>
               </w:rPr>
-              <w:t>{{pier.piles_qty}}</w:t>
+              <w:t>{{</w:t>
+            </w:r>
+            <w:proofErr w:type="spellStart"/>
+            <w:r>
+              <w:rPr>
+                <w:rStyle w:val="a4"/>
+                <w:highlight w:val="yellow"/>
+              </w:rPr>
+              <w:t>pier.piles_qty</w:t>
+            </w:r>
+            <w:proofErr w:type="spellEnd"/>
+            <w:r>
+              <w:rPr>
+                <w:rStyle w:val="a4"/>
+                <w:highlight w:val="yellow"/>
+              </w:rPr>
+              <w:t>}}</w:t>
             </w:r>
           </w:p>
         </w:tc>
@@ -9392,7 +11233,23 @@
                 <w:rStyle w:val="a4"/>
                 <w:highlight w:val="yellow"/>
               </w:rPr>
-              <w:t>{{pier.piles_spacing}}</w:t>
+              <w:t>{{</w:t>
+            </w:r>
+            <w:proofErr w:type="spellStart"/>
+            <w:r>
+              <w:rPr>
+                <w:rStyle w:val="a4"/>
+                <w:highlight w:val="yellow"/>
+              </w:rPr>
+              <w:t>pier.piles_spacing</w:t>
+            </w:r>
+            <w:proofErr w:type="spellEnd"/>
+            <w:r>
+              <w:rPr>
+                <w:rStyle w:val="a4"/>
+                <w:highlight w:val="yellow"/>
+              </w:rPr>
+              <w:t>}}</w:t>
             </w:r>
           </w:p>
         </w:tc>
@@ -9454,7 +11311,23 @@
                 <w:rStyle w:val="a4"/>
                 <w:highlight w:val="yellow"/>
               </w:rPr>
-              <w:t>{{pier.pier_scheme}}</w:t>
+              <w:t>{{</w:t>
+            </w:r>
+            <w:proofErr w:type="spellStart"/>
+            <w:r>
+              <w:rPr>
+                <w:rStyle w:val="a4"/>
+                <w:highlight w:val="yellow"/>
+              </w:rPr>
+              <w:t>pier.pier_scheme</w:t>
+            </w:r>
+            <w:proofErr w:type="spellEnd"/>
+            <w:r>
+              <w:rPr>
+                <w:rStyle w:val="a4"/>
+                <w:highlight w:val="yellow"/>
+              </w:rPr>
+              <w:t>}}</w:t>
             </w:r>
           </w:p>
         </w:tc>
@@ -9569,7 +11442,35 @@
                 <w:highlight w:val="yellow"/>
                 <w:lang w:val="en-US"/>
               </w:rPr>
-              <w:t>{{pier.pier_rigel_width}}</w:t>
+              <w:t>{{</w:t>
+            </w:r>
+            <w:proofErr w:type="spellStart"/>
+            <w:proofErr w:type="gramStart"/>
+            <w:r>
+              <w:rPr>
+                <w:rStyle w:val="a4"/>
+                <w:highlight w:val="yellow"/>
+                <w:lang w:val="en-US"/>
+              </w:rPr>
+              <w:t>pier.pier</w:t>
+            </w:r>
+            <w:proofErr w:type="gramEnd"/>
+            <w:r>
+              <w:rPr>
+                <w:rStyle w:val="a4"/>
+                <w:highlight w:val="yellow"/>
+                <w:lang w:val="en-US"/>
+              </w:rPr>
+              <w:t>_rigel_width</w:t>
+            </w:r>
+            <w:proofErr w:type="spellEnd"/>
+            <w:r>
+              <w:rPr>
+                <w:rStyle w:val="a4"/>
+                <w:highlight w:val="yellow"/>
+                <w:lang w:val="en-US"/>
+              </w:rPr>
+              <w:t>}}</w:t>
             </w:r>
           </w:p>
         </w:tc>
@@ -9627,7 +11528,23 @@
                 <w:rStyle w:val="a4"/>
                 <w:highlight w:val="yellow"/>
               </w:rPr>
-              <w:t>{{pier.pier_rigel_height}}</w:t>
+              <w:t>{{</w:t>
+            </w:r>
+            <w:proofErr w:type="spellStart"/>
+            <w:r>
+              <w:rPr>
+                <w:rStyle w:val="a4"/>
+                <w:highlight w:val="yellow"/>
+              </w:rPr>
+              <w:t>pier.pier_rigel_height</w:t>
+            </w:r>
+            <w:proofErr w:type="spellEnd"/>
+            <w:r>
+              <w:rPr>
+                <w:rStyle w:val="a4"/>
+                <w:highlight w:val="yellow"/>
+              </w:rPr>
+              <w:t>}}</w:t>
             </w:r>
           </w:p>
         </w:tc>
@@ -9685,7 +11602,23 @@
                 <w:rStyle w:val="a4"/>
                 <w:highlight w:val="yellow"/>
               </w:rPr>
-              <w:t>{{pier.pier_rigel_length}}</w:t>
+              <w:t>{{</w:t>
+            </w:r>
+            <w:proofErr w:type="spellStart"/>
+            <w:r>
+              <w:rPr>
+                <w:rStyle w:val="a4"/>
+                <w:highlight w:val="yellow"/>
+              </w:rPr>
+              <w:t>pier.pier_rigel_length</w:t>
+            </w:r>
+            <w:proofErr w:type="spellEnd"/>
+            <w:r>
+              <w:rPr>
+                <w:rStyle w:val="a4"/>
+                <w:highlight w:val="yellow"/>
+              </w:rPr>
+              <w:t>}}</w:t>
             </w:r>
           </w:p>
         </w:tc>
@@ -9747,7 +11680,23 @@
                 <w:rStyle w:val="a4"/>
                 <w:highlight w:val="yellow"/>
               </w:rPr>
-              <w:t>{{pier.pile_section}}</w:t>
+              <w:t>{{</w:t>
+            </w:r>
+            <w:proofErr w:type="spellStart"/>
+            <w:r>
+              <w:rPr>
+                <w:rStyle w:val="a4"/>
+                <w:highlight w:val="yellow"/>
+              </w:rPr>
+              <w:t>pier.pile_section</w:t>
+            </w:r>
+            <w:proofErr w:type="spellEnd"/>
+            <w:r>
+              <w:rPr>
+                <w:rStyle w:val="a4"/>
+                <w:highlight w:val="yellow"/>
+              </w:rPr>
+              <w:t>}}</w:t>
             </w:r>
           </w:p>
         </w:tc>
@@ -9810,7 +11759,23 @@
                 <w:rStyle w:val="a4"/>
                 <w:highlight w:val="yellow"/>
               </w:rPr>
-              <w:t>{{pier.pier_notes}}</w:t>
+              <w:t>{{</w:t>
+            </w:r>
+            <w:proofErr w:type="spellStart"/>
+            <w:r>
+              <w:rPr>
+                <w:rStyle w:val="a4"/>
+                <w:highlight w:val="yellow"/>
+              </w:rPr>
+              <w:t>pier.pier_notes</w:t>
+            </w:r>
+            <w:proofErr w:type="spellEnd"/>
+            <w:r>
+              <w:rPr>
+                <w:rStyle w:val="a4"/>
+                <w:highlight w:val="yellow"/>
+              </w:rPr>
+              <w:t>}}</w:t>
             </w:r>
           </w:p>
         </w:tc>
@@ -10157,33 +12122,49 @@
     </w:p>
     <w:p>
       <w:pPr>
-        <w:spacing w:after="240"/>
-        <w:jc w:val="center"/>
-        <w:rPr>
-          <w:color w:val="000000"/>
-          <w:sz w:val="28"/>
-          <w:szCs w:val="28"/>
-          <w:lang w:val="en-US" w:eastAsia="en-US"/>
-        </w:rPr>
-      </w:pPr>
-      <w:r>
-        <w:rPr>
-          <w:color w:val="000000"/>
-          <w:sz w:val="28"/>
-          <w:szCs w:val="28"/>
-          <w:lang w:val="en-US" w:eastAsia="en-US"/>
+        <w:pStyle w:val="1"/>
+        <w:rPr>
+          <w:b w:val="0"/>
+          <w:bCs/>
+          <w:lang w:eastAsia="en-US"/>
+        </w:rPr>
+      </w:pPr>
+      <w:r>
+        <w:rPr>
+          <w:b w:val="0"/>
+          <w:bCs/>
+          <w:lang w:eastAsia="en-US"/>
         </w:rPr>
         <w:lastRenderedPageBreak/>
-        <w:t>{{DEFECTS_TABLE}}</w:t>
-      </w:r>
-      <w:r>
-        <w:rPr>
-          <w:color w:val="000000"/>
-          <w:sz w:val="28"/>
-          <w:szCs w:val="28"/>
-          <w:lang w:val="en-US" w:eastAsia="en-US"/>
-        </w:rPr>
-        <w:t>Форма 5</w:t>
+        <w:t>{{DEFECTS_TABLE</w:t>
+      </w:r>
+      <w:proofErr w:type="gramStart"/>
+      <w:r>
+        <w:rPr>
+          <w:b w:val="0"/>
+          <w:bCs/>
+          <w:lang w:eastAsia="en-US"/>
+        </w:rPr>
+        <w:t>}}</w:t>
+      </w:r>
+      <w:proofErr w:type="spellStart"/>
+      <w:r>
+        <w:rPr>
+          <w:b w:val="0"/>
+          <w:bCs/>
+          <w:lang w:eastAsia="en-US"/>
+        </w:rPr>
+        <w:t>Форма</w:t>
+      </w:r>
+      <w:proofErr w:type="spellEnd"/>
+      <w:proofErr w:type="gramEnd"/>
+      <w:r>
+        <w:rPr>
+          <w:b w:val="0"/>
+          <w:bCs/>
+          <w:lang w:eastAsia="en-US"/>
+        </w:rPr>
+        <w:t xml:space="preserve"> 5</w:t>
       </w:r>
     </w:p>
     <w:p>
@@ -10865,7 +12846,25 @@
               <w:bCs/>
               <w:highlight w:val="yellow"/>
             </w:rPr>
-            <w:t>{{bridge.road_code}}</w:t>
+            <w:t>{{</w:t>
+          </w:r>
+          <w:proofErr w:type="spellStart"/>
+          <w:r>
+            <w:rPr>
+              <w:b/>
+              <w:bCs/>
+              <w:highlight w:val="yellow"/>
+            </w:rPr>
+            <w:t>bridge.road_code</w:t>
+          </w:r>
+          <w:proofErr w:type="spellEnd"/>
+          <w:r>
+            <w:rPr>
+              <w:b/>
+              <w:bCs/>
+              <w:highlight w:val="yellow"/>
+            </w:rPr>
+            <w:t>}}</w:t>
           </w:r>
           <w:r>
             <w:rPr>
@@ -10879,7 +12878,23 @@
               <w:b/>
               <w:bCs/>
             </w:rPr>
-            <w:t>{{bridge.km_code}}</w:t>
+            <w:t>{{</w:t>
+          </w:r>
+          <w:proofErr w:type="spellStart"/>
+          <w:r>
+            <w:rPr>
+              <w:b/>
+              <w:bCs/>
+            </w:rPr>
+            <w:t>bridge.km_code</w:t>
+          </w:r>
+          <w:proofErr w:type="spellEnd"/>
+          <w:r>
+            <w:rPr>
+              <w:b/>
+              <w:bCs/>
+            </w:rPr>
+            <w:t>}}</w:t>
           </w:r>
         </w:p>
       </w:tc>
@@ -10951,7 +12966,23 @@
               <w:b/>
               <w:bCs/>
             </w:rPr>
-            <w:t>{{bridge.road_code}}</w:t>
+            <w:t>{{</w:t>
+          </w:r>
+          <w:proofErr w:type="spellStart"/>
+          <w:r>
+            <w:rPr>
+              <w:b/>
+              <w:bCs/>
+            </w:rPr>
+            <w:t>bridge.road_code</w:t>
+          </w:r>
+          <w:proofErr w:type="spellEnd"/>
+          <w:r>
+            <w:rPr>
+              <w:b/>
+              <w:bCs/>
+            </w:rPr>
+            <w:t>}}</w:t>
           </w:r>
           <w:r>
             <w:rPr>
@@ -10965,7 +12996,23 @@
               <w:b/>
               <w:bCs/>
             </w:rPr>
-            <w:t>{{bridge.km_code}}</w:t>
+            <w:t>{{</w:t>
+          </w:r>
+          <w:proofErr w:type="spellStart"/>
+          <w:r>
+            <w:rPr>
+              <w:b/>
+              <w:bCs/>
+            </w:rPr>
+            <w:t>bridge.km_code</w:t>
+          </w:r>
+          <w:proofErr w:type="spellEnd"/>
+          <w:r>
+            <w:rPr>
+              <w:b/>
+              <w:bCs/>
+            </w:rPr>
+            <w:t>}}</w:t>
           </w:r>
         </w:p>
       </w:tc>

</xml_diff>

<commit_message>
Fields for defects measures
</commit_message>
<xml_diff>
--- a/report_template.docx
+++ b/report_template.docx
@@ -152,25 +152,7 @@
           <w:sz w:val="20"/>
           <w:szCs w:val="20"/>
         </w:rPr>
-        <w:t xml:space="preserve">190020, город Санкт-Петербург, </w:t>
-      </w:r>
-      <w:proofErr w:type="spellStart"/>
-      <w:r>
-        <w:rPr>
-          <w:rFonts w:ascii="Arial" w:hAnsi="Arial" w:cs="Arial"/>
-          <w:sz w:val="20"/>
-          <w:szCs w:val="20"/>
-        </w:rPr>
-        <w:t>вн.тер.г</w:t>
-      </w:r>
-      <w:proofErr w:type="spellEnd"/>
-      <w:r>
-        <w:rPr>
-          <w:rFonts w:ascii="Arial" w:hAnsi="Arial" w:cs="Arial"/>
-          <w:sz w:val="20"/>
-          <w:szCs w:val="20"/>
-        </w:rPr>
-        <w:t xml:space="preserve">. Муниципальный Округ Екатерингофский, </w:t>
+        <w:t xml:space="preserve">190020, город Санкт-Петербург, вн.тер.г. Муниципальный Округ Екатерингофский, </w:t>
       </w:r>
       <w:r>
         <w:rPr>
@@ -196,27 +178,8 @@
           <w:sz w:val="20"/>
           <w:szCs w:val="20"/>
         </w:rPr>
-        <w:t>-</w:t>
-      </w:r>
-      <w:proofErr w:type="spellStart"/>
-      <w:r>
-        <w:rPr>
-          <w:rFonts w:ascii="Arial" w:hAnsi="Arial" w:cs="Arial"/>
-          <w:sz w:val="20"/>
-          <w:szCs w:val="20"/>
-        </w:rPr>
-        <w:t>mail</w:t>
-      </w:r>
-      <w:proofErr w:type="spellEnd"/>
-      <w:r>
-        <w:rPr>
-          <w:rFonts w:ascii="Arial" w:hAnsi="Arial" w:cs="Arial"/>
-          <w:sz w:val="20"/>
-          <w:szCs w:val="20"/>
-        </w:rPr>
-        <w:t xml:space="preserve">: </w:t>
-      </w:r>
-      <w:proofErr w:type="spellStart"/>
+        <w:t xml:space="preserve">-mail: </w:t>
+      </w:r>
       <w:r>
         <w:rPr>
           <w:rFonts w:ascii="Arial" w:hAnsi="Arial" w:cs="Arial"/>
@@ -226,7 +189,6 @@
         </w:rPr>
         <w:t>proektsm</w:t>
       </w:r>
-      <w:proofErr w:type="spellEnd"/>
       <w:r>
         <w:rPr>
           <w:rFonts w:ascii="Arial" w:hAnsi="Arial" w:cs="Arial"/>
@@ -676,29 +638,7 @@
           <w:sz w:val="28"/>
           <w:szCs w:val="28"/>
         </w:rPr>
-        <w:t>{{</w:t>
-      </w:r>
-      <w:proofErr w:type="spellStart"/>
-      <w:r>
-        <w:rPr>
-          <w:rFonts w:ascii="Arial" w:hAnsi="Arial" w:cs="Arial"/>
-          <w:b/>
-          <w:color w:val="3B689F"/>
-          <w:sz w:val="28"/>
-          <w:szCs w:val="28"/>
-        </w:rPr>
-        <w:t>bridge</w:t>
-      </w:r>
-      <w:proofErr w:type="spellEnd"/>
-      <w:r>
-        <w:rPr>
-          <w:rFonts w:ascii="Arial" w:hAnsi="Arial" w:cs="Arial"/>
-          <w:b/>
-          <w:color w:val="3B689F"/>
-          <w:sz w:val="28"/>
-          <w:szCs w:val="28"/>
-        </w:rPr>
-        <w:t>.</w:t>
+        <w:t>{{bridge.</w:t>
       </w:r>
       <w:r>
         <w:rPr>
@@ -1045,25 +985,7 @@
           <w:sz w:val="20"/>
           <w:szCs w:val="20"/>
         </w:rPr>
-        <w:t xml:space="preserve">190020, город Санкт-Петербург, </w:t>
-      </w:r>
-      <w:proofErr w:type="spellStart"/>
-      <w:r>
-        <w:rPr>
-          <w:rFonts w:ascii="Arial" w:hAnsi="Arial" w:cs="Arial"/>
-          <w:sz w:val="20"/>
-          <w:szCs w:val="20"/>
-        </w:rPr>
-        <w:t>вн.тер.г</w:t>
-      </w:r>
-      <w:proofErr w:type="spellEnd"/>
-      <w:r>
-        <w:rPr>
-          <w:rFonts w:ascii="Arial" w:hAnsi="Arial" w:cs="Arial"/>
-          <w:sz w:val="20"/>
-          <w:szCs w:val="20"/>
-        </w:rPr>
-        <w:t xml:space="preserve">. Муниципальный Округ Екатерингофский, </w:t>
+        <w:t xml:space="preserve">190020, город Санкт-Петербург, вн.тер.г. Муниципальный Округ Екатерингофский, </w:t>
       </w:r>
       <w:r>
         <w:rPr>
@@ -1089,27 +1011,8 @@
           <w:sz w:val="20"/>
           <w:szCs w:val="20"/>
         </w:rPr>
-        <w:t>-</w:t>
-      </w:r>
-      <w:proofErr w:type="spellStart"/>
-      <w:r>
-        <w:rPr>
-          <w:rFonts w:ascii="Arial" w:hAnsi="Arial" w:cs="Arial"/>
-          <w:sz w:val="20"/>
-          <w:szCs w:val="20"/>
-        </w:rPr>
-        <w:t>mail</w:t>
-      </w:r>
-      <w:proofErr w:type="spellEnd"/>
-      <w:r>
-        <w:rPr>
-          <w:rFonts w:ascii="Arial" w:hAnsi="Arial" w:cs="Arial"/>
-          <w:sz w:val="20"/>
-          <w:szCs w:val="20"/>
-        </w:rPr>
-        <w:t xml:space="preserve">: </w:t>
-      </w:r>
-      <w:proofErr w:type="spellStart"/>
+        <w:t xml:space="preserve">-mail: </w:t>
+      </w:r>
       <w:r>
         <w:rPr>
           <w:rFonts w:ascii="Arial" w:hAnsi="Arial" w:cs="Arial"/>
@@ -1119,7 +1022,6 @@
         </w:rPr>
         <w:t>proektsm</w:t>
       </w:r>
-      <w:proofErr w:type="spellEnd"/>
       <w:r>
         <w:rPr>
           <w:rFonts w:ascii="Arial" w:hAnsi="Arial" w:cs="Arial"/>
@@ -2753,23 +2655,7 @@
                 <w:rStyle w:val="a4"/>
                 <w:highlight w:val="yellow"/>
               </w:rPr>
-              <w:t>{{</w:t>
-            </w:r>
-            <w:proofErr w:type="spellStart"/>
-            <w:r>
-              <w:rPr>
-                <w:rStyle w:val="a4"/>
-                <w:highlight w:val="yellow"/>
-              </w:rPr>
-              <w:t>bridge.structure_type</w:t>
-            </w:r>
-            <w:proofErr w:type="spellEnd"/>
-            <w:r>
-              <w:rPr>
-                <w:rStyle w:val="a4"/>
-                <w:highlight w:val="yellow"/>
-              </w:rPr>
-              <w:t>}}</w:t>
+              <w:t>{{bridge.structure_type}}</w:t>
             </w:r>
           </w:p>
         </w:tc>
@@ -2930,35 +2816,7 @@
                 <w:highlight w:val="yellow"/>
                 <w:lang w:val="en-US"/>
               </w:rPr>
-              <w:t>{{</w:t>
-            </w:r>
-            <w:proofErr w:type="spellStart"/>
-            <w:proofErr w:type="gramStart"/>
-            <w:r>
-              <w:rPr>
-                <w:rStyle w:val="a4"/>
-                <w:highlight w:val="yellow"/>
-                <w:lang w:val="en-US"/>
-              </w:rPr>
-              <w:t>bridge.road</w:t>
-            </w:r>
-            <w:proofErr w:type="gramEnd"/>
-            <w:r>
-              <w:rPr>
-                <w:rStyle w:val="a4"/>
-                <w:highlight w:val="yellow"/>
-                <w:lang w:val="en-US"/>
-              </w:rPr>
-              <w:t>_code</w:t>
-            </w:r>
-            <w:proofErr w:type="spellEnd"/>
-            <w:r>
-              <w:rPr>
-                <w:rStyle w:val="a4"/>
-                <w:highlight w:val="yellow"/>
-                <w:lang w:val="en-US"/>
-              </w:rPr>
-              <w:t>}}</w:t>
+              <w:t>{{bridge.road_code}}</w:t>
             </w:r>
           </w:p>
         </w:tc>
@@ -3062,23 +2920,7 @@
                 <w:rStyle w:val="a4"/>
                 <w:highlight w:val="yellow"/>
               </w:rPr>
-              <w:t>{{</w:t>
-            </w:r>
-            <w:proofErr w:type="spellStart"/>
-            <w:r>
-              <w:rPr>
-                <w:rStyle w:val="a4"/>
-                <w:highlight w:val="yellow"/>
-              </w:rPr>
-              <w:t>bridge.region_code</w:t>
-            </w:r>
-            <w:proofErr w:type="spellEnd"/>
-            <w:r>
-              <w:rPr>
-                <w:rStyle w:val="a4"/>
-                <w:highlight w:val="yellow"/>
-              </w:rPr>
-              <w:t>}}</w:t>
+              <w:t>{{bridge.region_code}}</w:t>
             </w:r>
             <w:r>
               <w:rPr>
@@ -3152,23 +2994,7 @@
                 <w:rStyle w:val="a4"/>
                 <w:highlight w:val="yellow"/>
               </w:rPr>
-              <w:t>{{</w:t>
-            </w:r>
-            <w:proofErr w:type="spellStart"/>
-            <w:r>
-              <w:rPr>
-                <w:rStyle w:val="a4"/>
-                <w:highlight w:val="yellow"/>
-              </w:rPr>
-              <w:t>bridge.road_category</w:t>
-            </w:r>
-            <w:proofErr w:type="spellEnd"/>
-            <w:r>
-              <w:rPr>
-                <w:rStyle w:val="a4"/>
-                <w:highlight w:val="yellow"/>
-              </w:rPr>
-              <w:t>}}</w:t>
+              <w:t>{{bridge.road_category}}</w:t>
             </w:r>
           </w:p>
         </w:tc>
@@ -3240,78 +3066,22 @@
                 <w:highlight w:val="yellow"/>
                 <w:lang w:val="en-US"/>
               </w:rPr>
-              <w:t>{{</w:t>
-            </w:r>
-            <w:proofErr w:type="spellStart"/>
-            <w:proofErr w:type="gramStart"/>
+              <w:t>{{bridge.lanes_bridge}}</w:t>
+            </w:r>
+            <w:r>
+              <w:rPr>
+                <w:rStyle w:val="a4"/>
+                <w:lang w:val="en-US"/>
+              </w:rPr>
+              <w:t xml:space="preserve"> / </w:t>
+            </w:r>
             <w:r>
               <w:rPr>
                 <w:rStyle w:val="a4"/>
                 <w:highlight w:val="yellow"/>
                 <w:lang w:val="en-US"/>
               </w:rPr>
-              <w:t>bridge.lanes</w:t>
-            </w:r>
-            <w:proofErr w:type="gramEnd"/>
-            <w:r>
-              <w:rPr>
-                <w:rStyle w:val="a4"/>
-                <w:highlight w:val="yellow"/>
-                <w:lang w:val="en-US"/>
-              </w:rPr>
-              <w:t>_bridge</w:t>
-            </w:r>
-            <w:proofErr w:type="spellEnd"/>
-            <w:r>
-              <w:rPr>
-                <w:rStyle w:val="a4"/>
-                <w:highlight w:val="yellow"/>
-                <w:lang w:val="en-US"/>
-              </w:rPr>
-              <w:t>}}</w:t>
-            </w:r>
-            <w:r>
-              <w:rPr>
-                <w:rStyle w:val="a4"/>
-                <w:lang w:val="en-US"/>
-              </w:rPr>
-              <w:t xml:space="preserve"> / </w:t>
-            </w:r>
-            <w:r>
-              <w:rPr>
-                <w:rStyle w:val="a4"/>
-                <w:highlight w:val="yellow"/>
-                <w:lang w:val="en-US"/>
-              </w:rPr>
-              <w:t>{{</w:t>
-            </w:r>
-            <w:proofErr w:type="spellStart"/>
-            <w:proofErr w:type="gramStart"/>
-            <w:r>
-              <w:rPr>
-                <w:rStyle w:val="a4"/>
-                <w:highlight w:val="yellow"/>
-                <w:lang w:val="en-US"/>
-              </w:rPr>
-              <w:t>bridge.lanes</w:t>
-            </w:r>
-            <w:proofErr w:type="gramEnd"/>
-            <w:r>
-              <w:rPr>
-                <w:rStyle w:val="a4"/>
-                <w:highlight w:val="yellow"/>
-                <w:lang w:val="en-US"/>
-              </w:rPr>
-              <w:t>_approach</w:t>
-            </w:r>
-            <w:proofErr w:type="spellEnd"/>
-            <w:r>
-              <w:rPr>
-                <w:rStyle w:val="a4"/>
-                <w:highlight w:val="yellow"/>
-                <w:lang w:val="en-US"/>
-              </w:rPr>
-              <w:t>}}</w:t>
+              <w:t>{{bridge.lanes_approach}}</w:t>
             </w:r>
           </w:p>
         </w:tc>
@@ -3367,23 +3137,7 @@
                 <w:rStyle w:val="a4"/>
                 <w:highlight w:val="yellow"/>
               </w:rPr>
-              <w:t>{{</w:t>
-            </w:r>
-            <w:proofErr w:type="spellStart"/>
-            <w:r>
-              <w:rPr>
-                <w:rStyle w:val="a4"/>
-                <w:highlight w:val="yellow"/>
-              </w:rPr>
-              <w:t>bridge.marking</w:t>
-            </w:r>
-            <w:proofErr w:type="spellEnd"/>
-            <w:r>
-              <w:rPr>
-                <w:rStyle w:val="a4"/>
-                <w:highlight w:val="yellow"/>
-              </w:rPr>
-              <w:t>}}</w:t>
+              <w:t>{{bridge.marking}}</w:t>
             </w:r>
           </w:p>
         </w:tc>
@@ -3438,23 +3192,7 @@
                 <w:rStyle w:val="a4"/>
                 <w:highlight w:val="yellow"/>
               </w:rPr>
-              <w:t>{{</w:t>
-            </w:r>
-            <w:proofErr w:type="spellStart"/>
-            <w:r>
-              <w:rPr>
-                <w:rStyle w:val="a4"/>
-                <w:highlight w:val="yellow"/>
-              </w:rPr>
-              <w:t>bridge.nearest_settlement</w:t>
-            </w:r>
-            <w:proofErr w:type="spellEnd"/>
-            <w:r>
-              <w:rPr>
-                <w:rStyle w:val="a4"/>
-                <w:highlight w:val="yellow"/>
-              </w:rPr>
-              <w:t>}}</w:t>
+              <w:t>{{bridge.nearest_settlement}}</w:t>
             </w:r>
           </w:p>
         </w:tc>
@@ -3527,111 +3265,63 @@
                 <w:rStyle w:val="a4"/>
                 <w:highlight w:val="yellow"/>
               </w:rPr>
-              <w:t>{{</w:t>
-            </w:r>
-            <w:proofErr w:type="spellStart"/>
+              <w:t>{{bridge.hydro_B}}</w:t>
+            </w:r>
+            <w:r>
+              <w:rPr>
+                <w:rStyle w:val="a4"/>
+              </w:rPr>
+              <w:t xml:space="preserve"> м, Н</w:t>
+            </w:r>
+            <w:r>
+              <w:rPr>
+                <w:rStyle w:val="a4"/>
+              </w:rPr>
+              <w:t xml:space="preserve"> </w:t>
+            </w:r>
+            <w:r>
+              <w:rPr>
+                <w:rStyle w:val="a4"/>
+              </w:rPr>
+              <w:t>=</w:t>
+            </w:r>
+            <w:r>
+              <w:rPr>
+                <w:rStyle w:val="a4"/>
+              </w:rPr>
+              <w:t xml:space="preserve"> </w:t>
+            </w:r>
             <w:r>
               <w:rPr>
                 <w:rStyle w:val="a4"/>
                 <w:highlight w:val="yellow"/>
               </w:rPr>
-              <w:t>bridge.hydro_B</w:t>
-            </w:r>
-            <w:proofErr w:type="spellEnd"/>
+              <w:t>{{bridge.hydro_H}}</w:t>
+            </w:r>
+            <w:r>
+              <w:rPr>
+                <w:rStyle w:val="a4"/>
+              </w:rPr>
+              <w:t xml:space="preserve"> м, V</w:t>
+            </w:r>
+            <w:r>
+              <w:rPr>
+                <w:rStyle w:val="a4"/>
+              </w:rPr>
+              <w:t xml:space="preserve"> </w:t>
+            </w:r>
+            <w:r>
+              <w:rPr>
+                <w:rStyle w:val="a4"/>
+              </w:rPr>
+              <w:t xml:space="preserve">= </w:t>
+            </w:r>
             <w:r>
               <w:rPr>
                 <w:rStyle w:val="a4"/>
                 <w:highlight w:val="yellow"/>
               </w:rPr>
-              <w:t>}}</w:t>
-            </w:r>
-            <w:r>
-              <w:rPr>
-                <w:rStyle w:val="a4"/>
-              </w:rPr>
-              <w:t xml:space="preserve"> м, Н</w:t>
-            </w:r>
-            <w:r>
-              <w:rPr>
-                <w:rStyle w:val="a4"/>
-              </w:rPr>
-              <w:t xml:space="preserve"> </w:t>
-            </w:r>
-            <w:r>
-              <w:rPr>
-                <w:rStyle w:val="a4"/>
-              </w:rPr>
-              <w:t>=</w:t>
-            </w:r>
-            <w:r>
-              <w:rPr>
-                <w:rStyle w:val="a4"/>
-              </w:rPr>
-              <w:t xml:space="preserve"> </w:t>
-            </w:r>
-            <w:r>
-              <w:rPr>
-                <w:rStyle w:val="a4"/>
-                <w:highlight w:val="yellow"/>
-              </w:rPr>
-              <w:t>{{</w:t>
-            </w:r>
-            <w:proofErr w:type="spellStart"/>
-            <w:r>
-              <w:rPr>
-                <w:rStyle w:val="a4"/>
-                <w:highlight w:val="yellow"/>
-              </w:rPr>
-              <w:t>bridge.hydro_H</w:t>
-            </w:r>
-            <w:proofErr w:type="spellEnd"/>
-            <w:r>
-              <w:rPr>
-                <w:rStyle w:val="a4"/>
-                <w:highlight w:val="yellow"/>
-              </w:rPr>
-              <w:t>}}</w:t>
-            </w:r>
-            <w:r>
-              <w:rPr>
-                <w:rStyle w:val="a4"/>
-              </w:rPr>
-              <w:t xml:space="preserve"> м, V</w:t>
-            </w:r>
-            <w:r>
-              <w:rPr>
-                <w:rStyle w:val="a4"/>
-              </w:rPr>
-              <w:t xml:space="preserve"> </w:t>
-            </w:r>
-            <w:r>
-              <w:rPr>
-                <w:rStyle w:val="a4"/>
-              </w:rPr>
-              <w:t xml:space="preserve">= </w:t>
-            </w:r>
-            <w:r>
-              <w:rPr>
-                <w:rStyle w:val="a4"/>
-                <w:highlight w:val="yellow"/>
-              </w:rPr>
-              <w:t>{{</w:t>
-            </w:r>
-            <w:proofErr w:type="spellStart"/>
-            <w:r>
-              <w:rPr>
-                <w:rStyle w:val="a4"/>
-                <w:highlight w:val="yellow"/>
-              </w:rPr>
-              <w:t>bridge.hydro_V</w:t>
-            </w:r>
-            <w:proofErr w:type="spellEnd"/>
-            <w:r>
-              <w:rPr>
-                <w:rStyle w:val="a4"/>
-                <w:highlight w:val="yellow"/>
-              </w:rPr>
-              <w:t>}}</w:t>
+              <w:t>{{bridge.hydro_V}}</w:t>
             </w:r>
             <w:r>
               <w:rPr>
@@ -3688,35 +3378,7 @@
                 <w:highlight w:val="yellow"/>
                 <w:lang w:val="en-US"/>
               </w:rPr>
-              <w:t>{{</w:t>
-            </w:r>
-            <w:proofErr w:type="spellStart"/>
-            <w:proofErr w:type="gramStart"/>
-            <w:r>
-              <w:rPr>
-                <w:rStyle w:val="a4"/>
-                <w:highlight w:val="yellow"/>
-                <w:lang w:val="en-US"/>
-              </w:rPr>
-              <w:t>bridge.flow</w:t>
-            </w:r>
-            <w:proofErr w:type="gramEnd"/>
-            <w:r>
-              <w:rPr>
-                <w:rStyle w:val="a4"/>
-                <w:highlight w:val="yellow"/>
-                <w:lang w:val="en-US"/>
-              </w:rPr>
-              <w:t>_direction</w:t>
-            </w:r>
-            <w:proofErr w:type="spellEnd"/>
-            <w:r>
-              <w:rPr>
-                <w:rStyle w:val="a4"/>
-                <w:highlight w:val="yellow"/>
-                <w:lang w:val="en-US"/>
-              </w:rPr>
-              <w:t>}}</w:t>
+              <w:t>{{bridge.flow_direction}}</w:t>
             </w:r>
           </w:p>
         </w:tc>
@@ -3771,23 +3433,7 @@
                 <w:rStyle w:val="a4"/>
                 <w:highlight w:val="yellow"/>
               </w:rPr>
-              <w:t>{{</w:t>
-            </w:r>
-            <w:proofErr w:type="spellStart"/>
-            <w:r>
-              <w:rPr>
-                <w:rStyle w:val="a4"/>
-                <w:highlight w:val="yellow"/>
-              </w:rPr>
-              <w:t>bridge.under_clearance</w:t>
-            </w:r>
-            <w:proofErr w:type="spellEnd"/>
-            <w:r>
-              <w:rPr>
-                <w:rStyle w:val="a4"/>
-                <w:highlight w:val="yellow"/>
-              </w:rPr>
-              <w:t>}}</w:t>
+              <w:t>{{bridge.under_clearance}}</w:t>
             </w:r>
           </w:p>
         </w:tc>
@@ -3844,27 +3490,7 @@
                 <w:highlight w:val="yellow"/>
                 <w:lang w:val="en-US"/>
               </w:rPr>
-              <w:t>{{</w:t>
-            </w:r>
-            <w:proofErr w:type="spellStart"/>
-            <w:proofErr w:type="gramStart"/>
-            <w:r>
-              <w:rPr>
-                <w:rStyle w:val="a4"/>
-                <w:highlight w:val="yellow"/>
-                <w:lang w:val="en-US"/>
-              </w:rPr>
-              <w:t>bridge.length</w:t>
-            </w:r>
-            <w:proofErr w:type="spellEnd"/>
-            <w:proofErr w:type="gramEnd"/>
-            <w:r>
-              <w:rPr>
-                <w:rStyle w:val="a4"/>
-                <w:highlight w:val="yellow"/>
-                <w:lang w:val="en-US"/>
-              </w:rPr>
-              <w:t>}}</w:t>
+              <w:t>{{bridge.length}}</w:t>
             </w:r>
           </w:p>
         </w:tc>
@@ -3921,27 +3547,7 @@
                 <w:highlight w:val="yellow"/>
                 <w:lang w:val="en-US"/>
               </w:rPr>
-              <w:t>{{</w:t>
-            </w:r>
-            <w:proofErr w:type="spellStart"/>
-            <w:proofErr w:type="gramStart"/>
-            <w:r>
-              <w:rPr>
-                <w:rStyle w:val="a4"/>
-                <w:highlight w:val="yellow"/>
-                <w:lang w:val="en-US"/>
-              </w:rPr>
-              <w:t>bridge.opening</w:t>
-            </w:r>
-            <w:proofErr w:type="spellEnd"/>
-            <w:proofErr w:type="gramEnd"/>
-            <w:r>
-              <w:rPr>
-                <w:rStyle w:val="a4"/>
-                <w:highlight w:val="yellow"/>
-                <w:lang w:val="en-US"/>
-              </w:rPr>
-              <w:t>}}</w:t>
+              <w:t>{{bridge.opening}}</w:t>
             </w:r>
           </w:p>
         </w:tc>
@@ -3998,35 +3604,7 @@
                 <w:highlight w:val="yellow"/>
                 <w:lang w:val="en-US"/>
               </w:rPr>
-              <w:t>{{</w:t>
-            </w:r>
-            <w:proofErr w:type="spellStart"/>
-            <w:proofErr w:type="gramStart"/>
-            <w:r>
-              <w:rPr>
-                <w:rStyle w:val="a4"/>
-                <w:highlight w:val="yellow"/>
-                <w:lang w:val="en-US"/>
-              </w:rPr>
-              <w:t>bridge.height</w:t>
-            </w:r>
-            <w:proofErr w:type="gramEnd"/>
-            <w:r>
-              <w:rPr>
-                <w:rStyle w:val="a4"/>
-                <w:highlight w:val="yellow"/>
-                <w:lang w:val="en-US"/>
-              </w:rPr>
-              <w:t>_clearance</w:t>
-            </w:r>
-            <w:proofErr w:type="spellEnd"/>
-            <w:r>
-              <w:rPr>
-                <w:rStyle w:val="a4"/>
-                <w:highlight w:val="yellow"/>
-                <w:lang w:val="en-US"/>
-              </w:rPr>
-              <w:t>}}</w:t>
+              <w:t>{{bridge.height_clearance}}</w:t>
             </w:r>
           </w:p>
         </w:tc>
@@ -4108,76 +3686,44 @@
                 <w:rStyle w:val="a4"/>
                 <w:highlight w:val="yellow"/>
               </w:rPr>
-              <w:t>{{</w:t>
-            </w:r>
-            <w:proofErr w:type="spellStart"/>
+              <w:t>{{bridge.width_B}}</w:t>
+            </w:r>
+            <w:r>
+              <w:rPr>
+                <w:rStyle w:val="a4"/>
+              </w:rPr>
+              <w:t xml:space="preserve">; </w:t>
+            </w:r>
+            <w:r>
+              <w:rPr>
+                <w:rStyle w:val="a4"/>
+              </w:rPr>
+              <w:t>Г</w:t>
+            </w:r>
+            <w:r>
+              <w:rPr>
+                <w:rStyle w:val="a4"/>
+              </w:rPr>
+              <w:t xml:space="preserve"> </w:t>
+            </w:r>
+            <w:r>
+              <w:rPr>
+                <w:rStyle w:val="a4"/>
+              </w:rPr>
+              <w:t>=</w:t>
+            </w:r>
+            <w:r>
+              <w:rPr>
+                <w:rStyle w:val="a4"/>
+              </w:rPr>
+              <w:t xml:space="preserve"> </w:t>
+            </w:r>
             <w:r>
               <w:rPr>
                 <w:rStyle w:val="a4"/>
                 <w:highlight w:val="yellow"/>
               </w:rPr>
-              <w:t>bridge.width_B</w:t>
-            </w:r>
-            <w:proofErr w:type="spellEnd"/>
-            <w:r>
-              <w:rPr>
-                <w:rStyle w:val="a4"/>
-                <w:highlight w:val="yellow"/>
-              </w:rPr>
-              <w:t>}}</w:t>
-            </w:r>
-            <w:r>
-              <w:rPr>
-                <w:rStyle w:val="a4"/>
-              </w:rPr>
-              <w:t xml:space="preserve">; </w:t>
-            </w:r>
-            <w:r>
-              <w:rPr>
-                <w:rStyle w:val="a4"/>
-              </w:rPr>
-              <w:t>Г</w:t>
-            </w:r>
-            <w:r>
-              <w:rPr>
-                <w:rStyle w:val="a4"/>
-              </w:rPr>
-              <w:t xml:space="preserve"> </w:t>
-            </w:r>
-            <w:r>
-              <w:rPr>
-                <w:rStyle w:val="a4"/>
-              </w:rPr>
-              <w:t>=</w:t>
-            </w:r>
-            <w:r>
-              <w:rPr>
-                <w:rStyle w:val="a4"/>
-              </w:rPr>
-              <w:t xml:space="preserve"> </w:t>
-            </w:r>
-            <w:r>
-              <w:rPr>
-                <w:rStyle w:val="a4"/>
-                <w:highlight w:val="yellow"/>
-              </w:rPr>
-              <w:t>{{</w:t>
-            </w:r>
-            <w:proofErr w:type="spellStart"/>
-            <w:r>
-              <w:rPr>
-                <w:rStyle w:val="a4"/>
-                <w:highlight w:val="yellow"/>
-              </w:rPr>
-              <w:t>bridge.width_G</w:t>
-            </w:r>
-            <w:proofErr w:type="spellEnd"/>
-            <w:r>
-              <w:rPr>
-                <w:rStyle w:val="a4"/>
-                <w:highlight w:val="yellow"/>
-              </w:rPr>
-              <w:t>}}</w:t>
+              <w:t>{{bridge.width_G}}</w:t>
             </w:r>
             <w:r>
               <w:rPr>
@@ -4369,23 +3915,7 @@
                 <w:rStyle w:val="a4"/>
                 <w:highlight w:val="yellow"/>
               </w:rPr>
-              <w:t>{{</w:t>
-            </w:r>
-            <w:proofErr w:type="spellStart"/>
-            <w:r>
-              <w:rPr>
-                <w:rStyle w:val="a4"/>
-                <w:highlight w:val="yellow"/>
-              </w:rPr>
-              <w:t>bridge.year_built</w:t>
-            </w:r>
-            <w:proofErr w:type="spellEnd"/>
-            <w:r>
-              <w:rPr>
-                <w:rStyle w:val="a4"/>
-                <w:highlight w:val="yellow"/>
-              </w:rPr>
-              <w:t>}}</w:t>
+              <w:t>{{bridge.year_built}}</w:t>
             </w:r>
           </w:p>
         </w:tc>
@@ -4442,35 +3972,7 @@
                 <w:highlight w:val="yellow"/>
                 <w:lang w:val="en-US"/>
               </w:rPr>
-              <w:t>{{</w:t>
-            </w:r>
-            <w:proofErr w:type="spellStart"/>
-            <w:proofErr w:type="gramStart"/>
-            <w:r>
-              <w:rPr>
-                <w:rStyle w:val="a4"/>
-                <w:highlight w:val="yellow"/>
-                <w:lang w:val="en-US"/>
-              </w:rPr>
-              <w:t>bridge.year</w:t>
-            </w:r>
-            <w:proofErr w:type="gramEnd"/>
-            <w:r>
-              <w:rPr>
-                <w:rStyle w:val="a4"/>
-                <w:highlight w:val="yellow"/>
-                <w:lang w:val="en-US"/>
-              </w:rPr>
-              <w:t>_recon</w:t>
-            </w:r>
-            <w:proofErr w:type="spellEnd"/>
-            <w:r>
-              <w:rPr>
-                <w:rStyle w:val="a4"/>
-                <w:highlight w:val="yellow"/>
-                <w:lang w:val="en-US"/>
-              </w:rPr>
-              <w:t>}}</w:t>
+              <w:t>{{bridge.year_recon}}</w:t>
             </w:r>
           </w:p>
         </w:tc>
@@ -4525,23 +4027,7 @@
                 <w:rStyle w:val="a4"/>
                 <w:highlight w:val="yellow"/>
               </w:rPr>
-              <w:t>{{</w:t>
-            </w:r>
-            <w:proofErr w:type="spellStart"/>
-            <w:r>
-              <w:rPr>
-                <w:rStyle w:val="a4"/>
-                <w:highlight w:val="yellow"/>
-              </w:rPr>
-              <w:t>bridge.year_repair</w:t>
-            </w:r>
-            <w:proofErr w:type="spellEnd"/>
-            <w:r>
-              <w:rPr>
-                <w:rStyle w:val="a4"/>
-                <w:highlight w:val="yellow"/>
-              </w:rPr>
-              <w:t>}}</w:t>
+              <w:t>{{bridge.year_repair}}</w:t>
             </w:r>
           </w:p>
         </w:tc>
@@ -4596,23 +4082,7 @@
                 <w:rStyle w:val="a4"/>
                 <w:highlight w:val="yellow"/>
               </w:rPr>
-              <w:t>{{</w:t>
-            </w:r>
-            <w:proofErr w:type="spellStart"/>
-            <w:r>
-              <w:rPr>
-                <w:rStyle w:val="a4"/>
-                <w:highlight w:val="yellow"/>
-              </w:rPr>
-              <w:t>bridge.loads</w:t>
-            </w:r>
-            <w:proofErr w:type="spellEnd"/>
-            <w:r>
-              <w:rPr>
-                <w:rStyle w:val="a4"/>
-                <w:highlight w:val="yellow"/>
-              </w:rPr>
-              <w:t>}}</w:t>
+              <w:t>{{bridge.loads}}</w:t>
             </w:r>
             <w:r>
               <w:rPr>
@@ -4694,23 +4164,7 @@
                 <w:rStyle w:val="a4"/>
                 <w:highlight w:val="yellow"/>
               </w:rPr>
-              <w:t>{{</w:t>
-            </w:r>
-            <w:proofErr w:type="spellStart"/>
-            <w:r>
-              <w:rPr>
-                <w:rStyle w:val="a4"/>
-                <w:highlight w:val="yellow"/>
-              </w:rPr>
-              <w:t>bridge.long_scheme</w:t>
-            </w:r>
-            <w:proofErr w:type="spellEnd"/>
-            <w:r>
-              <w:rPr>
-                <w:rStyle w:val="a4"/>
-                <w:highlight w:val="yellow"/>
-              </w:rPr>
-              <w:t>}}</w:t>
+              <w:t>{{bridge.long_scheme}}</w:t>
             </w:r>
           </w:p>
         </w:tc>
@@ -4780,86 +4234,50 @@
                 <w:rFonts w:eastAsiaTheme="majorEastAsia"/>
                 <w:highlight w:val="yellow"/>
               </w:rPr>
-              <w:t>{{</w:t>
-            </w:r>
-            <w:proofErr w:type="spellStart"/>
+              <w:t>{{bridge.skew_angle}}</w:t>
+            </w:r>
+            <w:r>
+              <w:rPr>
+                <w:rStyle w:val="a4"/>
+                <w:rFonts w:eastAsiaTheme="majorEastAsia"/>
+              </w:rPr>
+              <w:t xml:space="preserve">˚, </w:t>
+            </w:r>
+            <w:r>
+              <w:rPr>
+                <w:rStyle w:val="a4"/>
+                <w:rFonts w:eastAsiaTheme="majorEastAsia"/>
+              </w:rPr>
+              <w:t>в</w:t>
+            </w:r>
+            <w:r>
+              <w:rPr>
+                <w:rStyle w:val="a4"/>
+                <w:rFonts w:eastAsiaTheme="majorEastAsia"/>
+              </w:rPr>
+              <w:t xml:space="preserve"> </w:t>
+            </w:r>
+            <w:r>
+              <w:rPr>
+                <w:rStyle w:val="a4"/>
+                <w:rFonts w:eastAsiaTheme="majorEastAsia"/>
+              </w:rPr>
+              <w:t>плане</w:t>
+            </w:r>
+            <w:r>
+              <w:rPr>
+                <w:rStyle w:val="a4"/>
+                <w:rFonts w:eastAsiaTheme="majorEastAsia"/>
+              </w:rPr>
+              <w:t xml:space="preserve"> –</w:t>
+            </w:r>
             <w:r>
               <w:rPr>
                 <w:rStyle w:val="a4"/>
                 <w:rFonts w:eastAsiaTheme="majorEastAsia"/>
                 <w:highlight w:val="yellow"/>
               </w:rPr>
-              <w:t>bridge.skew_angle</w:t>
-            </w:r>
-            <w:proofErr w:type="spellEnd"/>
-            <w:r>
-              <w:rPr>
-                <w:rStyle w:val="a4"/>
-                <w:rFonts w:eastAsiaTheme="majorEastAsia"/>
-                <w:highlight w:val="yellow"/>
-              </w:rPr>
-              <w:t>}}</w:t>
-            </w:r>
-            <w:r>
-              <w:rPr>
-                <w:rStyle w:val="a4"/>
-                <w:rFonts w:eastAsiaTheme="majorEastAsia"/>
-              </w:rPr>
-              <w:t xml:space="preserve">˚, </w:t>
-            </w:r>
-            <w:r>
-              <w:rPr>
-                <w:rStyle w:val="a4"/>
-                <w:rFonts w:eastAsiaTheme="majorEastAsia"/>
-              </w:rPr>
-              <w:t>в</w:t>
-            </w:r>
-            <w:r>
-              <w:rPr>
-                <w:rStyle w:val="a4"/>
-                <w:rFonts w:eastAsiaTheme="majorEastAsia"/>
-              </w:rPr>
-              <w:t xml:space="preserve"> </w:t>
-            </w:r>
-            <w:r>
-              <w:rPr>
-                <w:rStyle w:val="a4"/>
-                <w:rFonts w:eastAsiaTheme="majorEastAsia"/>
-              </w:rPr>
-              <w:t>плане</w:t>
-            </w:r>
-            <w:r>
-              <w:rPr>
-                <w:rStyle w:val="a4"/>
-                <w:rFonts w:eastAsiaTheme="majorEastAsia"/>
-              </w:rPr>
-              <w:t xml:space="preserve"> –</w:t>
-            </w:r>
-            <w:r>
-              <w:rPr>
-                <w:rStyle w:val="a4"/>
-                <w:rFonts w:eastAsiaTheme="majorEastAsia"/>
-                <w:highlight w:val="yellow"/>
-              </w:rPr>
-              <w:t>{{</w:t>
-            </w:r>
-            <w:proofErr w:type="spellStart"/>
-            <w:r>
-              <w:rPr>
-                <w:rStyle w:val="a4"/>
-                <w:rFonts w:eastAsiaTheme="majorEastAsia"/>
-                <w:highlight w:val="yellow"/>
-              </w:rPr>
-              <w:t>bridge.loc_on_plane</w:t>
-            </w:r>
-            <w:proofErr w:type="spellEnd"/>
-            <w:r>
-              <w:rPr>
-                <w:rStyle w:val="a4"/>
-                <w:rFonts w:eastAsiaTheme="majorEastAsia"/>
-                <w:highlight w:val="yellow"/>
-              </w:rPr>
-              <w:t>}}</w:t>
+              <w:t>{{bridge.loc_on_plane}}</w:t>
             </w:r>
           </w:p>
         </w:tc>
@@ -4979,23 +4397,7 @@
                 <w:rStyle w:val="a4"/>
                 <w:highlight w:val="yellow"/>
               </w:rPr>
-              <w:t>{{</w:t>
-            </w:r>
-            <w:proofErr w:type="spellStart"/>
-            <w:r>
-              <w:rPr>
-                <w:rStyle w:val="a4"/>
-                <w:highlight w:val="yellow"/>
-              </w:rPr>
-              <w:t>bridge.longitudinal_slopes</w:t>
-            </w:r>
-            <w:proofErr w:type="spellEnd"/>
-            <w:r>
-              <w:rPr>
-                <w:rStyle w:val="a4"/>
-                <w:highlight w:val="yellow"/>
-              </w:rPr>
-              <w:t>}}</w:t>
+              <w:t>{{bridge.longitudinal_slopes}}</w:t>
             </w:r>
           </w:p>
         </w:tc>
@@ -5054,23 +4456,7 @@
                 <w:rStyle w:val="a4"/>
                 <w:highlight w:val="yellow"/>
               </w:rPr>
-              <w:t>{{</w:t>
-            </w:r>
-            <w:proofErr w:type="spellStart"/>
-            <w:r>
-              <w:rPr>
-                <w:rStyle w:val="a4"/>
-                <w:highlight w:val="yellow"/>
-              </w:rPr>
-              <w:t>bridge.slopes</w:t>
-            </w:r>
-            <w:proofErr w:type="spellEnd"/>
-            <w:r>
-              <w:rPr>
-                <w:rStyle w:val="a4"/>
-                <w:highlight w:val="yellow"/>
-              </w:rPr>
-              <w:t>}}</w:t>
+              <w:t>{{bridge.slopes}}</w:t>
             </w:r>
           </w:p>
         </w:tc>
@@ -5168,23 +4554,7 @@
                 <w:rStyle w:val="a4"/>
                 <w:highlight w:val="yellow"/>
               </w:rPr>
-              <w:t>{{</w:t>
-            </w:r>
-            <w:proofErr w:type="spellStart"/>
-            <w:r>
-              <w:rPr>
-                <w:rStyle w:val="a4"/>
-                <w:highlight w:val="yellow"/>
-              </w:rPr>
-              <w:t>bridge.pavement_bridge</w:t>
-            </w:r>
-            <w:proofErr w:type="spellEnd"/>
-            <w:r>
-              <w:rPr>
-                <w:rStyle w:val="a4"/>
-                <w:highlight w:val="yellow"/>
-              </w:rPr>
-              <w:t>}}</w:t>
+              <w:t>{{bridge.pavement_bridge}}</w:t>
             </w:r>
           </w:p>
         </w:tc>
@@ -5233,23 +4603,7 @@
                 <w:rStyle w:val="a4"/>
                 <w:highlight w:val="yellow"/>
               </w:rPr>
-              <w:t>{{</w:t>
-            </w:r>
-            <w:proofErr w:type="spellStart"/>
-            <w:r>
-              <w:rPr>
-                <w:rStyle w:val="a4"/>
-                <w:highlight w:val="yellow"/>
-              </w:rPr>
-              <w:t>bridge.pavement_approach</w:t>
-            </w:r>
-            <w:proofErr w:type="spellEnd"/>
-            <w:r>
-              <w:rPr>
-                <w:rStyle w:val="a4"/>
-                <w:highlight w:val="yellow"/>
-              </w:rPr>
-              <w:t>}}</w:t>
+              <w:t>{{bridge.pavement_approach}}</w:t>
             </w:r>
           </w:p>
         </w:tc>
@@ -5306,25 +4660,7 @@
                 <w:rFonts w:eastAsiaTheme="majorEastAsia"/>
                 <w:highlight w:val="yellow"/>
               </w:rPr>
-              <w:t>{{</w:t>
-            </w:r>
-            <w:proofErr w:type="spellStart"/>
-            <w:r>
-              <w:rPr>
-                <w:rStyle w:val="a4"/>
-                <w:rFonts w:eastAsiaTheme="majorEastAsia"/>
-                <w:highlight w:val="yellow"/>
-              </w:rPr>
-              <w:t>bridge.drainage</w:t>
-            </w:r>
-            <w:proofErr w:type="spellEnd"/>
-            <w:r>
-              <w:rPr>
-                <w:rStyle w:val="a4"/>
-                <w:rFonts w:eastAsiaTheme="majorEastAsia"/>
-                <w:highlight w:val="yellow"/>
-              </w:rPr>
-              <w:t>}}</w:t>
+              <w:t>{{bridge.drainage}}</w:t>
             </w:r>
           </w:p>
         </w:tc>
@@ -5381,25 +4717,7 @@
                 <w:rFonts w:eastAsiaTheme="majorEastAsia"/>
                 <w:highlight w:val="yellow"/>
               </w:rPr>
-              <w:t>{{</w:t>
-            </w:r>
-            <w:proofErr w:type="spellStart"/>
-            <w:r>
-              <w:rPr>
-                <w:rStyle w:val="a4"/>
-                <w:rFonts w:eastAsiaTheme="majorEastAsia"/>
-                <w:highlight w:val="yellow"/>
-              </w:rPr>
-              <w:t>bridge.expansion_joints</w:t>
-            </w:r>
-            <w:proofErr w:type="spellEnd"/>
-            <w:r>
-              <w:rPr>
-                <w:rStyle w:val="a4"/>
-                <w:rFonts w:eastAsiaTheme="majorEastAsia"/>
-                <w:highlight w:val="yellow"/>
-              </w:rPr>
-              <w:t>}}</w:t>
+              <w:t>{{bridge.expansion_joints}}</w:t>
             </w:r>
           </w:p>
         </w:tc>
@@ -5506,78 +4824,22 @@
                 <w:highlight w:val="yellow"/>
                 <w:lang w:val="en-US"/>
               </w:rPr>
-              <w:t>{{</w:t>
-            </w:r>
-            <w:proofErr w:type="spellStart"/>
-            <w:proofErr w:type="gramStart"/>
+              <w:t>{{bridge.guardrails_bridge}}</w:t>
+            </w:r>
+            <w:r>
+              <w:rPr>
+                <w:rStyle w:val="a4"/>
+                <w:lang w:val="en-US"/>
+              </w:rPr>
+              <w:t xml:space="preserve"> / </w:t>
+            </w:r>
             <w:r>
               <w:rPr>
                 <w:rStyle w:val="a4"/>
                 <w:highlight w:val="yellow"/>
                 <w:lang w:val="en-US"/>
               </w:rPr>
-              <w:t>bridge.guardrails</w:t>
-            </w:r>
-            <w:proofErr w:type="gramEnd"/>
-            <w:r>
-              <w:rPr>
-                <w:rStyle w:val="a4"/>
-                <w:highlight w:val="yellow"/>
-                <w:lang w:val="en-US"/>
-              </w:rPr>
-              <w:t>_bridge</w:t>
-            </w:r>
-            <w:proofErr w:type="spellEnd"/>
-            <w:r>
-              <w:rPr>
-                <w:rStyle w:val="a4"/>
-                <w:highlight w:val="yellow"/>
-                <w:lang w:val="en-US"/>
-              </w:rPr>
-              <w:t>}}</w:t>
-            </w:r>
-            <w:r>
-              <w:rPr>
-                <w:rStyle w:val="a4"/>
-                <w:lang w:val="en-US"/>
-              </w:rPr>
-              <w:t xml:space="preserve"> / </w:t>
-            </w:r>
-            <w:r>
-              <w:rPr>
-                <w:rStyle w:val="a4"/>
-                <w:highlight w:val="yellow"/>
-                <w:lang w:val="en-US"/>
-              </w:rPr>
-              <w:t>{{</w:t>
-            </w:r>
-            <w:proofErr w:type="spellStart"/>
-            <w:proofErr w:type="gramStart"/>
-            <w:r>
-              <w:rPr>
-                <w:rStyle w:val="a4"/>
-                <w:highlight w:val="yellow"/>
-                <w:lang w:val="en-US"/>
-              </w:rPr>
-              <w:t>bridge.guardrails</w:t>
-            </w:r>
-            <w:proofErr w:type="gramEnd"/>
-            <w:r>
-              <w:rPr>
-                <w:rStyle w:val="a4"/>
-                <w:highlight w:val="yellow"/>
-                <w:lang w:val="en-US"/>
-              </w:rPr>
-              <w:t>_approach</w:t>
-            </w:r>
-            <w:proofErr w:type="spellEnd"/>
-            <w:r>
-              <w:rPr>
-                <w:rStyle w:val="a4"/>
-                <w:highlight w:val="yellow"/>
-                <w:lang w:val="en-US"/>
-              </w:rPr>
-              <w:t>}}</w:t>
+              <w:t>{{bridge.guardrails_approach}}</w:t>
             </w:r>
             <w:r>
               <w:rPr>
@@ -5700,85 +4962,29 @@
                 <w:highlight w:val="yellow"/>
                 <w:lang w:val="en-US"/>
               </w:rPr>
-              <w:t>{{</w:t>
-            </w:r>
-            <w:proofErr w:type="spellStart"/>
-            <w:proofErr w:type="gramStart"/>
+              <w:t>{{bridge.guardrails_height_bridge}}</w:t>
+            </w:r>
+            <w:r>
+              <w:rPr>
+                <w:rStyle w:val="a4"/>
+                <w:lang w:val="en-US"/>
+              </w:rPr>
+              <w:t xml:space="preserve"> </w:t>
+            </w:r>
+            <w:r>
+              <w:rPr>
+                <w:rStyle w:val="a4"/>
+                <w:lang w:val="en-US"/>
+              </w:rPr>
+              <w:t xml:space="preserve">/ </w:t>
+            </w:r>
             <w:r>
               <w:rPr>
                 <w:rStyle w:val="a4"/>
                 <w:highlight w:val="yellow"/>
                 <w:lang w:val="en-US"/>
               </w:rPr>
-              <w:t>bridge.guardrails</w:t>
-            </w:r>
-            <w:proofErr w:type="gramEnd"/>
-            <w:r>
-              <w:rPr>
-                <w:rStyle w:val="a4"/>
-                <w:highlight w:val="yellow"/>
-                <w:lang w:val="en-US"/>
-              </w:rPr>
-              <w:t>_height_bridge</w:t>
-            </w:r>
-            <w:proofErr w:type="spellEnd"/>
-            <w:r>
-              <w:rPr>
-                <w:rStyle w:val="a4"/>
-                <w:highlight w:val="yellow"/>
-                <w:lang w:val="en-US"/>
-              </w:rPr>
-              <w:t>}}</w:t>
-            </w:r>
-            <w:r>
-              <w:rPr>
-                <w:rStyle w:val="a4"/>
-                <w:lang w:val="en-US"/>
-              </w:rPr>
-              <w:t xml:space="preserve"> </w:t>
-            </w:r>
-            <w:r>
-              <w:rPr>
-                <w:rStyle w:val="a4"/>
-                <w:lang w:val="en-US"/>
-              </w:rPr>
-              <w:t xml:space="preserve">/ </w:t>
-            </w:r>
-            <w:r>
-              <w:rPr>
-                <w:rStyle w:val="a4"/>
-                <w:highlight w:val="yellow"/>
-                <w:lang w:val="en-US"/>
-              </w:rPr>
-              <w:t>{{</w:t>
-            </w:r>
-            <w:proofErr w:type="spellStart"/>
-            <w:proofErr w:type="gramStart"/>
-            <w:r>
-              <w:rPr>
-                <w:rStyle w:val="a4"/>
-                <w:highlight w:val="yellow"/>
-                <w:lang w:val="en-US"/>
-              </w:rPr>
-              <w:t>bridge.guardrails</w:t>
-            </w:r>
-            <w:proofErr w:type="gramEnd"/>
-            <w:r>
-              <w:rPr>
-                <w:rStyle w:val="a4"/>
-                <w:highlight w:val="yellow"/>
-                <w:lang w:val="en-US"/>
-              </w:rPr>
-              <w:t>_height_approach</w:t>
-            </w:r>
-            <w:proofErr w:type="spellEnd"/>
-            <w:r>
-              <w:rPr>
-                <w:rStyle w:val="a4"/>
-                <w:highlight w:val="yellow"/>
-                <w:lang w:val="en-US"/>
-              </w:rPr>
-              <w:t>}}</w:t>
+              <w:t>{{bridge.guardrails_height_approach}}</w:t>
             </w:r>
           </w:p>
         </w:tc>
@@ -5836,23 +5042,7 @@
                 <w:rStyle w:val="a4"/>
                 <w:highlight w:val="yellow"/>
               </w:rPr>
-              <w:t>{{</w:t>
-            </w:r>
-            <w:proofErr w:type="spellStart"/>
-            <w:r>
-              <w:rPr>
-                <w:rStyle w:val="a4"/>
-                <w:highlight w:val="yellow"/>
-              </w:rPr>
-              <w:t>bridge.sidewalks</w:t>
-            </w:r>
-            <w:proofErr w:type="spellEnd"/>
-            <w:r>
-              <w:rPr>
-                <w:rStyle w:val="a4"/>
-                <w:highlight w:val="yellow"/>
-              </w:rPr>
-              <w:t>}}</w:t>
+              <w:t>{{bridge.sidewalks}}</w:t>
             </w:r>
           </w:p>
         </w:tc>
@@ -5912,70 +5102,22 @@
                 <w:highlight w:val="yellow"/>
                 <w:lang w:val="en-US"/>
               </w:rPr>
-              <w:t>{{</w:t>
-            </w:r>
-            <w:proofErr w:type="spellStart"/>
-            <w:proofErr w:type="gramStart"/>
+              <w:t>{{bridge.railings}}</w:t>
+            </w:r>
+            <w:r>
+              <w:rPr>
+                <w:rStyle w:val="a4"/>
+                <w:lang w:val="en-US"/>
+              </w:rPr>
+              <w:t xml:space="preserve">, </w:t>
+            </w:r>
             <w:r>
               <w:rPr>
                 <w:rStyle w:val="a4"/>
                 <w:highlight w:val="yellow"/>
                 <w:lang w:val="en-US"/>
               </w:rPr>
-              <w:t>bridge.railings</w:t>
-            </w:r>
-            <w:proofErr w:type="spellEnd"/>
-            <w:proofErr w:type="gramEnd"/>
-            <w:r>
-              <w:rPr>
-                <w:rStyle w:val="a4"/>
-                <w:highlight w:val="yellow"/>
-                <w:lang w:val="en-US"/>
-              </w:rPr>
-              <w:t>}}</w:t>
-            </w:r>
-            <w:r>
-              <w:rPr>
-                <w:rStyle w:val="a4"/>
-                <w:lang w:val="en-US"/>
-              </w:rPr>
-              <w:t xml:space="preserve">, </w:t>
-            </w:r>
-            <w:r>
-              <w:rPr>
-                <w:rStyle w:val="a4"/>
-                <w:highlight w:val="yellow"/>
-                <w:lang w:val="en-US"/>
-              </w:rPr>
-              <w:t>{{</w:t>
-            </w:r>
-            <w:proofErr w:type="spellStart"/>
-            <w:proofErr w:type="gramStart"/>
-            <w:r>
-              <w:rPr>
-                <w:rStyle w:val="a4"/>
-                <w:highlight w:val="yellow"/>
-                <w:lang w:val="en-US"/>
-              </w:rPr>
-              <w:t>bridge.railings</w:t>
-            </w:r>
-            <w:proofErr w:type="gramEnd"/>
-            <w:r>
-              <w:rPr>
-                <w:rStyle w:val="a4"/>
-                <w:highlight w:val="yellow"/>
-                <w:lang w:val="en-US"/>
-              </w:rPr>
-              <w:t>_height</w:t>
-            </w:r>
-            <w:proofErr w:type="spellEnd"/>
-            <w:r>
-              <w:rPr>
-                <w:rStyle w:val="a4"/>
-                <w:highlight w:val="yellow"/>
-                <w:lang w:val="en-US"/>
-              </w:rPr>
-              <w:t>}}</w:t>
+              <w:t>{{bridge.railings_height}}</w:t>
             </w:r>
             <w:r>
               <w:rPr>
@@ -6094,65 +5236,29 @@
                 <w:highlight w:val="yellow"/>
                 <w:lang w:val="en-US"/>
               </w:rPr>
-              <w:t>{{</w:t>
-            </w:r>
-            <w:proofErr w:type="gramStart"/>
+              <w:t>{{bridge.approach_width1}}</w:t>
+            </w:r>
+            <w:r>
+              <w:rPr>
+                <w:rStyle w:val="a4"/>
+                <w:lang w:val="en-US"/>
+              </w:rPr>
+              <w:t xml:space="preserve"> </w:t>
+            </w:r>
+            <w:r>
+              <w:rPr>
+                <w:rStyle w:val="a4"/>
+                <w:lang w:val="en-US"/>
+              </w:rPr>
+              <w:t xml:space="preserve">/ </w:t>
+            </w:r>
             <w:r>
               <w:rPr>
                 <w:rStyle w:val="a4"/>
                 <w:highlight w:val="yellow"/>
                 <w:lang w:val="en-US"/>
               </w:rPr>
-              <w:t>bridge.approach</w:t>
-            </w:r>
-            <w:proofErr w:type="gramEnd"/>
-            <w:r>
-              <w:rPr>
-                <w:rStyle w:val="a4"/>
-                <w:highlight w:val="yellow"/>
-                <w:lang w:val="en-US"/>
-              </w:rPr>
-              <w:t>_width1}}</w:t>
-            </w:r>
-            <w:r>
-              <w:rPr>
-                <w:rStyle w:val="a4"/>
-                <w:lang w:val="en-US"/>
-              </w:rPr>
-              <w:t xml:space="preserve"> </w:t>
-            </w:r>
-            <w:r>
-              <w:rPr>
-                <w:rStyle w:val="a4"/>
-                <w:lang w:val="en-US"/>
-              </w:rPr>
-              <w:t xml:space="preserve">/ </w:t>
-            </w:r>
-            <w:r>
-              <w:rPr>
-                <w:rStyle w:val="a4"/>
-                <w:highlight w:val="yellow"/>
-                <w:lang w:val="en-US"/>
-              </w:rPr>
-              <w:t>{{</w:t>
-            </w:r>
-            <w:proofErr w:type="gramStart"/>
-            <w:r>
-              <w:rPr>
-                <w:rStyle w:val="a4"/>
-                <w:highlight w:val="yellow"/>
-                <w:lang w:val="en-US"/>
-              </w:rPr>
-              <w:t>bridge.approach</w:t>
-            </w:r>
-            <w:proofErr w:type="gramEnd"/>
-            <w:r>
-              <w:rPr>
-                <w:rStyle w:val="a4"/>
-                <w:highlight w:val="yellow"/>
-                <w:lang w:val="en-US"/>
-              </w:rPr>
-              <w:t>_width2}}</w:t>
+              <w:t>{{bridge.approach_width2}}</w:t>
             </w:r>
           </w:p>
         </w:tc>
@@ -6210,58 +5316,22 @@
                 <w:highlight w:val="yellow"/>
                 <w:lang w:val="en-US"/>
               </w:rPr>
-              <w:t>{{</w:t>
-            </w:r>
-            <w:proofErr w:type="gramStart"/>
+              <w:t>{{bridge.approach_slope1}}</w:t>
+            </w:r>
+            <w:r>
+              <w:rPr>
+                <w:rStyle w:val="a4"/>
+                <w:lang w:val="en-US"/>
+              </w:rPr>
+              <w:t xml:space="preserve">; </w:t>
+            </w:r>
             <w:r>
               <w:rPr>
                 <w:rStyle w:val="a4"/>
                 <w:highlight w:val="yellow"/>
                 <w:lang w:val="en-US"/>
               </w:rPr>
-              <w:t>bridge.approach</w:t>
-            </w:r>
-            <w:proofErr w:type="gramEnd"/>
-            <w:r>
-              <w:rPr>
-                <w:rStyle w:val="a4"/>
-                <w:highlight w:val="yellow"/>
-                <w:lang w:val="en-US"/>
-              </w:rPr>
-              <w:t>_slope1}}</w:t>
-            </w:r>
-            <w:r>
-              <w:rPr>
-                <w:rStyle w:val="a4"/>
-                <w:lang w:val="en-US"/>
-              </w:rPr>
-              <w:t xml:space="preserve">; </w:t>
-            </w:r>
-            <w:r>
-              <w:rPr>
-                <w:rStyle w:val="a4"/>
-                <w:highlight w:val="yellow"/>
-                <w:lang w:val="en-US"/>
-              </w:rPr>
-              <w:t>{{</w:t>
-            </w:r>
-            <w:proofErr w:type="gramStart"/>
-            <w:r>
-              <w:rPr>
-                <w:rStyle w:val="a4"/>
-                <w:highlight w:val="yellow"/>
-                <w:lang w:val="en-US"/>
-              </w:rPr>
-              <w:t>bridge.approach</w:t>
-            </w:r>
-            <w:proofErr w:type="gramEnd"/>
-            <w:r>
-              <w:rPr>
-                <w:rStyle w:val="a4"/>
-                <w:highlight w:val="yellow"/>
-                <w:lang w:val="en-US"/>
-              </w:rPr>
-              <w:t>_slope2}}</w:t>
+              <w:t>{{bridge.approach_slope2}}</w:t>
             </w:r>
           </w:p>
         </w:tc>
@@ -6319,58 +5389,22 @@
                 <w:highlight w:val="yellow"/>
                 <w:lang w:val="en-US"/>
               </w:rPr>
-              <w:t>{{</w:t>
-            </w:r>
-            <w:proofErr w:type="gramStart"/>
+              <w:t>{{bridge.mound_height1}}</w:t>
+            </w:r>
+            <w:r>
+              <w:rPr>
+                <w:rStyle w:val="a4"/>
+                <w:lang w:val="en-US"/>
+              </w:rPr>
+              <w:t xml:space="preserve">/ </w:t>
+            </w:r>
             <w:r>
               <w:rPr>
                 <w:rStyle w:val="a4"/>
                 <w:highlight w:val="yellow"/>
                 <w:lang w:val="en-US"/>
               </w:rPr>
-              <w:t>bridge.mound</w:t>
-            </w:r>
-            <w:proofErr w:type="gramEnd"/>
-            <w:r>
-              <w:rPr>
-                <w:rStyle w:val="a4"/>
-                <w:highlight w:val="yellow"/>
-                <w:lang w:val="en-US"/>
-              </w:rPr>
-              <w:t>_height1}}</w:t>
-            </w:r>
-            <w:r>
-              <w:rPr>
-                <w:rStyle w:val="a4"/>
-                <w:lang w:val="en-US"/>
-              </w:rPr>
-              <w:t xml:space="preserve">/ </w:t>
-            </w:r>
-            <w:r>
-              <w:rPr>
-                <w:rStyle w:val="a4"/>
-                <w:highlight w:val="yellow"/>
-                <w:lang w:val="en-US"/>
-              </w:rPr>
-              <w:t>{{</w:t>
-            </w:r>
-            <w:proofErr w:type="gramStart"/>
-            <w:r>
-              <w:rPr>
-                <w:rStyle w:val="a4"/>
-                <w:highlight w:val="yellow"/>
-                <w:lang w:val="en-US"/>
-              </w:rPr>
-              <w:t>bridge.mound</w:t>
-            </w:r>
-            <w:proofErr w:type="gramEnd"/>
-            <w:r>
-              <w:rPr>
-                <w:rStyle w:val="a4"/>
-                <w:highlight w:val="yellow"/>
-                <w:lang w:val="en-US"/>
-              </w:rPr>
-              <w:t>_height2}}</w:t>
+              <w:t>{{bridge.mound_height2}}</w:t>
             </w:r>
           </w:p>
         </w:tc>
@@ -6428,23 +5462,7 @@
                 <w:rStyle w:val="a4"/>
                 <w:highlight w:val="yellow"/>
               </w:rPr>
-              <w:t>{{</w:t>
-            </w:r>
-            <w:proofErr w:type="spellStart"/>
-            <w:r>
-              <w:rPr>
-                <w:rStyle w:val="a4"/>
-                <w:highlight w:val="yellow"/>
-              </w:rPr>
-              <w:t>bridge.reg_structures</w:t>
-            </w:r>
-            <w:proofErr w:type="spellEnd"/>
-            <w:r>
-              <w:rPr>
-                <w:rStyle w:val="a4"/>
-                <w:highlight w:val="yellow"/>
-              </w:rPr>
-              <w:t>}}</w:t>
+              <w:t>{{bridge.reg_structures}}</w:t>
             </w:r>
           </w:p>
         </w:tc>
@@ -6502,23 +5520,7 @@
                 <w:rStyle w:val="a4"/>
                 <w:highlight w:val="yellow"/>
               </w:rPr>
-              <w:t>{{</w:t>
-            </w:r>
-            <w:proofErr w:type="spellStart"/>
-            <w:r>
-              <w:rPr>
-                <w:rStyle w:val="a4"/>
-                <w:highlight w:val="yellow"/>
-              </w:rPr>
-              <w:t>bridge.cone_protection</w:t>
-            </w:r>
-            <w:proofErr w:type="spellEnd"/>
-            <w:r>
-              <w:rPr>
-                <w:rStyle w:val="a4"/>
-                <w:highlight w:val="yellow"/>
-              </w:rPr>
-              <w:t>}}</w:t>
+              <w:t>{{bridge.cone_protection}}</w:t>
             </w:r>
           </w:p>
         </w:tc>
@@ -6576,23 +5578,7 @@
                 <w:rStyle w:val="a4"/>
                 <w:highlight w:val="yellow"/>
               </w:rPr>
-              <w:t>{{</w:t>
-            </w:r>
-            <w:proofErr w:type="spellStart"/>
-            <w:r>
-              <w:rPr>
-                <w:rStyle w:val="a4"/>
-                <w:highlight w:val="yellow"/>
-              </w:rPr>
-              <w:t>bridge.transition_slabs</w:t>
-            </w:r>
-            <w:proofErr w:type="spellEnd"/>
-            <w:r>
-              <w:rPr>
-                <w:rStyle w:val="a4"/>
-                <w:highlight w:val="yellow"/>
-              </w:rPr>
-              <w:t>}}</w:t>
+              <w:t>{{bridge.transition_slabs}}</w:t>
             </w:r>
           </w:p>
         </w:tc>
@@ -6650,23 +5636,7 @@
                 <w:rStyle w:val="a4"/>
                 <w:highlight w:val="yellow"/>
               </w:rPr>
-              <w:t>{{</w:t>
-            </w:r>
-            <w:proofErr w:type="spellStart"/>
-            <w:r>
-              <w:rPr>
-                <w:rStyle w:val="a4"/>
-                <w:highlight w:val="yellow"/>
-              </w:rPr>
-              <w:t>bridge.design_org</w:t>
-            </w:r>
-            <w:proofErr w:type="spellEnd"/>
-            <w:r>
-              <w:rPr>
-                <w:rStyle w:val="a4"/>
-                <w:highlight w:val="yellow"/>
-              </w:rPr>
-              <w:t>}}</w:t>
+              <w:t>{{bridge.design_org}}</w:t>
             </w:r>
           </w:p>
         </w:tc>
@@ -6724,23 +5694,7 @@
                 <w:rStyle w:val="a4"/>
                 <w:highlight w:val="yellow"/>
               </w:rPr>
-              <w:t>{{</w:t>
-            </w:r>
-            <w:proofErr w:type="spellStart"/>
-            <w:r>
-              <w:rPr>
-                <w:rStyle w:val="a4"/>
-                <w:highlight w:val="yellow"/>
-              </w:rPr>
-              <w:t>bridge.build_org</w:t>
-            </w:r>
-            <w:proofErr w:type="spellEnd"/>
-            <w:r>
-              <w:rPr>
-                <w:rStyle w:val="a4"/>
-                <w:highlight w:val="yellow"/>
-              </w:rPr>
-              <w:t>}}</w:t>
+              <w:t>{{bridge.build_org}}</w:t>
             </w:r>
           </w:p>
         </w:tc>
@@ -6800,23 +5754,7 @@
                 <w:rStyle w:val="a4"/>
                 <w:highlight w:val="yellow"/>
               </w:rPr>
-              <w:t>{{</w:t>
-            </w:r>
-            <w:proofErr w:type="spellStart"/>
-            <w:r>
-              <w:rPr>
-                <w:rStyle w:val="a4"/>
-                <w:highlight w:val="yellow"/>
-              </w:rPr>
-              <w:t>bridge.road_admin</w:t>
-            </w:r>
-            <w:proofErr w:type="spellEnd"/>
-            <w:r>
-              <w:rPr>
-                <w:rStyle w:val="a4"/>
-                <w:highlight w:val="yellow"/>
-              </w:rPr>
-              <w:t>}}</w:t>
+              <w:t>{{bridge.road_admin}}</w:t>
             </w:r>
           </w:p>
         </w:tc>
@@ -6888,23 +5826,7 @@
                 <w:rStyle w:val="a4"/>
                 <w:highlight w:val="yellow"/>
               </w:rPr>
-              <w:t>{{</w:t>
-            </w:r>
-            <w:proofErr w:type="spellStart"/>
-            <w:r>
-              <w:rPr>
-                <w:rStyle w:val="a4"/>
-                <w:highlight w:val="yellow"/>
-              </w:rPr>
-              <w:t>bridge.operator</w:t>
-            </w:r>
-            <w:proofErr w:type="spellEnd"/>
-            <w:r>
-              <w:rPr>
-                <w:rStyle w:val="a4"/>
-                <w:highlight w:val="yellow"/>
-              </w:rPr>
-              <w:t>}}</w:t>
+              <w:t>{{bridge.operator}}</w:t>
             </w:r>
           </w:p>
         </w:tc>
@@ -7021,23 +5943,7 @@
                 <w:rStyle w:val="a4"/>
                 <w:highlight w:val="yellow"/>
               </w:rPr>
-              <w:t>{{</w:t>
-            </w:r>
-            <w:proofErr w:type="spellStart"/>
-            <w:r>
-              <w:rPr>
-                <w:rStyle w:val="a4"/>
-                <w:highlight w:val="yellow"/>
-              </w:rPr>
-              <w:t>bridge.signs_before</w:t>
-            </w:r>
-            <w:proofErr w:type="spellEnd"/>
-            <w:r>
-              <w:rPr>
-                <w:rStyle w:val="a4"/>
-                <w:highlight w:val="yellow"/>
-              </w:rPr>
-              <w:t>}}</w:t>
+              <w:t>{{bridge.signs_before}}</w:t>
             </w:r>
           </w:p>
         </w:tc>
@@ -7096,23 +6002,7 @@
                 <w:rStyle w:val="a4"/>
                 <w:highlight w:val="yellow"/>
               </w:rPr>
-              <w:t>{{</w:t>
-            </w:r>
-            <w:proofErr w:type="spellStart"/>
-            <w:r>
-              <w:rPr>
-                <w:rStyle w:val="a4"/>
-                <w:highlight w:val="yellow"/>
-              </w:rPr>
-              <w:t>bridge.signs_after</w:t>
-            </w:r>
-            <w:proofErr w:type="spellEnd"/>
-            <w:r>
-              <w:rPr>
-                <w:rStyle w:val="a4"/>
-                <w:highlight w:val="yellow"/>
-              </w:rPr>
-              <w:t>}}</w:t>
+              <w:t>{{bridge.signs_after}}</w:t>
             </w:r>
           </w:p>
         </w:tc>
@@ -7182,23 +6072,7 @@
                 <w:rStyle w:val="a4"/>
                 <w:highlight w:val="yellow"/>
               </w:rPr>
-              <w:t>{{</w:t>
-            </w:r>
-            <w:proofErr w:type="spellStart"/>
-            <w:r>
-              <w:rPr>
-                <w:rStyle w:val="a4"/>
-                <w:highlight w:val="yellow"/>
-              </w:rPr>
-              <w:t>bridge.repairs_info</w:t>
-            </w:r>
-            <w:proofErr w:type="spellEnd"/>
-            <w:r>
-              <w:rPr>
-                <w:rStyle w:val="a4"/>
-                <w:highlight w:val="yellow"/>
-              </w:rPr>
-              <w:t>}}</w:t>
+              <w:t>{{bridge.repairs_info}}</w:t>
             </w:r>
             <w:r>
               <w:rPr>
@@ -7275,23 +6149,7 @@
                 <w:rStyle w:val="a4"/>
                 <w:highlight w:val="yellow"/>
               </w:rPr>
-              <w:t>{{</w:t>
-            </w:r>
-            <w:proofErr w:type="spellStart"/>
-            <w:r>
-              <w:rPr>
-                <w:rStyle w:val="a4"/>
-                <w:highlight w:val="yellow"/>
-              </w:rPr>
-              <w:t>bridge.communications</w:t>
-            </w:r>
-            <w:proofErr w:type="spellEnd"/>
-            <w:r>
-              <w:rPr>
-                <w:rStyle w:val="a4"/>
-                <w:highlight w:val="yellow"/>
-              </w:rPr>
-              <w:t>}}</w:t>
+              <w:t>{{bridge.communications}}</w:t>
             </w:r>
           </w:p>
         </w:tc>
@@ -7361,23 +6219,7 @@
                 <w:rStyle w:val="a4"/>
                 <w:highlight w:val="yellow"/>
               </w:rPr>
-              <w:t>{{</w:t>
-            </w:r>
-            <w:proofErr w:type="spellStart"/>
-            <w:r>
-              <w:rPr>
-                <w:rStyle w:val="a4"/>
-                <w:highlight w:val="yellow"/>
-              </w:rPr>
-              <w:t>bridge.maintenance</w:t>
-            </w:r>
-            <w:proofErr w:type="spellEnd"/>
-            <w:r>
-              <w:rPr>
-                <w:rStyle w:val="a4"/>
-                <w:highlight w:val="yellow"/>
-              </w:rPr>
-              <w:t>}}</w:t>
+              <w:t>{{bridge.maintenance}}</w:t>
             </w:r>
           </w:p>
         </w:tc>
@@ -7493,23 +6335,7 @@
                 <w:rStyle w:val="a4"/>
                 <w:highlight w:val="yellow"/>
               </w:rPr>
-              <w:t>{{</w:t>
-            </w:r>
-            <w:proofErr w:type="spellStart"/>
-            <w:r>
-              <w:rPr>
-                <w:rStyle w:val="a4"/>
-                <w:highlight w:val="yellow"/>
-              </w:rPr>
-              <w:t>bridge.inspection_current</w:t>
-            </w:r>
-            <w:proofErr w:type="spellEnd"/>
-            <w:r>
-              <w:rPr>
-                <w:rStyle w:val="a4"/>
-                <w:highlight w:val="yellow"/>
-              </w:rPr>
-              <w:t>}}</w:t>
+              <w:t>{{bridge.inspection_current}}</w:t>
             </w:r>
           </w:p>
         </w:tc>
@@ -7562,23 +6388,7 @@
                 <w:rStyle w:val="a4"/>
                 <w:highlight w:val="yellow"/>
               </w:rPr>
-              <w:t>{{</w:t>
-            </w:r>
-            <w:proofErr w:type="spellStart"/>
-            <w:r>
-              <w:rPr>
-                <w:rStyle w:val="a4"/>
-                <w:highlight w:val="yellow"/>
-              </w:rPr>
-              <w:t>bridge.inspection_prev</w:t>
-            </w:r>
-            <w:proofErr w:type="spellEnd"/>
-            <w:r>
-              <w:rPr>
-                <w:rStyle w:val="a4"/>
-                <w:highlight w:val="yellow"/>
-              </w:rPr>
-              <w:t>}}</w:t>
+              <w:t>{{bridge.inspection_prev}}</w:t>
             </w:r>
           </w:p>
         </w:tc>
@@ -7648,23 +6458,7 @@
                 <w:rStyle w:val="a4"/>
                 <w:highlight w:val="yellow"/>
               </w:rPr>
-              <w:t>{{</w:t>
-            </w:r>
-            <w:proofErr w:type="spellStart"/>
-            <w:r>
-              <w:rPr>
-                <w:rStyle w:val="a4"/>
-                <w:highlight w:val="yellow"/>
-              </w:rPr>
-              <w:t>bridge.notes</w:t>
-            </w:r>
-            <w:proofErr w:type="spellEnd"/>
-            <w:r>
-              <w:rPr>
-                <w:rStyle w:val="a4"/>
-                <w:highlight w:val="yellow"/>
-              </w:rPr>
-              <w:t>}}</w:t>
+              <w:t>{{bridge.notes}}</w:t>
             </w:r>
           </w:p>
         </w:tc>
@@ -7755,25 +6549,7 @@
           <w:rStyle w:val="a3"/>
           <w:bCs w:val="0"/>
         </w:rPr>
-        <w:t>{{</w:t>
-      </w:r>
-      <w:proofErr w:type="spellStart"/>
-      <w:proofErr w:type="gramStart"/>
-      <w:r>
-        <w:rPr>
-          <w:rStyle w:val="a3"/>
-          <w:bCs w:val="0"/>
-        </w:rPr>
-        <w:t>span.title</w:t>
-      </w:r>
-      <w:proofErr w:type="spellEnd"/>
-      <w:proofErr w:type="gramEnd"/>
-      <w:r>
-        <w:rPr>
-          <w:rStyle w:val="a3"/>
-          <w:bCs w:val="0"/>
-        </w:rPr>
-        <w:t>}}</w:t>
+        <w:t>{{span.title}}</w:t>
       </w:r>
     </w:p>
     <w:tbl>
@@ -7847,23 +6623,7 @@
                 <w:rStyle w:val="a4"/>
                 <w:highlight w:val="yellow"/>
               </w:rPr>
-              <w:t>{{</w:t>
-            </w:r>
-            <w:proofErr w:type="spellStart"/>
-            <w:r>
-              <w:rPr>
-                <w:rStyle w:val="a4"/>
-                <w:highlight w:val="yellow"/>
-              </w:rPr>
-              <w:t>span.span_system</w:t>
-            </w:r>
-            <w:proofErr w:type="spellEnd"/>
-            <w:r>
-              <w:rPr>
-                <w:rStyle w:val="a4"/>
-                <w:highlight w:val="yellow"/>
-              </w:rPr>
-              <w:t>}}</w:t>
+              <w:t>{{span.span_system}}</w:t>
             </w:r>
           </w:p>
         </w:tc>
@@ -7928,23 +6688,7 @@
                 <w:rStyle w:val="a4"/>
                 <w:highlight w:val="yellow"/>
               </w:rPr>
-              <w:t>{{</w:t>
-            </w:r>
-            <w:proofErr w:type="spellStart"/>
-            <w:r>
-              <w:rPr>
-                <w:rStyle w:val="a4"/>
-                <w:highlight w:val="yellow"/>
-              </w:rPr>
-              <w:t>span.span_type</w:t>
-            </w:r>
-            <w:proofErr w:type="spellEnd"/>
-            <w:r>
-              <w:rPr>
-                <w:rStyle w:val="a4"/>
-                <w:highlight w:val="yellow"/>
-              </w:rPr>
-              <w:t>}}</w:t>
+              <w:t>{{span.span_type}}</w:t>
             </w:r>
           </w:p>
         </w:tc>
@@ -8009,23 +6753,7 @@
                 <w:rStyle w:val="a4"/>
                 <w:highlight w:val="yellow"/>
               </w:rPr>
-              <w:t>{{</w:t>
-            </w:r>
-            <w:proofErr w:type="spellStart"/>
-            <w:r>
-              <w:rPr>
-                <w:rStyle w:val="a4"/>
-                <w:highlight w:val="yellow"/>
-              </w:rPr>
-              <w:t>span.deck_structure</w:t>
-            </w:r>
-            <w:proofErr w:type="spellEnd"/>
-            <w:r>
-              <w:rPr>
-                <w:rStyle w:val="a4"/>
-                <w:highlight w:val="yellow"/>
-              </w:rPr>
-              <w:t>}}</w:t>
+              <w:t>{{span.deck_structure}}</w:t>
             </w:r>
           </w:p>
         </w:tc>
@@ -8090,23 +6818,7 @@
                 <w:rStyle w:val="a4"/>
                 <w:highlight w:val="yellow"/>
               </w:rPr>
-              <w:t>{{</w:t>
-            </w:r>
-            <w:proofErr w:type="spellStart"/>
-            <w:r>
-              <w:rPr>
-                <w:rStyle w:val="a4"/>
-                <w:highlight w:val="yellow"/>
-              </w:rPr>
-              <w:t>span.main_beam_material</w:t>
-            </w:r>
-            <w:proofErr w:type="spellEnd"/>
-            <w:r>
-              <w:rPr>
-                <w:rStyle w:val="a4"/>
-                <w:highlight w:val="yellow"/>
-              </w:rPr>
-              <w:t>}}</w:t>
+              <w:t>{{span.main_beam_material}}</w:t>
             </w:r>
           </w:p>
         </w:tc>
@@ -8171,23 +6883,7 @@
                 <w:rStyle w:val="a4"/>
                 <w:highlight w:val="yellow"/>
               </w:rPr>
-              <w:t>{{</w:t>
-            </w:r>
-            <w:proofErr w:type="spellStart"/>
-            <w:r>
-              <w:rPr>
-                <w:rStyle w:val="a4"/>
-                <w:highlight w:val="yellow"/>
-              </w:rPr>
-              <w:t>span.joints_type</w:t>
-            </w:r>
-            <w:proofErr w:type="spellEnd"/>
-            <w:r>
-              <w:rPr>
-                <w:rStyle w:val="a4"/>
-                <w:highlight w:val="yellow"/>
-              </w:rPr>
-              <w:t>}}</w:t>
+              <w:t>{{span.joints_type}}</w:t>
             </w:r>
           </w:p>
         </w:tc>
@@ -8255,23 +6951,7 @@
                 <w:rStyle w:val="a4"/>
                 <w:highlight w:val="yellow"/>
               </w:rPr>
-              <w:t>{{</w:t>
-            </w:r>
-            <w:proofErr w:type="spellStart"/>
-            <w:r>
-              <w:rPr>
-                <w:rStyle w:val="a4"/>
-                <w:highlight w:val="yellow"/>
-              </w:rPr>
-              <w:t>span.span_scheme</w:t>
-            </w:r>
-            <w:proofErr w:type="spellEnd"/>
-            <w:r>
-              <w:rPr>
-                <w:rStyle w:val="a4"/>
-                <w:highlight w:val="yellow"/>
-              </w:rPr>
-              <w:t>}}</w:t>
+              <w:t>{{span.span_scheme}}</w:t>
             </w:r>
           </w:p>
         </w:tc>
@@ -8360,23 +7040,7 @@
                 <w:rStyle w:val="a4"/>
                 <w:highlight w:val="yellow"/>
               </w:rPr>
-              <w:t>{{</w:t>
-            </w:r>
-            <w:proofErr w:type="spellStart"/>
-            <w:r>
-              <w:rPr>
-                <w:rStyle w:val="a4"/>
-                <w:highlight w:val="yellow"/>
-              </w:rPr>
-              <w:t>span.span_width_B</w:t>
-            </w:r>
-            <w:proofErr w:type="spellEnd"/>
-            <w:r>
-              <w:rPr>
-                <w:rStyle w:val="a4"/>
-                <w:highlight w:val="yellow"/>
-              </w:rPr>
-              <w:t>}}</w:t>
+              <w:t>{{span.span_width_B}}</w:t>
             </w:r>
             <w:r>
               <w:rPr>
@@ -8668,23 +7332,7 @@
                 <w:rStyle w:val="a4"/>
                 <w:highlight w:val="yellow"/>
               </w:rPr>
-              <w:t>{{</w:t>
-            </w:r>
-            <w:proofErr w:type="spellStart"/>
-            <w:r>
-              <w:rPr>
-                <w:rStyle w:val="a4"/>
-                <w:highlight w:val="yellow"/>
-              </w:rPr>
-              <w:t>span.span_year</w:t>
-            </w:r>
-            <w:proofErr w:type="spellEnd"/>
-            <w:r>
-              <w:rPr>
-                <w:rStyle w:val="a4"/>
-                <w:highlight w:val="yellow"/>
-              </w:rPr>
-              <w:t>}}</w:t>
+              <w:t>{{span.span_year}}</w:t>
             </w:r>
           </w:p>
         </w:tc>
@@ -8749,23 +7397,7 @@
                 <w:rStyle w:val="a4"/>
                 <w:highlight w:val="yellow"/>
               </w:rPr>
-              <w:t>{{</w:t>
-            </w:r>
-            <w:proofErr w:type="spellStart"/>
-            <w:r>
-              <w:rPr>
-                <w:rStyle w:val="a4"/>
-                <w:highlight w:val="yellow"/>
-              </w:rPr>
-              <w:t>bridge.loads</w:t>
-            </w:r>
-            <w:proofErr w:type="spellEnd"/>
-            <w:r>
-              <w:rPr>
-                <w:rStyle w:val="a4"/>
-                <w:highlight w:val="yellow"/>
-              </w:rPr>
-              <w:t>}}</w:t>
+              <w:t>{{bridge.loads}}</w:t>
             </w:r>
           </w:p>
         </w:tc>
@@ -8830,23 +7462,7 @@
                 <w:rStyle w:val="a4"/>
                 <w:highlight w:val="yellow"/>
               </w:rPr>
-              <w:t>{{</w:t>
-            </w:r>
-            <w:proofErr w:type="spellStart"/>
-            <w:r>
-              <w:rPr>
-                <w:rStyle w:val="a4"/>
-                <w:highlight w:val="yellow"/>
-              </w:rPr>
-              <w:t>span.typical_project</w:t>
-            </w:r>
-            <w:proofErr w:type="spellEnd"/>
-            <w:r>
-              <w:rPr>
-                <w:rStyle w:val="a4"/>
-                <w:highlight w:val="yellow"/>
-              </w:rPr>
-              <w:t>}}</w:t>
+              <w:t>{{span.typical_project}}</w:t>
             </w:r>
           </w:p>
         </w:tc>
@@ -8911,23 +7527,7 @@
                 <w:rStyle w:val="a4"/>
                 <w:highlight w:val="yellow"/>
               </w:rPr>
-              <w:t>{{</w:t>
-            </w:r>
-            <w:proofErr w:type="spellStart"/>
-            <w:r>
-              <w:rPr>
-                <w:rStyle w:val="a4"/>
-                <w:highlight w:val="yellow"/>
-              </w:rPr>
-              <w:t>span.bearings</w:t>
-            </w:r>
-            <w:proofErr w:type="spellEnd"/>
-            <w:r>
-              <w:rPr>
-                <w:rStyle w:val="a4"/>
-                <w:highlight w:val="yellow"/>
-              </w:rPr>
-              <w:t>}}</w:t>
+              <w:t>{{span.bearings}}</w:t>
             </w:r>
           </w:p>
         </w:tc>
@@ -8993,25 +7593,7 @@
                 <w:rFonts w:eastAsiaTheme="majorEastAsia"/>
                 <w:highlight w:val="yellow"/>
               </w:rPr>
-              <w:t>{{</w:t>
-            </w:r>
-            <w:proofErr w:type="spellStart"/>
-            <w:r>
-              <w:rPr>
-                <w:rStyle w:val="a4"/>
-                <w:rFonts w:eastAsiaTheme="majorEastAsia"/>
-                <w:highlight w:val="yellow"/>
-              </w:rPr>
-              <w:t>span.span_expansion_joints</w:t>
-            </w:r>
-            <w:proofErr w:type="spellEnd"/>
-            <w:r>
-              <w:rPr>
-                <w:rStyle w:val="a4"/>
-                <w:rFonts w:eastAsiaTheme="majorEastAsia"/>
-                <w:highlight w:val="yellow"/>
-              </w:rPr>
-              <w:t>}}</w:t>
+              <w:t>{{span.span_expansion_joints}}</w:t>
             </w:r>
           </w:p>
         </w:tc>
@@ -9076,23 +7658,7 @@
                 <w:rStyle w:val="a4"/>
                 <w:highlight w:val="yellow"/>
               </w:rPr>
-              <w:t>{{</w:t>
-            </w:r>
-            <w:proofErr w:type="spellStart"/>
-            <w:r>
-              <w:rPr>
-                <w:rStyle w:val="a4"/>
-                <w:highlight w:val="yellow"/>
-              </w:rPr>
-              <w:t>span.transverse_conn</w:t>
-            </w:r>
-            <w:proofErr w:type="spellEnd"/>
-            <w:r>
-              <w:rPr>
-                <w:rStyle w:val="a4"/>
-                <w:highlight w:val="yellow"/>
-              </w:rPr>
-              <w:t>}}</w:t>
+              <w:t>{{span.transverse_conn}}</w:t>
             </w:r>
           </w:p>
         </w:tc>
@@ -9163,35 +7729,7 @@
                 <w:highlight w:val="yellow"/>
                 <w:lang w:val="en-US"/>
               </w:rPr>
-              <w:t>{{</w:t>
-            </w:r>
-            <w:proofErr w:type="spellStart"/>
-            <w:proofErr w:type="gramStart"/>
-            <w:r>
-              <w:rPr>
-                <w:rStyle w:val="a4"/>
-                <w:highlight w:val="yellow"/>
-                <w:lang w:val="en-US"/>
-              </w:rPr>
-              <w:t>span.transverse</w:t>
-            </w:r>
-            <w:proofErr w:type="gramEnd"/>
-            <w:r>
-              <w:rPr>
-                <w:rStyle w:val="a4"/>
-                <w:highlight w:val="yellow"/>
-                <w:lang w:val="en-US"/>
-              </w:rPr>
-              <w:t>_scheme</w:t>
-            </w:r>
-            <w:proofErr w:type="spellEnd"/>
-            <w:r>
-              <w:rPr>
-                <w:rStyle w:val="a4"/>
-                <w:highlight w:val="yellow"/>
-                <w:lang w:val="en-US"/>
-              </w:rPr>
-              <w:t>}}</w:t>
+              <w:t>{{span.transverse_scheme}}</w:t>
             </w:r>
           </w:p>
         </w:tc>
@@ -9307,23 +7845,7 @@
                 <w:rStyle w:val="a4"/>
                 <w:highlight w:val="yellow"/>
               </w:rPr>
-              <w:t>{{</w:t>
-            </w:r>
-            <w:proofErr w:type="spellStart"/>
-            <w:r>
-              <w:rPr>
-                <w:rStyle w:val="a4"/>
-                <w:highlight w:val="yellow"/>
-              </w:rPr>
-              <w:t>span.deck_thickness</w:t>
-            </w:r>
-            <w:proofErr w:type="spellEnd"/>
-            <w:r>
-              <w:rPr>
-                <w:rStyle w:val="a4"/>
-                <w:highlight w:val="yellow"/>
-              </w:rPr>
-              <w:t>}}</w:t>
+              <w:t>{{span.deck_thickness}}</w:t>
             </w:r>
           </w:p>
         </w:tc>
@@ -9381,23 +7903,7 @@
                 <w:rStyle w:val="a4"/>
                 <w:highlight w:val="yellow"/>
               </w:rPr>
-              <w:t>{{</w:t>
-            </w:r>
-            <w:proofErr w:type="spellStart"/>
-            <w:r>
-              <w:rPr>
-                <w:rStyle w:val="a4"/>
-                <w:highlight w:val="yellow"/>
-              </w:rPr>
-              <w:t>span.deck_material</w:t>
-            </w:r>
-            <w:proofErr w:type="spellEnd"/>
-            <w:r>
-              <w:rPr>
-                <w:rStyle w:val="a4"/>
-                <w:highlight w:val="yellow"/>
-              </w:rPr>
-              <w:t>}}</w:t>
+              <w:t>{{span.deck_material}}</w:t>
             </w:r>
           </w:p>
         </w:tc>
@@ -9513,23 +8019,7 @@
                 <w:rStyle w:val="a4"/>
                 <w:highlight w:val="yellow"/>
               </w:rPr>
-              <w:t>{{</w:t>
-            </w:r>
-            <w:proofErr w:type="spellStart"/>
-            <w:r>
-              <w:rPr>
-                <w:rStyle w:val="a4"/>
-                <w:highlight w:val="yellow"/>
-              </w:rPr>
-              <w:t>span.pavement_thickness</w:t>
-            </w:r>
-            <w:proofErr w:type="spellEnd"/>
-            <w:r>
-              <w:rPr>
-                <w:rStyle w:val="a4"/>
-                <w:highlight w:val="yellow"/>
-              </w:rPr>
-              <w:t>}}</w:t>
+              <w:t>{{span.pavement_thickness}}</w:t>
             </w:r>
           </w:p>
         </w:tc>
@@ -9589,23 +8079,7 @@
                 <w:rStyle w:val="a4"/>
                 <w:highlight w:val="yellow"/>
               </w:rPr>
-              <w:t>{{</w:t>
-            </w:r>
-            <w:proofErr w:type="spellStart"/>
-            <w:r>
-              <w:rPr>
-                <w:rStyle w:val="a4"/>
-                <w:highlight w:val="yellow"/>
-              </w:rPr>
-              <w:t>span.pavement</w:t>
-            </w:r>
-            <w:proofErr w:type="spellEnd"/>
-            <w:r>
-              <w:rPr>
-                <w:rStyle w:val="a4"/>
-                <w:highlight w:val="yellow"/>
-              </w:rPr>
-              <w:t>_</w:t>
+              <w:t>{{span.pavement_</w:t>
             </w:r>
             <w:r>
               <w:rPr>
@@ -9615,21 +8089,12 @@
               </w:rPr>
               <w:t>extra</w:t>
             </w:r>
-            <w:proofErr w:type="spellStart"/>
             <w:r>
               <w:rPr>
                 <w:rStyle w:val="a4"/>
                 <w:highlight w:val="yellow"/>
               </w:rPr>
-              <w:t>thickness</w:t>
-            </w:r>
-            <w:proofErr w:type="spellEnd"/>
-            <w:r>
-              <w:rPr>
-                <w:rStyle w:val="a4"/>
-                <w:highlight w:val="yellow"/>
-              </w:rPr>
-              <w:t>}}</w:t>
+              <w:t>thickness}}</w:t>
             </w:r>
           </w:p>
         </w:tc>
@@ -9688,23 +8153,7 @@
                 <w:rStyle w:val="a4"/>
                 <w:highlight w:val="yellow"/>
               </w:rPr>
-              <w:t>{{</w:t>
-            </w:r>
-            <w:proofErr w:type="spellStart"/>
-            <w:r>
-              <w:rPr>
-                <w:rStyle w:val="a4"/>
-                <w:highlight w:val="yellow"/>
-              </w:rPr>
-              <w:t>span.pavement_material</w:t>
-            </w:r>
-            <w:proofErr w:type="spellEnd"/>
-            <w:r>
-              <w:rPr>
-                <w:rStyle w:val="a4"/>
-                <w:highlight w:val="yellow"/>
-              </w:rPr>
-              <w:t>}}</w:t>
+              <w:t>{{span.pavement_material}}</w:t>
             </w:r>
           </w:p>
         </w:tc>
@@ -9768,23 +8217,7 @@
                 <w:rStyle w:val="a4"/>
                 <w:highlight w:val="yellow"/>
               </w:rPr>
-              <w:t>{{</w:t>
-            </w:r>
-            <w:proofErr w:type="spellStart"/>
-            <w:r>
-              <w:rPr>
-                <w:rStyle w:val="a4"/>
-                <w:highlight w:val="yellow"/>
-              </w:rPr>
-              <w:t>span.main_beams_qty</w:t>
-            </w:r>
-            <w:proofErr w:type="spellEnd"/>
-            <w:r>
-              <w:rPr>
-                <w:rStyle w:val="a4"/>
-                <w:highlight w:val="yellow"/>
-              </w:rPr>
-              <w:t>}}</w:t>
+              <w:t>{{span.main_beams_qty}}</w:t>
             </w:r>
           </w:p>
         </w:tc>
@@ -9888,76 +8321,44 @@
                 <w:rStyle w:val="a4"/>
                 <w:highlight w:val="yellow"/>
               </w:rPr>
-              <w:t>{{</w:t>
-            </w:r>
-            <w:proofErr w:type="spellStart"/>
+              <w:t>{{span.main_beam_h_mid}}</w:t>
+            </w:r>
+            <w:r>
+              <w:rPr>
+                <w:rStyle w:val="a4"/>
+              </w:rPr>
+              <w:t xml:space="preserve">; </w:t>
+            </w:r>
+            <w:r>
+              <w:rPr>
+                <w:rStyle w:val="a4"/>
+              </w:rPr>
+              <w:t>у</w:t>
+            </w:r>
+            <w:r>
+              <w:rPr>
+                <w:rStyle w:val="a4"/>
+              </w:rPr>
+              <w:t xml:space="preserve"> </w:t>
+            </w:r>
+            <w:r>
+              <w:rPr>
+                <w:rStyle w:val="a4"/>
+              </w:rPr>
+              <w:t>опоры</w:t>
+            </w:r>
+            <w:r>
+              <w:rPr>
+                <w:rStyle w:val="a4"/>
+              </w:rPr>
+              <w:t xml:space="preserve">: </w:t>
+            </w:r>
             <w:r>
               <w:rPr>
                 <w:rStyle w:val="a4"/>
                 <w:highlight w:val="yellow"/>
               </w:rPr>
-              <w:t>span.main_beam_h_mid</w:t>
-            </w:r>
-            <w:proofErr w:type="spellEnd"/>
-            <w:r>
-              <w:rPr>
-                <w:rStyle w:val="a4"/>
-                <w:highlight w:val="yellow"/>
-              </w:rPr>
-              <w:t>}}</w:t>
-            </w:r>
-            <w:r>
-              <w:rPr>
-                <w:rStyle w:val="a4"/>
-              </w:rPr>
-              <w:t xml:space="preserve">; </w:t>
-            </w:r>
-            <w:r>
-              <w:rPr>
-                <w:rStyle w:val="a4"/>
-              </w:rPr>
-              <w:t>у</w:t>
-            </w:r>
-            <w:r>
-              <w:rPr>
-                <w:rStyle w:val="a4"/>
-              </w:rPr>
-              <w:t xml:space="preserve"> </w:t>
-            </w:r>
-            <w:r>
-              <w:rPr>
-                <w:rStyle w:val="a4"/>
-              </w:rPr>
-              <w:t>опоры</w:t>
-            </w:r>
-            <w:r>
-              <w:rPr>
-                <w:rStyle w:val="a4"/>
-              </w:rPr>
-              <w:t xml:space="preserve">: </w:t>
-            </w:r>
-            <w:r>
-              <w:rPr>
-                <w:rStyle w:val="a4"/>
-                <w:highlight w:val="yellow"/>
-              </w:rPr>
-              <w:t>{{</w:t>
-            </w:r>
-            <w:proofErr w:type="spellStart"/>
-            <w:r>
-              <w:rPr>
-                <w:rStyle w:val="a4"/>
-                <w:highlight w:val="yellow"/>
-              </w:rPr>
-              <w:t>span.main_beam_h_support</w:t>
-            </w:r>
-            <w:proofErr w:type="spellEnd"/>
-            <w:r>
-              <w:rPr>
-                <w:rStyle w:val="a4"/>
-                <w:highlight w:val="yellow"/>
-              </w:rPr>
-              <w:t>}}</w:t>
+              <w:t>{{span.main_beam_h_support}}</w:t>
             </w:r>
           </w:p>
         </w:tc>
@@ -10022,23 +8423,7 @@
                 <w:rStyle w:val="a4"/>
                 <w:highlight w:val="yellow"/>
               </w:rPr>
-              <w:t>{{</w:t>
-            </w:r>
-            <w:proofErr w:type="spellStart"/>
-            <w:r>
-              <w:rPr>
-                <w:rStyle w:val="a4"/>
-                <w:highlight w:val="yellow"/>
-              </w:rPr>
-              <w:t>span.cross_beams</w:t>
-            </w:r>
-            <w:proofErr w:type="spellEnd"/>
-            <w:r>
-              <w:rPr>
-                <w:rStyle w:val="a4"/>
-                <w:highlight w:val="yellow"/>
-              </w:rPr>
-              <w:t>}}</w:t>
+              <w:t>{{span.cross_beams}}</w:t>
             </w:r>
           </w:p>
         </w:tc>
@@ -10102,23 +8487,7 @@
                 <w:rStyle w:val="a4"/>
                 <w:highlight w:val="yellow"/>
               </w:rPr>
-              <w:t>{{</w:t>
-            </w:r>
-            <w:proofErr w:type="spellStart"/>
-            <w:r>
-              <w:rPr>
-                <w:rStyle w:val="a4"/>
-                <w:highlight w:val="yellow"/>
-              </w:rPr>
-              <w:t>span.long_beams</w:t>
-            </w:r>
-            <w:proofErr w:type="spellEnd"/>
-            <w:r>
-              <w:rPr>
-                <w:rStyle w:val="a4"/>
-                <w:highlight w:val="yellow"/>
-              </w:rPr>
-              <w:t>}}</w:t>
+              <w:t>{{span.long_beams}}</w:t>
             </w:r>
           </w:p>
         </w:tc>
@@ -10187,23 +8556,7 @@
                 <w:rStyle w:val="a4"/>
                 <w:highlight w:val="yellow"/>
               </w:rPr>
-              <w:t>{{</w:t>
-            </w:r>
-            <w:proofErr w:type="spellStart"/>
-            <w:r>
-              <w:rPr>
-                <w:rStyle w:val="a4"/>
-                <w:highlight w:val="yellow"/>
-              </w:rPr>
-              <w:t>span.extra_loads</w:t>
-            </w:r>
-            <w:proofErr w:type="spellEnd"/>
-            <w:r>
-              <w:rPr>
-                <w:rStyle w:val="a4"/>
-                <w:highlight w:val="yellow"/>
-              </w:rPr>
-              <w:t>}}</w:t>
+              <w:t>{{span.extra_loads}}</w:t>
             </w:r>
           </w:p>
         </w:tc>
@@ -10270,35 +8623,7 @@
                 <w:highlight w:val="yellow"/>
                 <w:lang w:val="en-US"/>
               </w:rPr>
-              <w:t>{{</w:t>
-            </w:r>
-            <w:proofErr w:type="spellStart"/>
-            <w:proofErr w:type="gramStart"/>
-            <w:r>
-              <w:rPr>
-                <w:rStyle w:val="a4"/>
-                <w:highlight w:val="yellow"/>
-                <w:lang w:val="en-US"/>
-              </w:rPr>
-              <w:t>span.span</w:t>
-            </w:r>
-            <w:proofErr w:type="gramEnd"/>
-            <w:r>
-              <w:rPr>
-                <w:rStyle w:val="a4"/>
-                <w:highlight w:val="yellow"/>
-                <w:lang w:val="en-US"/>
-              </w:rPr>
-              <w:t>_notes</w:t>
-            </w:r>
-            <w:proofErr w:type="spellEnd"/>
-            <w:r>
-              <w:rPr>
-                <w:rStyle w:val="a4"/>
-                <w:highlight w:val="yellow"/>
-                <w:lang w:val="en-US"/>
-              </w:rPr>
-              <w:t>}}</w:t>
+              <w:t>{{span.span_notes}}</w:t>
             </w:r>
           </w:p>
         </w:tc>
@@ -10356,21 +8681,7 @@
         <w:rPr>
           <w:lang w:val="ru-RU"/>
         </w:rPr>
-        <w:t>{{</w:t>
-      </w:r>
-      <w:proofErr w:type="spellStart"/>
-      <w:r>
-        <w:rPr>
-          <w:lang w:val="ru-RU"/>
-        </w:rPr>
-        <w:t>pier.title</w:t>
-      </w:r>
-      <w:proofErr w:type="spellEnd"/>
-      <w:r>
-        <w:rPr>
-          <w:lang w:val="ru-RU"/>
-        </w:rPr>
-        <w:t>}}</w:t>
+        <w:t>{{pier.title}}</w:t>
       </w:r>
     </w:p>
     <w:tbl>
@@ -10442,23 +8753,7 @@
                 <w:rStyle w:val="a4"/>
                 <w:highlight w:val="yellow"/>
               </w:rPr>
-              <w:t>{{</w:t>
-            </w:r>
-            <w:proofErr w:type="spellStart"/>
-            <w:r>
-              <w:rPr>
-                <w:rStyle w:val="a4"/>
-                <w:highlight w:val="yellow"/>
-              </w:rPr>
-              <w:t>pier.piers_type</w:t>
-            </w:r>
-            <w:proofErr w:type="spellEnd"/>
-            <w:r>
-              <w:rPr>
-                <w:rStyle w:val="a4"/>
-                <w:highlight w:val="yellow"/>
-              </w:rPr>
-              <w:t>}}</w:t>
+              <w:t>{{pier.piers_type}}</w:t>
             </w:r>
           </w:p>
         </w:tc>
@@ -10520,23 +8815,7 @@
                 <w:rStyle w:val="a4"/>
                 <w:highlight w:val="yellow"/>
               </w:rPr>
-              <w:t>{{</w:t>
-            </w:r>
-            <w:proofErr w:type="spellStart"/>
-            <w:r>
-              <w:rPr>
-                <w:rStyle w:val="a4"/>
-                <w:highlight w:val="yellow"/>
-              </w:rPr>
-              <w:t>pier.foundation_type</w:t>
-            </w:r>
-            <w:proofErr w:type="spellEnd"/>
-            <w:r>
-              <w:rPr>
-                <w:rStyle w:val="a4"/>
-                <w:highlight w:val="yellow"/>
-              </w:rPr>
-              <w:t>}}</w:t>
+              <w:t>{{pier.foundation_type}}</w:t>
             </w:r>
           </w:p>
         </w:tc>
@@ -10598,23 +8877,7 @@
                 <w:rStyle w:val="a4"/>
                 <w:highlight w:val="yellow"/>
               </w:rPr>
-              <w:t>{{</w:t>
-            </w:r>
-            <w:proofErr w:type="spellStart"/>
-            <w:r>
-              <w:rPr>
-                <w:rStyle w:val="a4"/>
-                <w:highlight w:val="yellow"/>
-              </w:rPr>
-              <w:t>pier.pier_material</w:t>
-            </w:r>
-            <w:proofErr w:type="spellEnd"/>
-            <w:r>
-              <w:rPr>
-                <w:rStyle w:val="a4"/>
-                <w:highlight w:val="yellow"/>
-              </w:rPr>
-              <w:t>}}</w:t>
+              <w:t>{{pier.pier_material}}</w:t>
             </w:r>
           </w:p>
         </w:tc>
@@ -10657,21 +8920,7 @@
               <w:rPr>
                 <w:rStyle w:val="a4"/>
               </w:rPr>
-              <w:t xml:space="preserve">Высота опор (от верха </w:t>
-            </w:r>
-            <w:proofErr w:type="spellStart"/>
-            <w:r>
-              <w:rPr>
-                <w:rStyle w:val="a4"/>
-              </w:rPr>
-              <w:t>подферменной</w:t>
-            </w:r>
-            <w:proofErr w:type="spellEnd"/>
-            <w:r>
-              <w:rPr>
-                <w:rStyle w:val="a4"/>
-              </w:rPr>
-              <w:t xml:space="preserve"> площадки ригеля до естественного уровня грунта)</w:t>
+              <w:t>Высота опор (от верха подферменной площадки ригеля до естественного уровня грунта)</w:t>
             </w:r>
           </w:p>
         </w:tc>
@@ -10690,23 +8939,7 @@
                 <w:rStyle w:val="a4"/>
                 <w:highlight w:val="yellow"/>
               </w:rPr>
-              <w:t>{{</w:t>
-            </w:r>
-            <w:proofErr w:type="spellStart"/>
-            <w:r>
-              <w:rPr>
-                <w:rStyle w:val="a4"/>
-                <w:highlight w:val="yellow"/>
-              </w:rPr>
-              <w:t>pier.pier_height</w:t>
-            </w:r>
-            <w:proofErr w:type="spellEnd"/>
-            <w:r>
-              <w:rPr>
-                <w:rStyle w:val="a4"/>
-                <w:highlight w:val="yellow"/>
-              </w:rPr>
-              <w:t>}}</w:t>
+              <w:t>{{pier.pier_height}}</w:t>
             </w:r>
           </w:p>
         </w:tc>
@@ -10768,23 +9001,7 @@
                 <w:rStyle w:val="a4"/>
                 <w:highlight w:val="yellow"/>
               </w:rPr>
-              <w:t>{{</w:t>
-            </w:r>
-            <w:proofErr w:type="spellStart"/>
-            <w:r>
-              <w:rPr>
-                <w:rStyle w:val="a4"/>
-                <w:highlight w:val="yellow"/>
-              </w:rPr>
-              <w:t>pier.foundation_depth</w:t>
-            </w:r>
-            <w:proofErr w:type="spellEnd"/>
-            <w:r>
-              <w:rPr>
-                <w:rStyle w:val="a4"/>
-                <w:highlight w:val="yellow"/>
-              </w:rPr>
-              <w:t>}}</w:t>
+              <w:t>{{pier.foundation_depth}}</w:t>
             </w:r>
           </w:p>
         </w:tc>
@@ -10846,23 +9063,7 @@
                 <w:rStyle w:val="a4"/>
                 <w:highlight w:val="yellow"/>
               </w:rPr>
-              <w:t>{{</w:t>
-            </w:r>
-            <w:proofErr w:type="spellStart"/>
-            <w:r>
-              <w:rPr>
-                <w:rStyle w:val="a4"/>
-                <w:highlight w:val="yellow"/>
-              </w:rPr>
-              <w:t>pier.pier_typical_project</w:t>
-            </w:r>
-            <w:proofErr w:type="spellEnd"/>
-            <w:r>
-              <w:rPr>
-                <w:rStyle w:val="a4"/>
-                <w:highlight w:val="yellow"/>
-              </w:rPr>
-              <w:t>}}</w:t>
+              <w:t>{{pier.pier_typical_project}}</w:t>
             </w:r>
           </w:p>
         </w:tc>
@@ -10974,23 +9175,7 @@
                 <w:rStyle w:val="a4"/>
                 <w:highlight w:val="yellow"/>
               </w:rPr>
-              <w:t>{{</w:t>
-            </w:r>
-            <w:proofErr w:type="spellStart"/>
-            <w:r>
-              <w:rPr>
-                <w:rStyle w:val="a4"/>
-                <w:highlight w:val="yellow"/>
-              </w:rPr>
-              <w:t>pier.pier_size_a</w:t>
-            </w:r>
-            <w:proofErr w:type="spellEnd"/>
-            <w:r>
-              <w:rPr>
-                <w:rStyle w:val="a4"/>
-                <w:highlight w:val="yellow"/>
-              </w:rPr>
-              <w:t>}}</w:t>
+              <w:t>{{pier.pier_size_a}}</w:t>
             </w:r>
           </w:p>
         </w:tc>
@@ -11049,35 +9234,7 @@
                 <w:highlight w:val="yellow"/>
                 <w:lang w:val="en-US"/>
               </w:rPr>
-              <w:t>{{</w:t>
-            </w:r>
-            <w:proofErr w:type="spellStart"/>
-            <w:proofErr w:type="gramStart"/>
-            <w:r>
-              <w:rPr>
-                <w:rStyle w:val="a4"/>
-                <w:highlight w:val="yellow"/>
-                <w:lang w:val="en-US"/>
-              </w:rPr>
-              <w:t>pier.pier</w:t>
-            </w:r>
-            <w:proofErr w:type="gramEnd"/>
-            <w:r>
-              <w:rPr>
-                <w:rStyle w:val="a4"/>
-                <w:highlight w:val="yellow"/>
-                <w:lang w:val="en-US"/>
-              </w:rPr>
-              <w:t>_size_b</w:t>
-            </w:r>
-            <w:proofErr w:type="spellEnd"/>
-            <w:r>
-              <w:rPr>
-                <w:rStyle w:val="a4"/>
-                <w:highlight w:val="yellow"/>
-                <w:lang w:val="en-US"/>
-              </w:rPr>
-              <w:t>}}</w:t>
+              <w:t>{{pier.pier_size_b}}</w:t>
             </w:r>
           </w:p>
         </w:tc>
@@ -11139,23 +9296,7 @@
                 <w:rStyle w:val="a4"/>
                 <w:highlight w:val="yellow"/>
               </w:rPr>
-              <w:t>{{</w:t>
-            </w:r>
-            <w:proofErr w:type="spellStart"/>
-            <w:r>
-              <w:rPr>
-                <w:rStyle w:val="a4"/>
-                <w:highlight w:val="yellow"/>
-              </w:rPr>
-              <w:t>pier.piles_qty</w:t>
-            </w:r>
-            <w:proofErr w:type="spellEnd"/>
-            <w:r>
-              <w:rPr>
-                <w:rStyle w:val="a4"/>
-                <w:highlight w:val="yellow"/>
-              </w:rPr>
-              <w:t>}}</w:t>
+              <w:t>{{pier.piles_qty}}</w:t>
             </w:r>
           </w:p>
         </w:tc>
@@ -11233,23 +9374,7 @@
                 <w:rStyle w:val="a4"/>
                 <w:highlight w:val="yellow"/>
               </w:rPr>
-              <w:t>{{</w:t>
-            </w:r>
-            <w:proofErr w:type="spellStart"/>
-            <w:r>
-              <w:rPr>
-                <w:rStyle w:val="a4"/>
-                <w:highlight w:val="yellow"/>
-              </w:rPr>
-              <w:t>pier.piles_spacing</w:t>
-            </w:r>
-            <w:proofErr w:type="spellEnd"/>
-            <w:r>
-              <w:rPr>
-                <w:rStyle w:val="a4"/>
-                <w:highlight w:val="yellow"/>
-              </w:rPr>
-              <w:t>}}</w:t>
+              <w:t>{{pier.piles_spacing}}</w:t>
             </w:r>
           </w:p>
         </w:tc>
@@ -11311,23 +9436,7 @@
                 <w:rStyle w:val="a4"/>
                 <w:highlight w:val="yellow"/>
               </w:rPr>
-              <w:t>{{</w:t>
-            </w:r>
-            <w:proofErr w:type="spellStart"/>
-            <w:r>
-              <w:rPr>
-                <w:rStyle w:val="a4"/>
-                <w:highlight w:val="yellow"/>
-              </w:rPr>
-              <w:t>pier.pier_scheme</w:t>
-            </w:r>
-            <w:proofErr w:type="spellEnd"/>
-            <w:r>
-              <w:rPr>
-                <w:rStyle w:val="a4"/>
-                <w:highlight w:val="yellow"/>
-              </w:rPr>
-              <w:t>}}</w:t>
+              <w:t>{{pier.pier_scheme}}</w:t>
             </w:r>
           </w:p>
         </w:tc>
@@ -11442,35 +9551,7 @@
                 <w:highlight w:val="yellow"/>
                 <w:lang w:val="en-US"/>
               </w:rPr>
-              <w:t>{{</w:t>
-            </w:r>
-            <w:proofErr w:type="spellStart"/>
-            <w:proofErr w:type="gramStart"/>
-            <w:r>
-              <w:rPr>
-                <w:rStyle w:val="a4"/>
-                <w:highlight w:val="yellow"/>
-                <w:lang w:val="en-US"/>
-              </w:rPr>
-              <w:t>pier.pier</w:t>
-            </w:r>
-            <w:proofErr w:type="gramEnd"/>
-            <w:r>
-              <w:rPr>
-                <w:rStyle w:val="a4"/>
-                <w:highlight w:val="yellow"/>
-                <w:lang w:val="en-US"/>
-              </w:rPr>
-              <w:t>_rigel_width</w:t>
-            </w:r>
-            <w:proofErr w:type="spellEnd"/>
-            <w:r>
-              <w:rPr>
-                <w:rStyle w:val="a4"/>
-                <w:highlight w:val="yellow"/>
-                <w:lang w:val="en-US"/>
-              </w:rPr>
-              <w:t>}}</w:t>
+              <w:t>{{pier.pier_rigel_width}}</w:t>
             </w:r>
           </w:p>
         </w:tc>
@@ -11528,23 +9609,7 @@
                 <w:rStyle w:val="a4"/>
                 <w:highlight w:val="yellow"/>
               </w:rPr>
-              <w:t>{{</w:t>
-            </w:r>
-            <w:proofErr w:type="spellStart"/>
-            <w:r>
-              <w:rPr>
-                <w:rStyle w:val="a4"/>
-                <w:highlight w:val="yellow"/>
-              </w:rPr>
-              <w:t>pier.pier_rigel_height</w:t>
-            </w:r>
-            <w:proofErr w:type="spellEnd"/>
-            <w:r>
-              <w:rPr>
-                <w:rStyle w:val="a4"/>
-                <w:highlight w:val="yellow"/>
-              </w:rPr>
-              <w:t>}}</w:t>
+              <w:t>{{pier.pier_rigel_height}}</w:t>
             </w:r>
           </w:p>
         </w:tc>
@@ -11602,23 +9667,7 @@
                 <w:rStyle w:val="a4"/>
                 <w:highlight w:val="yellow"/>
               </w:rPr>
-              <w:t>{{</w:t>
-            </w:r>
-            <w:proofErr w:type="spellStart"/>
-            <w:r>
-              <w:rPr>
-                <w:rStyle w:val="a4"/>
-                <w:highlight w:val="yellow"/>
-              </w:rPr>
-              <w:t>pier.pier_rigel_length</w:t>
-            </w:r>
-            <w:proofErr w:type="spellEnd"/>
-            <w:r>
-              <w:rPr>
-                <w:rStyle w:val="a4"/>
-                <w:highlight w:val="yellow"/>
-              </w:rPr>
-              <w:t>}}</w:t>
+              <w:t>{{pier.pier_rigel_length}}</w:t>
             </w:r>
           </w:p>
         </w:tc>
@@ -11680,23 +9729,7 @@
                 <w:rStyle w:val="a4"/>
                 <w:highlight w:val="yellow"/>
               </w:rPr>
-              <w:t>{{</w:t>
-            </w:r>
-            <w:proofErr w:type="spellStart"/>
-            <w:r>
-              <w:rPr>
-                <w:rStyle w:val="a4"/>
-                <w:highlight w:val="yellow"/>
-              </w:rPr>
-              <w:t>pier.pile_section</w:t>
-            </w:r>
-            <w:proofErr w:type="spellEnd"/>
-            <w:r>
-              <w:rPr>
-                <w:rStyle w:val="a4"/>
-                <w:highlight w:val="yellow"/>
-              </w:rPr>
-              <w:t>}}</w:t>
+              <w:t>{{pier.pile_section}}</w:t>
             </w:r>
           </w:p>
         </w:tc>
@@ -11759,23 +9792,7 @@
                 <w:rStyle w:val="a4"/>
                 <w:highlight w:val="yellow"/>
               </w:rPr>
-              <w:t>{{</w:t>
-            </w:r>
-            <w:proofErr w:type="spellStart"/>
-            <w:r>
-              <w:rPr>
-                <w:rStyle w:val="a4"/>
-                <w:highlight w:val="yellow"/>
-              </w:rPr>
-              <w:t>pier.pier_notes</w:t>
-            </w:r>
-            <w:proofErr w:type="spellEnd"/>
-            <w:r>
-              <w:rPr>
-                <w:rStyle w:val="a4"/>
-                <w:highlight w:val="yellow"/>
-              </w:rPr>
-              <w:t>}}</w:t>
+              <w:t>{{pier.pier_notes}}</w:t>
             </w:r>
           </w:p>
         </w:tc>
@@ -12136,35 +10153,23 @@
           <w:lang w:eastAsia="en-US"/>
         </w:rPr>
         <w:lastRenderedPageBreak/>
-        <w:t>{{DEFECTS_TABLE</w:t>
-      </w:r>
-      <w:proofErr w:type="gramStart"/>
+        <w:t>{{DEFECTS_TABLE}}</w:t>
+      </w:r>
       <w:r>
         <w:rPr>
           <w:b w:val="0"/>
           <w:bCs/>
           <w:lang w:eastAsia="en-US"/>
         </w:rPr>
-        <w:t>}}</w:t>
-      </w:r>
-      <w:proofErr w:type="spellStart"/>
+        <w:t xml:space="preserve"> </w:t>
+      </w:r>
       <w:r>
         <w:rPr>
           <w:b w:val="0"/>
           <w:bCs/>
           <w:lang w:eastAsia="en-US"/>
         </w:rPr>
-        <w:t>Форма</w:t>
-      </w:r>
-      <w:proofErr w:type="spellEnd"/>
-      <w:proofErr w:type="gramEnd"/>
-      <w:r>
-        <w:rPr>
-          <w:b w:val="0"/>
-          <w:bCs/>
-          <w:lang w:eastAsia="en-US"/>
-        </w:rPr>
-        <w:t xml:space="preserve"> 5</w:t>
+        <w:t>Форма 5</w:t>
       </w:r>
     </w:p>
     <w:p>
@@ -12846,25 +10851,7 @@
               <w:bCs/>
               <w:highlight w:val="yellow"/>
             </w:rPr>
-            <w:t>{{</w:t>
-          </w:r>
-          <w:proofErr w:type="spellStart"/>
-          <w:r>
-            <w:rPr>
-              <w:b/>
-              <w:bCs/>
-              <w:highlight w:val="yellow"/>
-            </w:rPr>
-            <w:t>bridge.road_code</w:t>
-          </w:r>
-          <w:proofErr w:type="spellEnd"/>
-          <w:r>
-            <w:rPr>
-              <w:b/>
-              <w:bCs/>
-              <w:highlight w:val="yellow"/>
-            </w:rPr>
-            <w:t>}}</w:t>
+            <w:t>{{bridge.road_code}}</w:t>
           </w:r>
           <w:r>
             <w:rPr>
@@ -12878,23 +10865,7 @@
               <w:b/>
               <w:bCs/>
             </w:rPr>
-            <w:t>{{</w:t>
-          </w:r>
-          <w:proofErr w:type="spellStart"/>
-          <w:r>
-            <w:rPr>
-              <w:b/>
-              <w:bCs/>
-            </w:rPr>
-            <w:t>bridge.km_code</w:t>
-          </w:r>
-          <w:proofErr w:type="spellEnd"/>
-          <w:r>
-            <w:rPr>
-              <w:b/>
-              <w:bCs/>
-            </w:rPr>
-            <w:t>}}</w:t>
+            <w:t>{{bridge.km_code}}</w:t>
           </w:r>
         </w:p>
       </w:tc>
@@ -12966,23 +10937,7 @@
               <w:b/>
               <w:bCs/>
             </w:rPr>
-            <w:t>{{</w:t>
-          </w:r>
-          <w:proofErr w:type="spellStart"/>
-          <w:r>
-            <w:rPr>
-              <w:b/>
-              <w:bCs/>
-            </w:rPr>
-            <w:t>bridge.road_code</w:t>
-          </w:r>
-          <w:proofErr w:type="spellEnd"/>
-          <w:r>
-            <w:rPr>
-              <w:b/>
-              <w:bCs/>
-            </w:rPr>
-            <w:t>}}</w:t>
+            <w:t>{{bridge.road_code}}</w:t>
           </w:r>
           <w:r>
             <w:rPr>
@@ -12996,23 +10951,7 @@
               <w:b/>
               <w:bCs/>
             </w:rPr>
-            <w:t>{{</w:t>
-          </w:r>
-          <w:proofErr w:type="spellStart"/>
-          <w:r>
-            <w:rPr>
-              <w:b/>
-              <w:bCs/>
-            </w:rPr>
-            <w:t>bridge.km_code</w:t>
-          </w:r>
-          <w:proofErr w:type="spellEnd"/>
-          <w:r>
-            <w:rPr>
-              <w:b/>
-              <w:bCs/>
-            </w:rPr>
-            <w:t>}}</w:t>
+            <w:t>{{bridge.km_code}}</w:t>
           </w:r>
         </w:p>
       </w:tc>

</xml_diff>

<commit_message>
Photo export to docx
</commit_message>
<xml_diff>
--- a/report_template.docx
+++ b/report_template.docx
@@ -152,25 +152,7 @@
           <w:sz w:val="20"/>
           <w:szCs w:val="20"/>
         </w:rPr>
-        <w:t xml:space="preserve">190020, город Санкт-Петербург, </w:t>
-      </w:r>
-      <w:proofErr w:type="spellStart"/>
-      <w:r>
-        <w:rPr>
-          <w:rFonts w:ascii="Arial" w:hAnsi="Arial" w:cs="Arial"/>
-          <w:sz w:val="20"/>
-          <w:szCs w:val="20"/>
-        </w:rPr>
-        <w:t>вн.тер.г</w:t>
-      </w:r>
-      <w:proofErr w:type="spellEnd"/>
-      <w:r>
-        <w:rPr>
-          <w:rFonts w:ascii="Arial" w:hAnsi="Arial" w:cs="Arial"/>
-          <w:sz w:val="20"/>
-          <w:szCs w:val="20"/>
-        </w:rPr>
-        <w:t xml:space="preserve">. Муниципальный Округ Екатерингофский, </w:t>
+        <w:t xml:space="preserve">190020, город Санкт-Петербург, вн.тер.г. Муниципальный Округ Екатерингофский, </w:t>
       </w:r>
       <w:r>
         <w:rPr>
@@ -196,27 +178,8 @@
           <w:sz w:val="20"/>
           <w:szCs w:val="20"/>
         </w:rPr>
-        <w:t>-</w:t>
-      </w:r>
-      <w:proofErr w:type="spellStart"/>
-      <w:r>
-        <w:rPr>
-          <w:rFonts w:ascii="Arial" w:hAnsi="Arial" w:cs="Arial"/>
-          <w:sz w:val="20"/>
-          <w:szCs w:val="20"/>
-        </w:rPr>
-        <w:t>mail</w:t>
-      </w:r>
-      <w:proofErr w:type="spellEnd"/>
-      <w:r>
-        <w:rPr>
-          <w:rFonts w:ascii="Arial" w:hAnsi="Arial" w:cs="Arial"/>
-          <w:sz w:val="20"/>
-          <w:szCs w:val="20"/>
-        </w:rPr>
-        <w:t xml:space="preserve">: </w:t>
-      </w:r>
-      <w:proofErr w:type="spellStart"/>
+        <w:t xml:space="preserve">-mail: </w:t>
+      </w:r>
       <w:r>
         <w:rPr>
           <w:rFonts w:ascii="Arial" w:hAnsi="Arial" w:cs="Arial"/>
@@ -226,7 +189,6 @@
         </w:rPr>
         <w:t>proektsm</w:t>
       </w:r>
-      <w:proofErr w:type="spellEnd"/>
       <w:r>
         <w:rPr>
           <w:rFonts w:ascii="Arial" w:hAnsi="Arial" w:cs="Arial"/>
@@ -585,9 +547,8 @@
           <w:sz w:val="28"/>
           <w:szCs w:val="28"/>
         </w:rPr>
-        <w:t>{{</w:t>
-      </w:r>
-      <w:proofErr w:type="spellStart"/>
+        <w:t>{{bridge.obstacle}}</w:t>
+      </w:r>
       <w:r>
         <w:rPr>
           <w:rFonts w:ascii="Arial" w:hAnsi="Arial" w:cs="Arial"/>
@@ -596,9 +557,8 @@
           <w:sz w:val="28"/>
           <w:szCs w:val="28"/>
         </w:rPr>
-        <w:t>bridge.obstacle</w:t>
-      </w:r>
-      <w:proofErr w:type="spellEnd"/>
+        <w:br/>
+      </w:r>
       <w:r>
         <w:rPr>
           <w:rFonts w:ascii="Arial" w:hAnsi="Arial" w:cs="Arial"/>
@@ -607,7 +567,7 @@
           <w:sz w:val="28"/>
           <w:szCs w:val="28"/>
         </w:rPr>
-        <w:t>}}</w:t>
+        <w:t xml:space="preserve">на км </w:t>
       </w:r>
       <w:r>
         <w:rPr>
@@ -617,7 +577,7 @@
           <w:sz w:val="28"/>
           <w:szCs w:val="28"/>
         </w:rPr>
-        <w:br/>
+        <w:t>{{bridge.km}}</w:t>
       </w:r>
       <w:r>
         <w:rPr>
@@ -627,7 +587,7 @@
           <w:sz w:val="28"/>
           <w:szCs w:val="28"/>
         </w:rPr>
-        <w:t xml:space="preserve">на км </w:t>
+        <w:t xml:space="preserve"> а/д «</w:t>
       </w:r>
       <w:r>
         <w:rPr>
@@ -637,7 +597,7 @@
           <w:sz w:val="28"/>
           <w:szCs w:val="28"/>
         </w:rPr>
-        <w:t>{{bridge.km}}</w:t>
+        <w:t>{{bridge.road}}</w:t>
       </w:r>
       <w:r>
         <w:rPr>
@@ -647,7 +607,7 @@
           <w:sz w:val="28"/>
           <w:szCs w:val="28"/>
         </w:rPr>
-        <w:t xml:space="preserve"> а/д «</w:t>
+        <w:t>»</w:t>
       </w:r>
       <w:r>
         <w:rPr>
@@ -657,9 +617,8 @@
           <w:sz w:val="28"/>
           <w:szCs w:val="28"/>
         </w:rPr>
-        <w:t>{{</w:t>
-      </w:r>
-      <w:proofErr w:type="spellStart"/>
+        <w:t xml:space="preserve"> </w:t>
+      </w:r>
       <w:r>
         <w:rPr>
           <w:rFonts w:ascii="Arial" w:hAnsi="Arial" w:cs="Arial"/>
@@ -668,9 +627,9 @@
           <w:sz w:val="28"/>
           <w:szCs w:val="28"/>
         </w:rPr>
-        <w:t>bridge.road</w:t>
-      </w:r>
-      <w:proofErr w:type="spellEnd"/>
+        <w:br/>
+        <w:t xml:space="preserve">в </w:t>
+      </w:r>
       <w:r>
         <w:rPr>
           <w:rFonts w:ascii="Arial" w:hAnsi="Arial" w:cs="Arial"/>
@@ -679,70 +638,7 @@
           <w:sz w:val="28"/>
           <w:szCs w:val="28"/>
         </w:rPr>
-        <w:t>}}</w:t>
-      </w:r>
-      <w:r>
-        <w:rPr>
-          <w:rFonts w:ascii="Arial" w:hAnsi="Arial" w:cs="Arial"/>
-          <w:b/>
-          <w:color w:val="3B689F"/>
-          <w:sz w:val="28"/>
-          <w:szCs w:val="28"/>
-        </w:rPr>
-        <w:t>»</w:t>
-      </w:r>
-      <w:r>
-        <w:rPr>
-          <w:rFonts w:ascii="Arial" w:hAnsi="Arial" w:cs="Arial"/>
-          <w:b/>
-          <w:color w:val="3B689F"/>
-          <w:sz w:val="28"/>
-          <w:szCs w:val="28"/>
-        </w:rPr>
-        <w:t xml:space="preserve"> </w:t>
-      </w:r>
-      <w:r>
-        <w:rPr>
-          <w:rFonts w:ascii="Arial" w:hAnsi="Arial" w:cs="Arial"/>
-          <w:b/>
-          <w:color w:val="3B689F"/>
-          <w:sz w:val="28"/>
-          <w:szCs w:val="28"/>
-        </w:rPr>
-        <w:br/>
-        <w:t xml:space="preserve">в </w:t>
-      </w:r>
-      <w:r>
-        <w:rPr>
-          <w:rFonts w:ascii="Arial" w:hAnsi="Arial" w:cs="Arial"/>
-          <w:b/>
-          <w:color w:val="3B689F"/>
-          <w:sz w:val="28"/>
-          <w:szCs w:val="28"/>
-        </w:rPr>
-        <w:t>{{</w:t>
-      </w:r>
-      <w:proofErr w:type="spellStart"/>
-      <w:r>
-        <w:rPr>
-          <w:rFonts w:ascii="Arial" w:hAnsi="Arial" w:cs="Arial"/>
-          <w:b/>
-          <w:color w:val="3B689F"/>
-          <w:sz w:val="28"/>
-          <w:szCs w:val="28"/>
-        </w:rPr>
-        <w:t>bridge</w:t>
-      </w:r>
-      <w:proofErr w:type="spellEnd"/>
-      <w:r>
-        <w:rPr>
-          <w:rFonts w:ascii="Arial" w:hAnsi="Arial" w:cs="Arial"/>
-          <w:b/>
-          <w:color w:val="3B689F"/>
-          <w:sz w:val="28"/>
-          <w:szCs w:val="28"/>
-        </w:rPr>
-        <w:t>.</w:t>
+        <w:t>{{bridge.</w:t>
       </w:r>
       <w:r>
         <w:rPr>
@@ -779,27 +675,34 @@
     <w:p>
       <w:pPr>
         <w:pStyle w:val="p1"/>
-        <w:numPr>
-          <w:ilvl w:val="0"/>
-          <w:numId w:val="19"/>
-        </w:numPr>
-      </w:pPr>
-      <w:r>
-        <w:t>{{PHOTO_COVER}}</w:t>
-      </w:r>
-    </w:p>
-    <w:p>
-      <w:pPr>
-        <w:spacing w:before="240" w:line="276" w:lineRule="auto"/>
-        <w:jc w:val="center"/>
-        <w:rPr>
-          <w:rFonts w:ascii="Arial" w:hAnsi="Arial" w:cs="Arial"/>
-          <w:b/>
-          <w:color w:val="3B689F"/>
-          <w:sz w:val="28"/>
-          <w:szCs w:val="28"/>
-        </w:rPr>
-      </w:pPr>
+        <w:rPr>
+          <w:lang w:val="ru-RU"/>
+        </w:rPr>
+      </w:pPr>
+      <w:r>
+        <w:rPr>
+          <w:lang w:val="ru-RU"/>
+        </w:rPr>
+        <w:t>{{</w:t>
+      </w:r>
+      <w:r>
+        <w:t>PHOTO</w:t>
+      </w:r>
+      <w:r>
+        <w:rPr>
+          <w:lang w:val="ru-RU"/>
+        </w:rPr>
+        <w:t>_</w:t>
+      </w:r>
+      <w:r>
+        <w:t>COVER</w:t>
+      </w:r>
+      <w:r>
+        <w:rPr>
+          <w:lang w:val="ru-RU"/>
+        </w:rPr>
+        <w:t>}}</w:t>
+      </w:r>
     </w:p>
     <w:bookmarkEnd w:id="1"/>
     <w:p>
@@ -811,23 +714,21 @@
           <w:szCs w:val="28"/>
         </w:rPr>
       </w:pPr>
-    </w:p>
-    <w:p>
-      <w:pPr>
-        <w:jc w:val="center"/>
+      <w:r>
         <w:rPr>
           <w:rFonts w:ascii="Arial" w:hAnsi="Arial" w:cs="Arial"/>
           <w:sz w:val="28"/>
           <w:szCs w:val="28"/>
         </w:rPr>
-      </w:pPr>
+        <w:t xml:space="preserve">Составлен по состоянию на </w:t>
+      </w:r>
       <w:r>
         <w:rPr>
           <w:rFonts w:ascii="Arial" w:hAnsi="Arial" w:cs="Arial"/>
           <w:sz w:val="28"/>
           <w:szCs w:val="28"/>
         </w:rPr>
-        <w:t xml:space="preserve">Составлен по состоянию на </w:t>
+        <w:t>ноябрь</w:t>
       </w:r>
       <w:r>
         <w:rPr>
@@ -835,7 +736,7 @@
           <w:sz w:val="28"/>
           <w:szCs w:val="28"/>
         </w:rPr>
-        <w:t>ноябрь</w:t>
+        <w:t xml:space="preserve"> 2025 г.</w:t>
       </w:r>
       <w:r>
         <w:rPr>
@@ -843,59 +744,26 @@
           <w:sz w:val="28"/>
           <w:szCs w:val="28"/>
         </w:rPr>
-        <w:t xml:space="preserve"> 2025 г.</w:t>
-      </w:r>
-      <w:r>
+        <w:t xml:space="preserve">  </w:t>
+      </w:r>
+    </w:p>
+    <w:p>
+      <w:pPr>
+        <w:jc w:val="center"/>
         <w:rPr>
           <w:rFonts w:ascii="Arial" w:hAnsi="Arial" w:cs="Arial"/>
           <w:sz w:val="28"/>
           <w:szCs w:val="28"/>
         </w:rPr>
-        <w:t xml:space="preserve">  </w:t>
-      </w:r>
+      </w:pPr>
     </w:p>
     <w:p>
       <w:pPr>
+        <w:jc w:val="center"/>
         <w:rPr>
           <w:rFonts w:ascii="Arial" w:hAnsi="Arial" w:cs="Arial"/>
-          <w:sz w:val="16"/>
-          <w:szCs w:val="16"/>
-        </w:rPr>
-      </w:pPr>
-    </w:p>
-    <w:p>
-      <w:pPr>
-        <w:rPr>
-          <w:rFonts w:ascii="Arial" w:hAnsi="Arial" w:cs="Arial"/>
-          <w:sz w:val="16"/>
-          <w:szCs w:val="16"/>
-        </w:rPr>
-      </w:pPr>
-    </w:p>
-    <w:p>
-      <w:pPr>
-        <w:rPr>
-          <w:rFonts w:ascii="Arial" w:hAnsi="Arial" w:cs="Arial"/>
-          <w:sz w:val="16"/>
-          <w:szCs w:val="16"/>
-        </w:rPr>
-      </w:pPr>
-    </w:p>
-    <w:p>
-      <w:pPr>
-        <w:rPr>
-          <w:rFonts w:ascii="Arial" w:hAnsi="Arial" w:cs="Arial"/>
-          <w:sz w:val="16"/>
-          <w:szCs w:val="16"/>
-        </w:rPr>
-      </w:pPr>
-    </w:p>
-    <w:p>
-      <w:pPr>
-        <w:rPr>
-          <w:rFonts w:ascii="Arial" w:hAnsi="Arial" w:cs="Arial"/>
-          <w:sz w:val="16"/>
-          <w:szCs w:val="16"/>
+          <w:sz w:val="28"/>
+          <w:szCs w:val="28"/>
         </w:rPr>
       </w:pPr>
     </w:p>
@@ -1089,25 +957,7 @@
           <w:sz w:val="20"/>
           <w:szCs w:val="20"/>
         </w:rPr>
-        <w:t xml:space="preserve">190020, город Санкт-Петербург, </w:t>
-      </w:r>
-      <w:proofErr w:type="spellStart"/>
-      <w:r>
-        <w:rPr>
-          <w:rFonts w:ascii="Arial" w:hAnsi="Arial" w:cs="Arial"/>
-          <w:sz w:val="20"/>
-          <w:szCs w:val="20"/>
-        </w:rPr>
-        <w:t>вн.тер.г</w:t>
-      </w:r>
-      <w:proofErr w:type="spellEnd"/>
-      <w:r>
-        <w:rPr>
-          <w:rFonts w:ascii="Arial" w:hAnsi="Arial" w:cs="Arial"/>
-          <w:sz w:val="20"/>
-          <w:szCs w:val="20"/>
-        </w:rPr>
-        <w:t xml:space="preserve">. Муниципальный Округ Екатерингофский, </w:t>
+        <w:t xml:space="preserve">190020, город Санкт-Петербург, вн.тер.г. Муниципальный Округ Екатерингофский, </w:t>
       </w:r>
       <w:r>
         <w:rPr>
@@ -1133,27 +983,8 @@
           <w:sz w:val="20"/>
           <w:szCs w:val="20"/>
         </w:rPr>
-        <w:t>-</w:t>
-      </w:r>
-      <w:proofErr w:type="spellStart"/>
-      <w:r>
-        <w:rPr>
-          <w:rFonts w:ascii="Arial" w:hAnsi="Arial" w:cs="Arial"/>
-          <w:sz w:val="20"/>
-          <w:szCs w:val="20"/>
-        </w:rPr>
-        <w:t>mail</w:t>
-      </w:r>
-      <w:proofErr w:type="spellEnd"/>
-      <w:r>
-        <w:rPr>
-          <w:rFonts w:ascii="Arial" w:hAnsi="Arial" w:cs="Arial"/>
-          <w:sz w:val="20"/>
-          <w:szCs w:val="20"/>
-        </w:rPr>
-        <w:t xml:space="preserve">: </w:t>
-      </w:r>
-      <w:proofErr w:type="spellStart"/>
+        <w:t xml:space="preserve">-mail: </w:t>
+      </w:r>
       <w:r>
         <w:rPr>
           <w:rFonts w:ascii="Arial" w:hAnsi="Arial" w:cs="Arial"/>
@@ -1163,7 +994,6 @@
         </w:rPr>
         <w:t>proektsm</w:t>
       </w:r>
-      <w:proofErr w:type="spellEnd"/>
       <w:r>
         <w:rPr>
           <w:rFonts w:ascii="Arial" w:hAnsi="Arial" w:cs="Arial"/>
@@ -1670,9 +1500,26 @@
           <w:szCs w:val="28"/>
           <w:highlight w:val="yellow"/>
         </w:rPr>
-        <w:t>{{</w:t>
-      </w:r>
-      <w:proofErr w:type="spellStart"/>
+        <w:t>{{bridge.obstacle}}</w:t>
+      </w:r>
+      <w:r>
+        <w:rPr>
+          <w:rFonts w:ascii="Arial" w:hAnsi="Arial" w:cs="Arial"/>
+          <w:b/>
+          <w:sz w:val="28"/>
+          <w:szCs w:val="28"/>
+        </w:rPr>
+        <w:br/>
+      </w:r>
+      <w:r>
+        <w:rPr>
+          <w:rFonts w:ascii="Arial" w:hAnsi="Arial" w:cs="Arial"/>
+          <w:b/>
+          <w:sz w:val="28"/>
+          <w:szCs w:val="28"/>
+        </w:rPr>
+        <w:t xml:space="preserve">на км </w:t>
+      </w:r>
       <w:r>
         <w:rPr>
           <w:rFonts w:ascii="Arial" w:hAnsi="Arial" w:cs="Arial"/>
@@ -1681,9 +1528,35 @@
           <w:szCs w:val="28"/>
           <w:highlight w:val="yellow"/>
         </w:rPr>
-        <w:t>bridge.obstacle</w:t>
-      </w:r>
-      <w:proofErr w:type="spellEnd"/>
+        <w:t>{{bridge.km}}</w:t>
+      </w:r>
+      <w:r>
+        <w:rPr>
+          <w:rFonts w:ascii="Arial" w:hAnsi="Arial" w:cs="Arial"/>
+          <w:b/>
+          <w:sz w:val="28"/>
+          <w:szCs w:val="28"/>
+        </w:rPr>
+        <w:t xml:space="preserve"> </w:t>
+      </w:r>
+      <w:r>
+        <w:rPr>
+          <w:rFonts w:ascii="Arial" w:hAnsi="Arial" w:cs="Arial"/>
+          <w:b/>
+          <w:sz w:val="28"/>
+          <w:szCs w:val="28"/>
+        </w:rPr>
+        <w:t xml:space="preserve">а/д </w:t>
+      </w:r>
+      <w:r>
+        <w:rPr>
+          <w:rFonts w:ascii="Arial" w:hAnsi="Arial" w:cs="Arial"/>
+          <w:b/>
+          <w:sz w:val="28"/>
+          <w:szCs w:val="28"/>
+        </w:rPr>
+        <w:t>«</w:t>
+      </w:r>
       <w:r>
         <w:rPr>
           <w:rFonts w:ascii="Arial" w:hAnsi="Arial" w:cs="Arial"/>
@@ -1692,7 +1565,7 @@
           <w:szCs w:val="28"/>
           <w:highlight w:val="yellow"/>
         </w:rPr>
-        <w:t>}}</w:t>
+        <w:t>{{bridge.road}}</w:t>
       </w:r>
       <w:r>
         <w:rPr>
@@ -1701,7 +1574,7 @@
           <w:sz w:val="28"/>
           <w:szCs w:val="28"/>
         </w:rPr>
-        <w:br/>
+        <w:t>»</w:t>
       </w:r>
       <w:r>
         <w:rPr>
@@ -1710,7 +1583,8 @@
           <w:sz w:val="28"/>
           <w:szCs w:val="28"/>
         </w:rPr>
-        <w:t xml:space="preserve">на км </w:t>
+        <w:br/>
+        <w:t>в</w:t>
       </w:r>
       <w:r>
         <w:rPr>
@@ -1718,9 +1592,8 @@
           <w:b/>
           <w:sz w:val="28"/>
           <w:szCs w:val="28"/>
-          <w:highlight w:val="yellow"/>
-        </w:rPr>
-        <w:t>{{bridge.km}}</w:t>
+        </w:rPr>
+        <w:t xml:space="preserve"> </w:t>
       </w:r>
       <w:r>
         <w:rPr>
@@ -1729,114 +1602,7 @@
           <w:sz w:val="28"/>
           <w:szCs w:val="28"/>
         </w:rPr>
-        <w:t xml:space="preserve"> </w:t>
-      </w:r>
-      <w:r>
-        <w:rPr>
-          <w:rFonts w:ascii="Arial" w:hAnsi="Arial" w:cs="Arial"/>
-          <w:b/>
-          <w:sz w:val="28"/>
-          <w:szCs w:val="28"/>
-        </w:rPr>
-        <w:t xml:space="preserve">а/д </w:t>
-      </w:r>
-      <w:r>
-        <w:rPr>
-          <w:rFonts w:ascii="Arial" w:hAnsi="Arial" w:cs="Arial"/>
-          <w:b/>
-          <w:sz w:val="28"/>
-          <w:szCs w:val="28"/>
-        </w:rPr>
-        <w:t>«</w:t>
-      </w:r>
-      <w:r>
-        <w:rPr>
-          <w:rFonts w:ascii="Arial" w:hAnsi="Arial" w:cs="Arial"/>
-          <w:b/>
-          <w:sz w:val="28"/>
-          <w:szCs w:val="28"/>
-          <w:highlight w:val="yellow"/>
-        </w:rPr>
-        <w:t>{{</w:t>
-      </w:r>
-      <w:proofErr w:type="spellStart"/>
-      <w:r>
-        <w:rPr>
-          <w:rFonts w:ascii="Arial" w:hAnsi="Arial" w:cs="Arial"/>
-          <w:b/>
-          <w:sz w:val="28"/>
-          <w:szCs w:val="28"/>
-          <w:highlight w:val="yellow"/>
-        </w:rPr>
-        <w:t>bridge.road</w:t>
-      </w:r>
-      <w:proofErr w:type="spellEnd"/>
-      <w:r>
-        <w:rPr>
-          <w:rFonts w:ascii="Arial" w:hAnsi="Arial" w:cs="Arial"/>
-          <w:b/>
-          <w:sz w:val="28"/>
-          <w:szCs w:val="28"/>
-          <w:highlight w:val="yellow"/>
-        </w:rPr>
-        <w:t>}}</w:t>
-      </w:r>
-      <w:r>
-        <w:rPr>
-          <w:rFonts w:ascii="Arial" w:hAnsi="Arial" w:cs="Arial"/>
-          <w:b/>
-          <w:sz w:val="28"/>
-          <w:szCs w:val="28"/>
-        </w:rPr>
-        <w:t>»</w:t>
-      </w:r>
-      <w:r>
-        <w:rPr>
-          <w:rFonts w:ascii="Arial" w:hAnsi="Arial" w:cs="Arial"/>
-          <w:b/>
-          <w:sz w:val="28"/>
-          <w:szCs w:val="28"/>
-        </w:rPr>
-        <w:br/>
-        <w:t>в</w:t>
-      </w:r>
-      <w:r>
-        <w:rPr>
-          <w:rFonts w:ascii="Arial" w:hAnsi="Arial" w:cs="Arial"/>
-          <w:b/>
-          <w:sz w:val="28"/>
-          <w:szCs w:val="28"/>
-        </w:rPr>
-        <w:t xml:space="preserve"> </w:t>
-      </w:r>
-      <w:r>
-        <w:rPr>
-          <w:rFonts w:ascii="Arial" w:hAnsi="Arial" w:cs="Arial"/>
-          <w:b/>
-          <w:sz w:val="28"/>
-          <w:szCs w:val="28"/>
-        </w:rPr>
-        <w:t>{{</w:t>
-      </w:r>
-      <w:proofErr w:type="spellStart"/>
-      <w:r>
-        <w:rPr>
-          <w:rFonts w:ascii="Arial" w:hAnsi="Arial" w:cs="Arial"/>
-          <w:b/>
-          <w:sz w:val="28"/>
-          <w:szCs w:val="28"/>
-        </w:rPr>
-        <w:t>bridge.district</w:t>
-      </w:r>
-      <w:proofErr w:type="spellEnd"/>
-      <w:r>
-        <w:rPr>
-          <w:rFonts w:ascii="Arial" w:hAnsi="Arial" w:cs="Arial"/>
-          <w:b/>
-          <w:sz w:val="28"/>
-          <w:szCs w:val="28"/>
-        </w:rPr>
-        <w:t>}}</w:t>
+        <w:t>{{bridge.district}}</w:t>
       </w:r>
       <w:r>
         <w:rPr>
@@ -2176,9 +1942,26 @@
           <w:szCs w:val="20"/>
           <w:highlight w:val="yellow"/>
         </w:rPr>
-        <w:t>{{</w:t>
-      </w:r>
-      <w:proofErr w:type="spellStart"/>
+        <w:t>{{bridge.obstacle}}</w:t>
+      </w:r>
+      <w:r>
+        <w:rPr>
+          <w:b/>
+          <w:bCs/>
+          <w:sz w:val="28"/>
+          <w:szCs w:val="20"/>
+        </w:rPr>
+        <w:t xml:space="preserve"> </w:t>
+      </w:r>
+      <w:r>
+        <w:rPr>
+          <w:b/>
+          <w:bCs/>
+          <w:sz w:val="28"/>
+          <w:szCs w:val="20"/>
+        </w:rPr>
+        <w:t xml:space="preserve">на км </w:t>
+      </w:r>
       <w:r>
         <w:rPr>
           <w:b/>
@@ -2187,9 +1970,26 @@
           <w:szCs w:val="20"/>
           <w:highlight w:val="yellow"/>
         </w:rPr>
-        <w:t>bridge.obstacle</w:t>
-      </w:r>
-      <w:proofErr w:type="spellEnd"/>
+        <w:t>{{bridge.km}}</w:t>
+      </w:r>
+      <w:r>
+        <w:rPr>
+          <w:b/>
+          <w:bCs/>
+          <w:sz w:val="28"/>
+          <w:szCs w:val="20"/>
+        </w:rPr>
+        <w:t xml:space="preserve"> а/д </w:t>
+      </w:r>
+      <w:r>
+        <w:rPr>
+          <w:b/>
+          <w:bCs/>
+          <w:sz w:val="28"/>
+          <w:szCs w:val="20"/>
+        </w:rPr>
+        <w:t>«</w:t>
+      </w:r>
       <w:r>
         <w:rPr>
           <w:b/>
@@ -2198,7 +1998,7 @@
           <w:szCs w:val="20"/>
           <w:highlight w:val="yellow"/>
         </w:rPr>
-        <w:t>}}</w:t>
+        <w:t>{{bridge.road}}</w:t>
       </w:r>
       <w:r>
         <w:rPr>
@@ -2207,7 +2007,7 @@
           <w:sz w:val="28"/>
           <w:szCs w:val="20"/>
         </w:rPr>
-        <w:t xml:space="preserve"> </w:t>
+        <w:t xml:space="preserve">» </w:t>
       </w:r>
       <w:r>
         <w:rPr>
@@ -2216,7 +2016,7 @@
           <w:sz w:val="28"/>
           <w:szCs w:val="20"/>
         </w:rPr>
-        <w:t xml:space="preserve">на км </w:t>
+        <w:t>в</w:t>
       </w:r>
       <w:r>
         <w:rPr>
@@ -2224,9 +2024,8 @@
           <w:bCs/>
           <w:sz w:val="28"/>
           <w:szCs w:val="20"/>
-          <w:highlight w:val="yellow"/>
-        </w:rPr>
-        <w:t>{{bridge.km}}</w:t>
+        </w:rPr>
+        <w:t xml:space="preserve"> </w:t>
       </w:r>
       <w:r>
         <w:rPr>
@@ -2235,104 +2034,7 @@
           <w:sz w:val="28"/>
           <w:szCs w:val="20"/>
         </w:rPr>
-        <w:t xml:space="preserve"> а/д </w:t>
-      </w:r>
-      <w:r>
-        <w:rPr>
-          <w:b/>
-          <w:bCs/>
-          <w:sz w:val="28"/>
-          <w:szCs w:val="20"/>
-        </w:rPr>
-        <w:t>«</w:t>
-      </w:r>
-      <w:r>
-        <w:rPr>
-          <w:b/>
-          <w:bCs/>
-          <w:sz w:val="28"/>
-          <w:szCs w:val="20"/>
-          <w:highlight w:val="yellow"/>
-        </w:rPr>
-        <w:t>{{</w:t>
-      </w:r>
-      <w:proofErr w:type="spellStart"/>
-      <w:r>
-        <w:rPr>
-          <w:b/>
-          <w:bCs/>
-          <w:sz w:val="28"/>
-          <w:szCs w:val="20"/>
-          <w:highlight w:val="yellow"/>
-        </w:rPr>
-        <w:t>bridge.road</w:t>
-      </w:r>
-      <w:proofErr w:type="spellEnd"/>
-      <w:r>
-        <w:rPr>
-          <w:b/>
-          <w:bCs/>
-          <w:sz w:val="28"/>
-          <w:szCs w:val="20"/>
-          <w:highlight w:val="yellow"/>
-        </w:rPr>
-        <w:t>}}</w:t>
-      </w:r>
-      <w:r>
-        <w:rPr>
-          <w:b/>
-          <w:bCs/>
-          <w:sz w:val="28"/>
-          <w:szCs w:val="20"/>
-        </w:rPr>
-        <w:t xml:space="preserve">» </w:t>
-      </w:r>
-      <w:r>
-        <w:rPr>
-          <w:b/>
-          <w:bCs/>
-          <w:sz w:val="28"/>
-          <w:szCs w:val="20"/>
-        </w:rPr>
-        <w:t>в</w:t>
-      </w:r>
-      <w:r>
-        <w:rPr>
-          <w:b/>
-          <w:bCs/>
-          <w:sz w:val="28"/>
-          <w:szCs w:val="20"/>
-        </w:rPr>
-        <w:t xml:space="preserve"> </w:t>
-      </w:r>
-      <w:r>
-        <w:rPr>
-          <w:b/>
-          <w:bCs/>
-          <w:sz w:val="28"/>
-          <w:szCs w:val="20"/>
-        </w:rPr>
-        <w:t>{{</w:t>
-      </w:r>
-      <w:proofErr w:type="spellStart"/>
-      <w:r>
-        <w:rPr>
-          <w:b/>
-          <w:bCs/>
-          <w:sz w:val="28"/>
-          <w:szCs w:val="20"/>
-        </w:rPr>
-        <w:t>bridge.district</w:t>
-      </w:r>
-      <w:proofErr w:type="spellEnd"/>
-      <w:r>
-        <w:rPr>
-          <w:b/>
-          <w:bCs/>
-          <w:sz w:val="28"/>
-          <w:szCs w:val="20"/>
-        </w:rPr>
-        <w:t>}}</w:t>
+        <w:t>{{bridge.district}}</w:t>
       </w:r>
       <w:r>
         <w:rPr>
@@ -2925,23 +2627,7 @@
                 <w:rStyle w:val="a4"/>
                 <w:highlight w:val="yellow"/>
               </w:rPr>
-              <w:t>{{</w:t>
-            </w:r>
-            <w:proofErr w:type="spellStart"/>
-            <w:r>
-              <w:rPr>
-                <w:rStyle w:val="a4"/>
-                <w:highlight w:val="yellow"/>
-              </w:rPr>
-              <w:t>bridge.structure_type</w:t>
-            </w:r>
-            <w:proofErr w:type="spellEnd"/>
-            <w:r>
-              <w:rPr>
-                <w:rStyle w:val="a4"/>
-                <w:highlight w:val="yellow"/>
-              </w:rPr>
-              <w:t>}}</w:t>
+              <w:t>{{bridge.structure_type}}</w:t>
             </w:r>
           </w:p>
         </w:tc>
@@ -2996,23 +2682,7 @@
                 <w:rStyle w:val="a4"/>
                 <w:highlight w:val="yellow"/>
               </w:rPr>
-              <w:t>{{</w:t>
-            </w:r>
-            <w:proofErr w:type="spellStart"/>
-            <w:r>
-              <w:rPr>
-                <w:rStyle w:val="a4"/>
-                <w:highlight w:val="yellow"/>
-              </w:rPr>
-              <w:t>bridge.obstacle</w:t>
-            </w:r>
-            <w:proofErr w:type="spellEnd"/>
-            <w:r>
-              <w:rPr>
-                <w:rStyle w:val="a4"/>
-                <w:highlight w:val="yellow"/>
-              </w:rPr>
-              <w:t>}}</w:t>
+              <w:t>{{bridge.obstacle}}</w:t>
             </w:r>
           </w:p>
         </w:tc>
@@ -3067,23 +2737,7 @@
                 <w:rStyle w:val="a4"/>
                 <w:highlight w:val="yellow"/>
               </w:rPr>
-              <w:t>{{</w:t>
-            </w:r>
-            <w:proofErr w:type="spellStart"/>
-            <w:r>
-              <w:rPr>
-                <w:rStyle w:val="a4"/>
-                <w:highlight w:val="yellow"/>
-              </w:rPr>
-              <w:t>bridge.road</w:t>
-            </w:r>
-            <w:proofErr w:type="spellEnd"/>
-            <w:r>
-              <w:rPr>
-                <w:rStyle w:val="a4"/>
-                <w:highlight w:val="yellow"/>
-              </w:rPr>
-              <w:t>}}</w:t>
+              <w:t>{{bridge.road}}</w:t>
             </w:r>
           </w:p>
         </w:tc>
@@ -3134,35 +2788,7 @@
                 <w:highlight w:val="yellow"/>
                 <w:lang w:val="en-US"/>
               </w:rPr>
-              <w:t>{{</w:t>
-            </w:r>
-            <w:proofErr w:type="spellStart"/>
-            <w:proofErr w:type="gramStart"/>
-            <w:r>
-              <w:rPr>
-                <w:rStyle w:val="a4"/>
-                <w:highlight w:val="yellow"/>
-                <w:lang w:val="en-US"/>
-              </w:rPr>
-              <w:t>bridge.road</w:t>
-            </w:r>
-            <w:proofErr w:type="gramEnd"/>
-            <w:r>
-              <w:rPr>
-                <w:rStyle w:val="a4"/>
-                <w:highlight w:val="yellow"/>
-                <w:lang w:val="en-US"/>
-              </w:rPr>
-              <w:t>_code</w:t>
-            </w:r>
-            <w:proofErr w:type="spellEnd"/>
-            <w:r>
-              <w:rPr>
-                <w:rStyle w:val="a4"/>
-                <w:highlight w:val="yellow"/>
-                <w:lang w:val="en-US"/>
-              </w:rPr>
-              <w:t>}}</w:t>
+              <w:t>{{bridge.road_code}}</w:t>
             </w:r>
           </w:p>
         </w:tc>
@@ -3266,23 +2892,7 @@
                 <w:rStyle w:val="a4"/>
                 <w:highlight w:val="yellow"/>
               </w:rPr>
-              <w:t>{{</w:t>
-            </w:r>
-            <w:proofErr w:type="spellStart"/>
-            <w:r>
-              <w:rPr>
-                <w:rStyle w:val="a4"/>
-                <w:highlight w:val="yellow"/>
-              </w:rPr>
-              <w:t>bridge.region_code</w:t>
-            </w:r>
-            <w:proofErr w:type="spellEnd"/>
-            <w:r>
-              <w:rPr>
-                <w:rStyle w:val="a4"/>
-                <w:highlight w:val="yellow"/>
-              </w:rPr>
-              <w:t>}}</w:t>
+              <w:t>{{bridge.region_code}}</w:t>
             </w:r>
             <w:r>
               <w:rPr>
@@ -3356,23 +2966,7 @@
                 <w:rStyle w:val="a4"/>
                 <w:highlight w:val="yellow"/>
               </w:rPr>
-              <w:t>{{</w:t>
-            </w:r>
-            <w:proofErr w:type="spellStart"/>
-            <w:r>
-              <w:rPr>
-                <w:rStyle w:val="a4"/>
-                <w:highlight w:val="yellow"/>
-              </w:rPr>
-              <w:t>bridge.road_category</w:t>
-            </w:r>
-            <w:proofErr w:type="spellEnd"/>
-            <w:r>
-              <w:rPr>
-                <w:rStyle w:val="a4"/>
-                <w:highlight w:val="yellow"/>
-              </w:rPr>
-              <w:t>}}</w:t>
+              <w:t>{{bridge.road_category}}</w:t>
             </w:r>
           </w:p>
         </w:tc>
@@ -3444,78 +3038,22 @@
                 <w:highlight w:val="yellow"/>
                 <w:lang w:val="en-US"/>
               </w:rPr>
-              <w:t>{{</w:t>
-            </w:r>
-            <w:proofErr w:type="spellStart"/>
-            <w:proofErr w:type="gramStart"/>
+              <w:t>{{bridge.lanes_bridge}}</w:t>
+            </w:r>
+            <w:r>
+              <w:rPr>
+                <w:rStyle w:val="a4"/>
+                <w:lang w:val="en-US"/>
+              </w:rPr>
+              <w:t xml:space="preserve"> / </w:t>
+            </w:r>
             <w:r>
               <w:rPr>
                 <w:rStyle w:val="a4"/>
                 <w:highlight w:val="yellow"/>
                 <w:lang w:val="en-US"/>
               </w:rPr>
-              <w:t>bridge.lanes</w:t>
-            </w:r>
-            <w:proofErr w:type="gramEnd"/>
-            <w:r>
-              <w:rPr>
-                <w:rStyle w:val="a4"/>
-                <w:highlight w:val="yellow"/>
-                <w:lang w:val="en-US"/>
-              </w:rPr>
-              <w:t>_bridge</w:t>
-            </w:r>
-            <w:proofErr w:type="spellEnd"/>
-            <w:r>
-              <w:rPr>
-                <w:rStyle w:val="a4"/>
-                <w:highlight w:val="yellow"/>
-                <w:lang w:val="en-US"/>
-              </w:rPr>
-              <w:t>}}</w:t>
-            </w:r>
-            <w:r>
-              <w:rPr>
-                <w:rStyle w:val="a4"/>
-                <w:lang w:val="en-US"/>
-              </w:rPr>
-              <w:t xml:space="preserve"> / </w:t>
-            </w:r>
-            <w:r>
-              <w:rPr>
-                <w:rStyle w:val="a4"/>
-                <w:highlight w:val="yellow"/>
-                <w:lang w:val="en-US"/>
-              </w:rPr>
-              <w:t>{{</w:t>
-            </w:r>
-            <w:proofErr w:type="spellStart"/>
-            <w:proofErr w:type="gramStart"/>
-            <w:r>
-              <w:rPr>
-                <w:rStyle w:val="a4"/>
-                <w:highlight w:val="yellow"/>
-                <w:lang w:val="en-US"/>
-              </w:rPr>
-              <w:t>bridge.lanes</w:t>
-            </w:r>
-            <w:proofErr w:type="gramEnd"/>
-            <w:r>
-              <w:rPr>
-                <w:rStyle w:val="a4"/>
-                <w:highlight w:val="yellow"/>
-                <w:lang w:val="en-US"/>
-              </w:rPr>
-              <w:t>_approach</w:t>
-            </w:r>
-            <w:proofErr w:type="spellEnd"/>
-            <w:r>
-              <w:rPr>
-                <w:rStyle w:val="a4"/>
-                <w:highlight w:val="yellow"/>
-                <w:lang w:val="en-US"/>
-              </w:rPr>
-              <w:t>}}</w:t>
+              <w:t>{{bridge.lanes_approach}}</w:t>
             </w:r>
           </w:p>
         </w:tc>
@@ -3571,23 +3109,7 @@
                 <w:rStyle w:val="a4"/>
                 <w:highlight w:val="yellow"/>
               </w:rPr>
-              <w:t>{{</w:t>
-            </w:r>
-            <w:proofErr w:type="spellStart"/>
-            <w:r>
-              <w:rPr>
-                <w:rStyle w:val="a4"/>
-                <w:highlight w:val="yellow"/>
-              </w:rPr>
-              <w:t>bridge.marking</w:t>
-            </w:r>
-            <w:proofErr w:type="spellEnd"/>
-            <w:r>
-              <w:rPr>
-                <w:rStyle w:val="a4"/>
-                <w:highlight w:val="yellow"/>
-              </w:rPr>
-              <w:t>}}</w:t>
+              <w:t>{{bridge.marking}}</w:t>
             </w:r>
           </w:p>
         </w:tc>
@@ -3642,23 +3164,7 @@
                 <w:rStyle w:val="a4"/>
                 <w:highlight w:val="yellow"/>
               </w:rPr>
-              <w:t>{{</w:t>
-            </w:r>
-            <w:proofErr w:type="spellStart"/>
-            <w:r>
-              <w:rPr>
-                <w:rStyle w:val="a4"/>
-                <w:highlight w:val="yellow"/>
-              </w:rPr>
-              <w:t>bridge.nearest_settlement</w:t>
-            </w:r>
-            <w:proofErr w:type="spellEnd"/>
-            <w:r>
-              <w:rPr>
-                <w:rStyle w:val="a4"/>
-                <w:highlight w:val="yellow"/>
-              </w:rPr>
-              <w:t>}}</w:t>
+              <w:t>{{bridge.nearest_settlement}}</w:t>
             </w:r>
           </w:p>
         </w:tc>
@@ -3731,111 +3237,63 @@
                 <w:rStyle w:val="a4"/>
                 <w:highlight w:val="yellow"/>
               </w:rPr>
-              <w:t>{{</w:t>
-            </w:r>
-            <w:proofErr w:type="spellStart"/>
+              <w:t>{{bridge.hydro_B}}</w:t>
+            </w:r>
+            <w:r>
+              <w:rPr>
+                <w:rStyle w:val="a4"/>
+              </w:rPr>
+              <w:t xml:space="preserve"> м, Н</w:t>
+            </w:r>
+            <w:r>
+              <w:rPr>
+                <w:rStyle w:val="a4"/>
+              </w:rPr>
+              <w:t xml:space="preserve"> </w:t>
+            </w:r>
+            <w:r>
+              <w:rPr>
+                <w:rStyle w:val="a4"/>
+              </w:rPr>
+              <w:t>=</w:t>
+            </w:r>
+            <w:r>
+              <w:rPr>
+                <w:rStyle w:val="a4"/>
+              </w:rPr>
+              <w:t xml:space="preserve"> </w:t>
+            </w:r>
             <w:r>
               <w:rPr>
                 <w:rStyle w:val="a4"/>
                 <w:highlight w:val="yellow"/>
               </w:rPr>
-              <w:t>bridge.hydro_B</w:t>
-            </w:r>
-            <w:proofErr w:type="spellEnd"/>
+              <w:t>{{bridge.hydro_H}}</w:t>
+            </w:r>
+            <w:r>
+              <w:rPr>
+                <w:rStyle w:val="a4"/>
+              </w:rPr>
+              <w:t xml:space="preserve"> м, V</w:t>
+            </w:r>
+            <w:r>
+              <w:rPr>
+                <w:rStyle w:val="a4"/>
+              </w:rPr>
+              <w:t xml:space="preserve"> </w:t>
+            </w:r>
+            <w:r>
+              <w:rPr>
+                <w:rStyle w:val="a4"/>
+              </w:rPr>
+              <w:t xml:space="preserve">= </w:t>
+            </w:r>
             <w:r>
               <w:rPr>
                 <w:rStyle w:val="a4"/>
                 <w:highlight w:val="yellow"/>
               </w:rPr>
-              <w:t>}}</w:t>
-            </w:r>
-            <w:r>
-              <w:rPr>
-                <w:rStyle w:val="a4"/>
-              </w:rPr>
-              <w:t xml:space="preserve"> м, Н</w:t>
-            </w:r>
-            <w:r>
-              <w:rPr>
-                <w:rStyle w:val="a4"/>
-              </w:rPr>
-              <w:t xml:space="preserve"> </w:t>
-            </w:r>
-            <w:r>
-              <w:rPr>
-                <w:rStyle w:val="a4"/>
-              </w:rPr>
-              <w:t>=</w:t>
-            </w:r>
-            <w:r>
-              <w:rPr>
-                <w:rStyle w:val="a4"/>
-              </w:rPr>
-              <w:t xml:space="preserve"> </w:t>
-            </w:r>
-            <w:r>
-              <w:rPr>
-                <w:rStyle w:val="a4"/>
-                <w:highlight w:val="yellow"/>
-              </w:rPr>
-              <w:t>{{</w:t>
-            </w:r>
-            <w:proofErr w:type="spellStart"/>
-            <w:r>
-              <w:rPr>
-                <w:rStyle w:val="a4"/>
-                <w:highlight w:val="yellow"/>
-              </w:rPr>
-              <w:t>bridge.hydro_H</w:t>
-            </w:r>
-            <w:proofErr w:type="spellEnd"/>
-            <w:r>
-              <w:rPr>
-                <w:rStyle w:val="a4"/>
-                <w:highlight w:val="yellow"/>
-              </w:rPr>
-              <w:t>}}</w:t>
-            </w:r>
-            <w:r>
-              <w:rPr>
-                <w:rStyle w:val="a4"/>
-              </w:rPr>
-              <w:t xml:space="preserve"> м, V</w:t>
-            </w:r>
-            <w:r>
-              <w:rPr>
-                <w:rStyle w:val="a4"/>
-              </w:rPr>
-              <w:t xml:space="preserve"> </w:t>
-            </w:r>
-            <w:r>
-              <w:rPr>
-                <w:rStyle w:val="a4"/>
-              </w:rPr>
-              <w:t xml:space="preserve">= </w:t>
-            </w:r>
-            <w:r>
-              <w:rPr>
-                <w:rStyle w:val="a4"/>
-                <w:highlight w:val="yellow"/>
-              </w:rPr>
-              <w:t>{{</w:t>
-            </w:r>
-            <w:proofErr w:type="spellStart"/>
-            <w:r>
-              <w:rPr>
-                <w:rStyle w:val="a4"/>
-                <w:highlight w:val="yellow"/>
-              </w:rPr>
-              <w:t>bridge.hydro_V</w:t>
-            </w:r>
-            <w:proofErr w:type="spellEnd"/>
-            <w:r>
-              <w:rPr>
-                <w:rStyle w:val="a4"/>
-                <w:highlight w:val="yellow"/>
-              </w:rPr>
-              <w:t>}}</w:t>
+              <w:t>{{bridge.hydro_V}}</w:t>
             </w:r>
             <w:r>
               <w:rPr>
@@ -3892,35 +3350,7 @@
                 <w:highlight w:val="yellow"/>
                 <w:lang w:val="en-US"/>
               </w:rPr>
-              <w:t>{{</w:t>
-            </w:r>
-            <w:proofErr w:type="spellStart"/>
-            <w:proofErr w:type="gramStart"/>
-            <w:r>
-              <w:rPr>
-                <w:rStyle w:val="a4"/>
-                <w:highlight w:val="yellow"/>
-                <w:lang w:val="en-US"/>
-              </w:rPr>
-              <w:t>bridge.flow</w:t>
-            </w:r>
-            <w:proofErr w:type="gramEnd"/>
-            <w:r>
-              <w:rPr>
-                <w:rStyle w:val="a4"/>
-                <w:highlight w:val="yellow"/>
-                <w:lang w:val="en-US"/>
-              </w:rPr>
-              <w:t>_direction</w:t>
-            </w:r>
-            <w:proofErr w:type="spellEnd"/>
-            <w:r>
-              <w:rPr>
-                <w:rStyle w:val="a4"/>
-                <w:highlight w:val="yellow"/>
-                <w:lang w:val="en-US"/>
-              </w:rPr>
-              <w:t>}}</w:t>
+              <w:t>{{bridge.flow_direction}}</w:t>
             </w:r>
           </w:p>
         </w:tc>
@@ -3975,23 +3405,7 @@
                 <w:rStyle w:val="a4"/>
                 <w:highlight w:val="yellow"/>
               </w:rPr>
-              <w:t>{{</w:t>
-            </w:r>
-            <w:proofErr w:type="spellStart"/>
-            <w:r>
-              <w:rPr>
-                <w:rStyle w:val="a4"/>
-                <w:highlight w:val="yellow"/>
-              </w:rPr>
-              <w:t>bridge.under_clearance</w:t>
-            </w:r>
-            <w:proofErr w:type="spellEnd"/>
-            <w:r>
-              <w:rPr>
-                <w:rStyle w:val="a4"/>
-                <w:highlight w:val="yellow"/>
-              </w:rPr>
-              <w:t>}}</w:t>
+              <w:t>{{bridge.under_clearance}}</w:t>
             </w:r>
           </w:p>
         </w:tc>
@@ -4048,27 +3462,7 @@
                 <w:highlight w:val="yellow"/>
                 <w:lang w:val="en-US"/>
               </w:rPr>
-              <w:t>{{</w:t>
-            </w:r>
-            <w:proofErr w:type="spellStart"/>
-            <w:proofErr w:type="gramStart"/>
-            <w:r>
-              <w:rPr>
-                <w:rStyle w:val="a4"/>
-                <w:highlight w:val="yellow"/>
-                <w:lang w:val="en-US"/>
-              </w:rPr>
-              <w:t>bridge.length</w:t>
-            </w:r>
-            <w:proofErr w:type="spellEnd"/>
-            <w:proofErr w:type="gramEnd"/>
-            <w:r>
-              <w:rPr>
-                <w:rStyle w:val="a4"/>
-                <w:highlight w:val="yellow"/>
-                <w:lang w:val="en-US"/>
-              </w:rPr>
-              <w:t>}}</w:t>
+              <w:t>{{bridge.length}}</w:t>
             </w:r>
           </w:p>
         </w:tc>
@@ -4125,27 +3519,7 @@
                 <w:highlight w:val="yellow"/>
                 <w:lang w:val="en-US"/>
               </w:rPr>
-              <w:t>{{</w:t>
-            </w:r>
-            <w:proofErr w:type="spellStart"/>
-            <w:proofErr w:type="gramStart"/>
-            <w:r>
-              <w:rPr>
-                <w:rStyle w:val="a4"/>
-                <w:highlight w:val="yellow"/>
-                <w:lang w:val="en-US"/>
-              </w:rPr>
-              <w:t>bridge.opening</w:t>
-            </w:r>
-            <w:proofErr w:type="spellEnd"/>
-            <w:proofErr w:type="gramEnd"/>
-            <w:r>
-              <w:rPr>
-                <w:rStyle w:val="a4"/>
-                <w:highlight w:val="yellow"/>
-                <w:lang w:val="en-US"/>
-              </w:rPr>
-              <w:t>}}</w:t>
+              <w:t>{{bridge.opening}}</w:t>
             </w:r>
           </w:p>
         </w:tc>
@@ -4202,35 +3576,7 @@
                 <w:highlight w:val="yellow"/>
                 <w:lang w:val="en-US"/>
               </w:rPr>
-              <w:t>{{</w:t>
-            </w:r>
-            <w:proofErr w:type="spellStart"/>
-            <w:proofErr w:type="gramStart"/>
-            <w:r>
-              <w:rPr>
-                <w:rStyle w:val="a4"/>
-                <w:highlight w:val="yellow"/>
-                <w:lang w:val="en-US"/>
-              </w:rPr>
-              <w:t>bridge.height</w:t>
-            </w:r>
-            <w:proofErr w:type="gramEnd"/>
-            <w:r>
-              <w:rPr>
-                <w:rStyle w:val="a4"/>
-                <w:highlight w:val="yellow"/>
-                <w:lang w:val="en-US"/>
-              </w:rPr>
-              <w:t>_clearance</w:t>
-            </w:r>
-            <w:proofErr w:type="spellEnd"/>
-            <w:r>
-              <w:rPr>
-                <w:rStyle w:val="a4"/>
-                <w:highlight w:val="yellow"/>
-                <w:lang w:val="en-US"/>
-              </w:rPr>
-              <w:t>}}</w:t>
+              <w:t>{{bridge.height_clearance}}</w:t>
             </w:r>
           </w:p>
         </w:tc>
@@ -4312,76 +3658,44 @@
                 <w:rStyle w:val="a4"/>
                 <w:highlight w:val="yellow"/>
               </w:rPr>
-              <w:t>{{</w:t>
-            </w:r>
-            <w:proofErr w:type="spellStart"/>
+              <w:t>{{bridge.width_B}}</w:t>
+            </w:r>
+            <w:r>
+              <w:rPr>
+                <w:rStyle w:val="a4"/>
+              </w:rPr>
+              <w:t xml:space="preserve">; </w:t>
+            </w:r>
+            <w:r>
+              <w:rPr>
+                <w:rStyle w:val="a4"/>
+              </w:rPr>
+              <w:t>Г</w:t>
+            </w:r>
+            <w:r>
+              <w:rPr>
+                <w:rStyle w:val="a4"/>
+              </w:rPr>
+              <w:t xml:space="preserve"> </w:t>
+            </w:r>
+            <w:r>
+              <w:rPr>
+                <w:rStyle w:val="a4"/>
+              </w:rPr>
+              <w:t>=</w:t>
+            </w:r>
+            <w:r>
+              <w:rPr>
+                <w:rStyle w:val="a4"/>
+              </w:rPr>
+              <w:t xml:space="preserve"> </w:t>
+            </w:r>
             <w:r>
               <w:rPr>
                 <w:rStyle w:val="a4"/>
                 <w:highlight w:val="yellow"/>
               </w:rPr>
-              <w:t>bridge.width_B</w:t>
-            </w:r>
-            <w:proofErr w:type="spellEnd"/>
-            <w:r>
-              <w:rPr>
-                <w:rStyle w:val="a4"/>
-                <w:highlight w:val="yellow"/>
-              </w:rPr>
-              <w:t>}}</w:t>
-            </w:r>
-            <w:r>
-              <w:rPr>
-                <w:rStyle w:val="a4"/>
-              </w:rPr>
-              <w:t xml:space="preserve">; </w:t>
-            </w:r>
-            <w:r>
-              <w:rPr>
-                <w:rStyle w:val="a4"/>
-              </w:rPr>
-              <w:t>Г</w:t>
-            </w:r>
-            <w:r>
-              <w:rPr>
-                <w:rStyle w:val="a4"/>
-              </w:rPr>
-              <w:t xml:space="preserve"> </w:t>
-            </w:r>
-            <w:r>
-              <w:rPr>
-                <w:rStyle w:val="a4"/>
-              </w:rPr>
-              <w:t>=</w:t>
-            </w:r>
-            <w:r>
-              <w:rPr>
-                <w:rStyle w:val="a4"/>
-              </w:rPr>
-              <w:t xml:space="preserve"> </w:t>
-            </w:r>
-            <w:r>
-              <w:rPr>
-                <w:rStyle w:val="a4"/>
-                <w:highlight w:val="yellow"/>
-              </w:rPr>
-              <w:t>{{</w:t>
-            </w:r>
-            <w:proofErr w:type="spellStart"/>
-            <w:r>
-              <w:rPr>
-                <w:rStyle w:val="a4"/>
-                <w:highlight w:val="yellow"/>
-              </w:rPr>
-              <w:t>bridge.width_G</w:t>
-            </w:r>
-            <w:proofErr w:type="spellEnd"/>
-            <w:r>
-              <w:rPr>
-                <w:rStyle w:val="a4"/>
-                <w:highlight w:val="yellow"/>
-              </w:rPr>
-              <w:t>}}</w:t>
+              <w:t>{{bridge.width_G}}</w:t>
             </w:r>
             <w:r>
               <w:rPr>
@@ -4573,23 +3887,7 @@
                 <w:rStyle w:val="a4"/>
                 <w:highlight w:val="yellow"/>
               </w:rPr>
-              <w:t>{{</w:t>
-            </w:r>
-            <w:proofErr w:type="spellStart"/>
-            <w:r>
-              <w:rPr>
-                <w:rStyle w:val="a4"/>
-                <w:highlight w:val="yellow"/>
-              </w:rPr>
-              <w:t>bridge.year_built</w:t>
-            </w:r>
-            <w:proofErr w:type="spellEnd"/>
-            <w:r>
-              <w:rPr>
-                <w:rStyle w:val="a4"/>
-                <w:highlight w:val="yellow"/>
-              </w:rPr>
-              <w:t>}}</w:t>
+              <w:t>{{bridge.year_built}}</w:t>
             </w:r>
           </w:p>
         </w:tc>
@@ -4646,35 +3944,7 @@
                 <w:highlight w:val="yellow"/>
                 <w:lang w:val="en-US"/>
               </w:rPr>
-              <w:t>{{</w:t>
-            </w:r>
-            <w:proofErr w:type="spellStart"/>
-            <w:proofErr w:type="gramStart"/>
-            <w:r>
-              <w:rPr>
-                <w:rStyle w:val="a4"/>
-                <w:highlight w:val="yellow"/>
-                <w:lang w:val="en-US"/>
-              </w:rPr>
-              <w:t>bridge.year</w:t>
-            </w:r>
-            <w:proofErr w:type="gramEnd"/>
-            <w:r>
-              <w:rPr>
-                <w:rStyle w:val="a4"/>
-                <w:highlight w:val="yellow"/>
-                <w:lang w:val="en-US"/>
-              </w:rPr>
-              <w:t>_recon</w:t>
-            </w:r>
-            <w:proofErr w:type="spellEnd"/>
-            <w:r>
-              <w:rPr>
-                <w:rStyle w:val="a4"/>
-                <w:highlight w:val="yellow"/>
-                <w:lang w:val="en-US"/>
-              </w:rPr>
-              <w:t>}}</w:t>
+              <w:t>{{bridge.year_recon}}</w:t>
             </w:r>
           </w:p>
         </w:tc>
@@ -4729,23 +3999,7 @@
                 <w:rStyle w:val="a4"/>
                 <w:highlight w:val="yellow"/>
               </w:rPr>
-              <w:t>{{</w:t>
-            </w:r>
-            <w:proofErr w:type="spellStart"/>
-            <w:r>
-              <w:rPr>
-                <w:rStyle w:val="a4"/>
-                <w:highlight w:val="yellow"/>
-              </w:rPr>
-              <w:t>bridge.year_repair</w:t>
-            </w:r>
-            <w:proofErr w:type="spellEnd"/>
-            <w:r>
-              <w:rPr>
-                <w:rStyle w:val="a4"/>
-                <w:highlight w:val="yellow"/>
-              </w:rPr>
-              <w:t>}}</w:t>
+              <w:t>{{bridge.year_repair}}</w:t>
             </w:r>
           </w:p>
         </w:tc>
@@ -4800,23 +4054,7 @@
                 <w:rStyle w:val="a4"/>
                 <w:highlight w:val="yellow"/>
               </w:rPr>
-              <w:t>{{</w:t>
-            </w:r>
-            <w:proofErr w:type="spellStart"/>
-            <w:r>
-              <w:rPr>
-                <w:rStyle w:val="a4"/>
-                <w:highlight w:val="yellow"/>
-              </w:rPr>
-              <w:t>bridge.loads</w:t>
-            </w:r>
-            <w:proofErr w:type="spellEnd"/>
-            <w:r>
-              <w:rPr>
-                <w:rStyle w:val="a4"/>
-                <w:highlight w:val="yellow"/>
-              </w:rPr>
-              <w:t>}}</w:t>
+              <w:t>{{bridge.loads}}</w:t>
             </w:r>
             <w:r>
               <w:rPr>
@@ -4898,23 +4136,7 @@
                 <w:rStyle w:val="a4"/>
                 <w:highlight w:val="yellow"/>
               </w:rPr>
-              <w:t>{{</w:t>
-            </w:r>
-            <w:proofErr w:type="spellStart"/>
-            <w:r>
-              <w:rPr>
-                <w:rStyle w:val="a4"/>
-                <w:highlight w:val="yellow"/>
-              </w:rPr>
-              <w:t>bridge.long_scheme</w:t>
-            </w:r>
-            <w:proofErr w:type="spellEnd"/>
-            <w:r>
-              <w:rPr>
-                <w:rStyle w:val="a4"/>
-                <w:highlight w:val="yellow"/>
-              </w:rPr>
-              <w:t>}}</w:t>
+              <w:t>{{bridge.long_scheme}}</w:t>
             </w:r>
           </w:p>
         </w:tc>
@@ -4984,86 +4206,50 @@
                 <w:rFonts w:eastAsiaTheme="majorEastAsia"/>
                 <w:highlight w:val="yellow"/>
               </w:rPr>
-              <w:t>{{</w:t>
-            </w:r>
-            <w:proofErr w:type="spellStart"/>
+              <w:t>{{bridge.skew_angle}}</w:t>
+            </w:r>
+            <w:r>
+              <w:rPr>
+                <w:rStyle w:val="a4"/>
+                <w:rFonts w:eastAsiaTheme="majorEastAsia"/>
+              </w:rPr>
+              <w:t xml:space="preserve">˚, </w:t>
+            </w:r>
+            <w:r>
+              <w:rPr>
+                <w:rStyle w:val="a4"/>
+                <w:rFonts w:eastAsiaTheme="majorEastAsia"/>
+              </w:rPr>
+              <w:t>в</w:t>
+            </w:r>
+            <w:r>
+              <w:rPr>
+                <w:rStyle w:val="a4"/>
+                <w:rFonts w:eastAsiaTheme="majorEastAsia"/>
+              </w:rPr>
+              <w:t xml:space="preserve"> </w:t>
+            </w:r>
+            <w:r>
+              <w:rPr>
+                <w:rStyle w:val="a4"/>
+                <w:rFonts w:eastAsiaTheme="majorEastAsia"/>
+              </w:rPr>
+              <w:t>плане</w:t>
+            </w:r>
+            <w:r>
+              <w:rPr>
+                <w:rStyle w:val="a4"/>
+                <w:rFonts w:eastAsiaTheme="majorEastAsia"/>
+              </w:rPr>
+              <w:t xml:space="preserve"> –</w:t>
+            </w:r>
             <w:r>
               <w:rPr>
                 <w:rStyle w:val="a4"/>
                 <w:rFonts w:eastAsiaTheme="majorEastAsia"/>
                 <w:highlight w:val="yellow"/>
               </w:rPr>
-              <w:t>bridge.skew_angle</w:t>
-            </w:r>
-            <w:proofErr w:type="spellEnd"/>
-            <w:r>
-              <w:rPr>
-                <w:rStyle w:val="a4"/>
-                <w:rFonts w:eastAsiaTheme="majorEastAsia"/>
-                <w:highlight w:val="yellow"/>
-              </w:rPr>
-              <w:t>}}</w:t>
-            </w:r>
-            <w:r>
-              <w:rPr>
-                <w:rStyle w:val="a4"/>
-                <w:rFonts w:eastAsiaTheme="majorEastAsia"/>
-              </w:rPr>
-              <w:t xml:space="preserve">˚, </w:t>
-            </w:r>
-            <w:r>
-              <w:rPr>
-                <w:rStyle w:val="a4"/>
-                <w:rFonts w:eastAsiaTheme="majorEastAsia"/>
-              </w:rPr>
-              <w:t>в</w:t>
-            </w:r>
-            <w:r>
-              <w:rPr>
-                <w:rStyle w:val="a4"/>
-                <w:rFonts w:eastAsiaTheme="majorEastAsia"/>
-              </w:rPr>
-              <w:t xml:space="preserve"> </w:t>
-            </w:r>
-            <w:r>
-              <w:rPr>
-                <w:rStyle w:val="a4"/>
-                <w:rFonts w:eastAsiaTheme="majorEastAsia"/>
-              </w:rPr>
-              <w:t>плане</w:t>
-            </w:r>
-            <w:r>
-              <w:rPr>
-                <w:rStyle w:val="a4"/>
-                <w:rFonts w:eastAsiaTheme="majorEastAsia"/>
-              </w:rPr>
-              <w:t xml:space="preserve"> –</w:t>
-            </w:r>
-            <w:r>
-              <w:rPr>
-                <w:rStyle w:val="a4"/>
-                <w:rFonts w:eastAsiaTheme="majorEastAsia"/>
-                <w:highlight w:val="yellow"/>
-              </w:rPr>
-              <w:t>{{</w:t>
-            </w:r>
-            <w:proofErr w:type="spellStart"/>
-            <w:r>
-              <w:rPr>
-                <w:rStyle w:val="a4"/>
-                <w:rFonts w:eastAsiaTheme="majorEastAsia"/>
-                <w:highlight w:val="yellow"/>
-              </w:rPr>
-              <w:t>bridge.loc_on_plane</w:t>
-            </w:r>
-            <w:proofErr w:type="spellEnd"/>
-            <w:r>
-              <w:rPr>
-                <w:rStyle w:val="a4"/>
-                <w:rFonts w:eastAsiaTheme="majorEastAsia"/>
-                <w:highlight w:val="yellow"/>
-              </w:rPr>
-              <w:t>}}</w:t>
+              <w:t>{{bridge.loc_on_plane}}</w:t>
             </w:r>
           </w:p>
         </w:tc>
@@ -5183,23 +4369,7 @@
                 <w:rStyle w:val="a4"/>
                 <w:highlight w:val="yellow"/>
               </w:rPr>
-              <w:t>{{</w:t>
-            </w:r>
-            <w:proofErr w:type="spellStart"/>
-            <w:r>
-              <w:rPr>
-                <w:rStyle w:val="a4"/>
-                <w:highlight w:val="yellow"/>
-              </w:rPr>
-              <w:t>bridge.longitudinal_slopes</w:t>
-            </w:r>
-            <w:proofErr w:type="spellEnd"/>
-            <w:r>
-              <w:rPr>
-                <w:rStyle w:val="a4"/>
-                <w:highlight w:val="yellow"/>
-              </w:rPr>
-              <w:t>}}</w:t>
+              <w:t>{{bridge.longitudinal_slopes}}</w:t>
             </w:r>
           </w:p>
         </w:tc>
@@ -5258,23 +4428,7 @@
                 <w:rStyle w:val="a4"/>
                 <w:highlight w:val="yellow"/>
               </w:rPr>
-              <w:t>{{</w:t>
-            </w:r>
-            <w:proofErr w:type="spellStart"/>
-            <w:r>
-              <w:rPr>
-                <w:rStyle w:val="a4"/>
-                <w:highlight w:val="yellow"/>
-              </w:rPr>
-              <w:t>bridge.slopes</w:t>
-            </w:r>
-            <w:proofErr w:type="spellEnd"/>
-            <w:r>
-              <w:rPr>
-                <w:rStyle w:val="a4"/>
-                <w:highlight w:val="yellow"/>
-              </w:rPr>
-              <w:t>}}</w:t>
+              <w:t>{{bridge.slopes}}</w:t>
             </w:r>
           </w:p>
         </w:tc>
@@ -5372,23 +4526,7 @@
                 <w:rStyle w:val="a4"/>
                 <w:highlight w:val="yellow"/>
               </w:rPr>
-              <w:t>{{</w:t>
-            </w:r>
-            <w:proofErr w:type="spellStart"/>
-            <w:r>
-              <w:rPr>
-                <w:rStyle w:val="a4"/>
-                <w:highlight w:val="yellow"/>
-              </w:rPr>
-              <w:t>bridge.pavement_bridge</w:t>
-            </w:r>
-            <w:proofErr w:type="spellEnd"/>
-            <w:r>
-              <w:rPr>
-                <w:rStyle w:val="a4"/>
-                <w:highlight w:val="yellow"/>
-              </w:rPr>
-              <w:t>}}</w:t>
+              <w:t>{{bridge.pavement_bridge}}</w:t>
             </w:r>
           </w:p>
         </w:tc>
@@ -5437,23 +4575,7 @@
                 <w:rStyle w:val="a4"/>
                 <w:highlight w:val="yellow"/>
               </w:rPr>
-              <w:t>{{</w:t>
-            </w:r>
-            <w:proofErr w:type="spellStart"/>
-            <w:r>
-              <w:rPr>
-                <w:rStyle w:val="a4"/>
-                <w:highlight w:val="yellow"/>
-              </w:rPr>
-              <w:t>bridge.pavement_approach</w:t>
-            </w:r>
-            <w:proofErr w:type="spellEnd"/>
-            <w:r>
-              <w:rPr>
-                <w:rStyle w:val="a4"/>
-                <w:highlight w:val="yellow"/>
-              </w:rPr>
-              <w:t>}}</w:t>
+              <w:t>{{bridge.pavement_approach}}</w:t>
             </w:r>
           </w:p>
         </w:tc>
@@ -5510,25 +4632,7 @@
                 <w:rFonts w:eastAsiaTheme="majorEastAsia"/>
                 <w:highlight w:val="yellow"/>
               </w:rPr>
-              <w:t>{{</w:t>
-            </w:r>
-            <w:proofErr w:type="spellStart"/>
-            <w:r>
-              <w:rPr>
-                <w:rStyle w:val="a4"/>
-                <w:rFonts w:eastAsiaTheme="majorEastAsia"/>
-                <w:highlight w:val="yellow"/>
-              </w:rPr>
-              <w:t>bridge.drainage</w:t>
-            </w:r>
-            <w:proofErr w:type="spellEnd"/>
-            <w:r>
-              <w:rPr>
-                <w:rStyle w:val="a4"/>
-                <w:rFonts w:eastAsiaTheme="majorEastAsia"/>
-                <w:highlight w:val="yellow"/>
-              </w:rPr>
-              <w:t>}}</w:t>
+              <w:t>{{bridge.drainage}}</w:t>
             </w:r>
           </w:p>
         </w:tc>
@@ -5585,25 +4689,7 @@
                 <w:rFonts w:eastAsiaTheme="majorEastAsia"/>
                 <w:highlight w:val="yellow"/>
               </w:rPr>
-              <w:t>{{</w:t>
-            </w:r>
-            <w:proofErr w:type="spellStart"/>
-            <w:r>
-              <w:rPr>
-                <w:rStyle w:val="a4"/>
-                <w:rFonts w:eastAsiaTheme="majorEastAsia"/>
-                <w:highlight w:val="yellow"/>
-              </w:rPr>
-              <w:t>bridge.expansion_joints</w:t>
-            </w:r>
-            <w:proofErr w:type="spellEnd"/>
-            <w:r>
-              <w:rPr>
-                <w:rStyle w:val="a4"/>
-                <w:rFonts w:eastAsiaTheme="majorEastAsia"/>
-                <w:highlight w:val="yellow"/>
-              </w:rPr>
-              <w:t>}}</w:t>
+              <w:t>{{bridge.expansion_joints}}</w:t>
             </w:r>
           </w:p>
         </w:tc>
@@ -5710,78 +4796,22 @@
                 <w:highlight w:val="yellow"/>
                 <w:lang w:val="en-US"/>
               </w:rPr>
-              <w:t>{{</w:t>
-            </w:r>
-            <w:proofErr w:type="spellStart"/>
-            <w:proofErr w:type="gramStart"/>
+              <w:t>{{bridge.guardrails_bridge}}</w:t>
+            </w:r>
+            <w:r>
+              <w:rPr>
+                <w:rStyle w:val="a4"/>
+                <w:lang w:val="en-US"/>
+              </w:rPr>
+              <w:t xml:space="preserve"> / </w:t>
+            </w:r>
             <w:r>
               <w:rPr>
                 <w:rStyle w:val="a4"/>
                 <w:highlight w:val="yellow"/>
                 <w:lang w:val="en-US"/>
               </w:rPr>
-              <w:t>bridge.guardrails</w:t>
-            </w:r>
-            <w:proofErr w:type="gramEnd"/>
-            <w:r>
-              <w:rPr>
-                <w:rStyle w:val="a4"/>
-                <w:highlight w:val="yellow"/>
-                <w:lang w:val="en-US"/>
-              </w:rPr>
-              <w:t>_bridge</w:t>
-            </w:r>
-            <w:proofErr w:type="spellEnd"/>
-            <w:r>
-              <w:rPr>
-                <w:rStyle w:val="a4"/>
-                <w:highlight w:val="yellow"/>
-                <w:lang w:val="en-US"/>
-              </w:rPr>
-              <w:t>}}</w:t>
-            </w:r>
-            <w:r>
-              <w:rPr>
-                <w:rStyle w:val="a4"/>
-                <w:lang w:val="en-US"/>
-              </w:rPr>
-              <w:t xml:space="preserve"> / </w:t>
-            </w:r>
-            <w:r>
-              <w:rPr>
-                <w:rStyle w:val="a4"/>
-                <w:highlight w:val="yellow"/>
-                <w:lang w:val="en-US"/>
-              </w:rPr>
-              <w:t>{{</w:t>
-            </w:r>
-            <w:proofErr w:type="spellStart"/>
-            <w:proofErr w:type="gramStart"/>
-            <w:r>
-              <w:rPr>
-                <w:rStyle w:val="a4"/>
-                <w:highlight w:val="yellow"/>
-                <w:lang w:val="en-US"/>
-              </w:rPr>
-              <w:t>bridge.guardrails</w:t>
-            </w:r>
-            <w:proofErr w:type="gramEnd"/>
-            <w:r>
-              <w:rPr>
-                <w:rStyle w:val="a4"/>
-                <w:highlight w:val="yellow"/>
-                <w:lang w:val="en-US"/>
-              </w:rPr>
-              <w:t>_approach</w:t>
-            </w:r>
-            <w:proofErr w:type="spellEnd"/>
-            <w:r>
-              <w:rPr>
-                <w:rStyle w:val="a4"/>
-                <w:highlight w:val="yellow"/>
-                <w:lang w:val="en-US"/>
-              </w:rPr>
-              <w:t>}}</w:t>
+              <w:t>{{bridge.guardrails_approach}}</w:t>
             </w:r>
             <w:r>
               <w:rPr>
@@ -5904,85 +4934,29 @@
                 <w:highlight w:val="yellow"/>
                 <w:lang w:val="en-US"/>
               </w:rPr>
-              <w:t>{{</w:t>
-            </w:r>
-            <w:proofErr w:type="spellStart"/>
-            <w:proofErr w:type="gramStart"/>
+              <w:t>{{bridge.guardrails_height_bridge}}</w:t>
+            </w:r>
+            <w:r>
+              <w:rPr>
+                <w:rStyle w:val="a4"/>
+                <w:lang w:val="en-US"/>
+              </w:rPr>
+              <w:t xml:space="preserve"> </w:t>
+            </w:r>
+            <w:r>
+              <w:rPr>
+                <w:rStyle w:val="a4"/>
+                <w:lang w:val="en-US"/>
+              </w:rPr>
+              <w:t xml:space="preserve">/ </w:t>
+            </w:r>
             <w:r>
               <w:rPr>
                 <w:rStyle w:val="a4"/>
                 <w:highlight w:val="yellow"/>
                 <w:lang w:val="en-US"/>
               </w:rPr>
-              <w:t>bridge.guardrails</w:t>
-            </w:r>
-            <w:proofErr w:type="gramEnd"/>
-            <w:r>
-              <w:rPr>
-                <w:rStyle w:val="a4"/>
-                <w:highlight w:val="yellow"/>
-                <w:lang w:val="en-US"/>
-              </w:rPr>
-              <w:t>_height_bridge</w:t>
-            </w:r>
-            <w:proofErr w:type="spellEnd"/>
-            <w:r>
-              <w:rPr>
-                <w:rStyle w:val="a4"/>
-                <w:highlight w:val="yellow"/>
-                <w:lang w:val="en-US"/>
-              </w:rPr>
-              <w:t>}}</w:t>
-            </w:r>
-            <w:r>
-              <w:rPr>
-                <w:rStyle w:val="a4"/>
-                <w:lang w:val="en-US"/>
-              </w:rPr>
-              <w:t xml:space="preserve"> </w:t>
-            </w:r>
-            <w:r>
-              <w:rPr>
-                <w:rStyle w:val="a4"/>
-                <w:lang w:val="en-US"/>
-              </w:rPr>
-              <w:t xml:space="preserve">/ </w:t>
-            </w:r>
-            <w:r>
-              <w:rPr>
-                <w:rStyle w:val="a4"/>
-                <w:highlight w:val="yellow"/>
-                <w:lang w:val="en-US"/>
-              </w:rPr>
-              <w:t>{{</w:t>
-            </w:r>
-            <w:proofErr w:type="spellStart"/>
-            <w:proofErr w:type="gramStart"/>
-            <w:r>
-              <w:rPr>
-                <w:rStyle w:val="a4"/>
-                <w:highlight w:val="yellow"/>
-                <w:lang w:val="en-US"/>
-              </w:rPr>
-              <w:t>bridge.guardrails</w:t>
-            </w:r>
-            <w:proofErr w:type="gramEnd"/>
-            <w:r>
-              <w:rPr>
-                <w:rStyle w:val="a4"/>
-                <w:highlight w:val="yellow"/>
-                <w:lang w:val="en-US"/>
-              </w:rPr>
-              <w:t>_height_approach</w:t>
-            </w:r>
-            <w:proofErr w:type="spellEnd"/>
-            <w:r>
-              <w:rPr>
-                <w:rStyle w:val="a4"/>
-                <w:highlight w:val="yellow"/>
-                <w:lang w:val="en-US"/>
-              </w:rPr>
-              <w:t>}}</w:t>
+              <w:t>{{bridge.guardrails_height_approach}}</w:t>
             </w:r>
           </w:p>
         </w:tc>
@@ -6040,23 +5014,7 @@
                 <w:rStyle w:val="a4"/>
                 <w:highlight w:val="yellow"/>
               </w:rPr>
-              <w:t>{{</w:t>
-            </w:r>
-            <w:proofErr w:type="spellStart"/>
-            <w:r>
-              <w:rPr>
-                <w:rStyle w:val="a4"/>
-                <w:highlight w:val="yellow"/>
-              </w:rPr>
-              <w:t>bridge.sidewalks</w:t>
-            </w:r>
-            <w:proofErr w:type="spellEnd"/>
-            <w:r>
-              <w:rPr>
-                <w:rStyle w:val="a4"/>
-                <w:highlight w:val="yellow"/>
-              </w:rPr>
-              <w:t>}}</w:t>
+              <w:t>{{bridge.sidewalks}}</w:t>
             </w:r>
           </w:p>
         </w:tc>
@@ -6116,70 +5074,22 @@
                 <w:highlight w:val="yellow"/>
                 <w:lang w:val="en-US"/>
               </w:rPr>
-              <w:t>{{</w:t>
-            </w:r>
-            <w:proofErr w:type="spellStart"/>
-            <w:proofErr w:type="gramStart"/>
+              <w:t>{{bridge.railings}}</w:t>
+            </w:r>
+            <w:r>
+              <w:rPr>
+                <w:rStyle w:val="a4"/>
+                <w:lang w:val="en-US"/>
+              </w:rPr>
+              <w:t xml:space="preserve">, </w:t>
+            </w:r>
             <w:r>
               <w:rPr>
                 <w:rStyle w:val="a4"/>
                 <w:highlight w:val="yellow"/>
                 <w:lang w:val="en-US"/>
               </w:rPr>
-              <w:t>bridge.railings</w:t>
-            </w:r>
-            <w:proofErr w:type="spellEnd"/>
-            <w:proofErr w:type="gramEnd"/>
-            <w:r>
-              <w:rPr>
-                <w:rStyle w:val="a4"/>
-                <w:highlight w:val="yellow"/>
-                <w:lang w:val="en-US"/>
-              </w:rPr>
-              <w:t>}}</w:t>
-            </w:r>
-            <w:r>
-              <w:rPr>
-                <w:rStyle w:val="a4"/>
-                <w:lang w:val="en-US"/>
-              </w:rPr>
-              <w:t xml:space="preserve">, </w:t>
-            </w:r>
-            <w:r>
-              <w:rPr>
-                <w:rStyle w:val="a4"/>
-                <w:highlight w:val="yellow"/>
-                <w:lang w:val="en-US"/>
-              </w:rPr>
-              <w:t>{{</w:t>
-            </w:r>
-            <w:proofErr w:type="spellStart"/>
-            <w:proofErr w:type="gramStart"/>
-            <w:r>
-              <w:rPr>
-                <w:rStyle w:val="a4"/>
-                <w:highlight w:val="yellow"/>
-                <w:lang w:val="en-US"/>
-              </w:rPr>
-              <w:t>bridge.railings</w:t>
-            </w:r>
-            <w:proofErr w:type="gramEnd"/>
-            <w:r>
-              <w:rPr>
-                <w:rStyle w:val="a4"/>
-                <w:highlight w:val="yellow"/>
-                <w:lang w:val="en-US"/>
-              </w:rPr>
-              <w:t>_height</w:t>
-            </w:r>
-            <w:proofErr w:type="spellEnd"/>
-            <w:r>
-              <w:rPr>
-                <w:rStyle w:val="a4"/>
-                <w:highlight w:val="yellow"/>
-                <w:lang w:val="en-US"/>
-              </w:rPr>
-              <w:t>}}</w:t>
+              <w:t>{{bridge.railings_height}}</w:t>
             </w:r>
             <w:r>
               <w:rPr>
@@ -6298,65 +5208,29 @@
                 <w:highlight w:val="yellow"/>
                 <w:lang w:val="en-US"/>
               </w:rPr>
-              <w:t>{{</w:t>
-            </w:r>
-            <w:proofErr w:type="gramStart"/>
+              <w:t>{{bridge.approach_width1}}</w:t>
+            </w:r>
+            <w:r>
+              <w:rPr>
+                <w:rStyle w:val="a4"/>
+                <w:lang w:val="en-US"/>
+              </w:rPr>
+              <w:t xml:space="preserve"> </w:t>
+            </w:r>
+            <w:r>
+              <w:rPr>
+                <w:rStyle w:val="a4"/>
+                <w:lang w:val="en-US"/>
+              </w:rPr>
+              <w:t xml:space="preserve">/ </w:t>
+            </w:r>
             <w:r>
               <w:rPr>
                 <w:rStyle w:val="a4"/>
                 <w:highlight w:val="yellow"/>
                 <w:lang w:val="en-US"/>
               </w:rPr>
-              <w:t>bridge.approach</w:t>
-            </w:r>
-            <w:proofErr w:type="gramEnd"/>
-            <w:r>
-              <w:rPr>
-                <w:rStyle w:val="a4"/>
-                <w:highlight w:val="yellow"/>
-                <w:lang w:val="en-US"/>
-              </w:rPr>
-              <w:t>_width1}}</w:t>
-            </w:r>
-            <w:r>
-              <w:rPr>
-                <w:rStyle w:val="a4"/>
-                <w:lang w:val="en-US"/>
-              </w:rPr>
-              <w:t xml:space="preserve"> </w:t>
-            </w:r>
-            <w:r>
-              <w:rPr>
-                <w:rStyle w:val="a4"/>
-                <w:lang w:val="en-US"/>
-              </w:rPr>
-              <w:t xml:space="preserve">/ </w:t>
-            </w:r>
-            <w:r>
-              <w:rPr>
-                <w:rStyle w:val="a4"/>
-                <w:highlight w:val="yellow"/>
-                <w:lang w:val="en-US"/>
-              </w:rPr>
-              <w:t>{{</w:t>
-            </w:r>
-            <w:proofErr w:type="gramStart"/>
-            <w:r>
-              <w:rPr>
-                <w:rStyle w:val="a4"/>
-                <w:highlight w:val="yellow"/>
-                <w:lang w:val="en-US"/>
-              </w:rPr>
-              <w:t>bridge.approach</w:t>
-            </w:r>
-            <w:proofErr w:type="gramEnd"/>
-            <w:r>
-              <w:rPr>
-                <w:rStyle w:val="a4"/>
-                <w:highlight w:val="yellow"/>
-                <w:lang w:val="en-US"/>
-              </w:rPr>
-              <w:t>_width2}}</w:t>
+              <w:t>{{bridge.approach_width2}}</w:t>
             </w:r>
           </w:p>
         </w:tc>
@@ -6414,58 +5288,22 @@
                 <w:highlight w:val="yellow"/>
                 <w:lang w:val="en-US"/>
               </w:rPr>
-              <w:t>{{</w:t>
-            </w:r>
-            <w:proofErr w:type="gramStart"/>
+              <w:t>{{bridge.approach_slope1}}</w:t>
+            </w:r>
+            <w:r>
+              <w:rPr>
+                <w:rStyle w:val="a4"/>
+                <w:lang w:val="en-US"/>
+              </w:rPr>
+              <w:t xml:space="preserve">; </w:t>
+            </w:r>
             <w:r>
               <w:rPr>
                 <w:rStyle w:val="a4"/>
                 <w:highlight w:val="yellow"/>
                 <w:lang w:val="en-US"/>
               </w:rPr>
-              <w:t>bridge.approach</w:t>
-            </w:r>
-            <w:proofErr w:type="gramEnd"/>
-            <w:r>
-              <w:rPr>
-                <w:rStyle w:val="a4"/>
-                <w:highlight w:val="yellow"/>
-                <w:lang w:val="en-US"/>
-              </w:rPr>
-              <w:t>_slope1}}</w:t>
-            </w:r>
-            <w:r>
-              <w:rPr>
-                <w:rStyle w:val="a4"/>
-                <w:lang w:val="en-US"/>
-              </w:rPr>
-              <w:t xml:space="preserve">; </w:t>
-            </w:r>
-            <w:r>
-              <w:rPr>
-                <w:rStyle w:val="a4"/>
-                <w:highlight w:val="yellow"/>
-                <w:lang w:val="en-US"/>
-              </w:rPr>
-              <w:t>{{</w:t>
-            </w:r>
-            <w:proofErr w:type="gramStart"/>
-            <w:r>
-              <w:rPr>
-                <w:rStyle w:val="a4"/>
-                <w:highlight w:val="yellow"/>
-                <w:lang w:val="en-US"/>
-              </w:rPr>
-              <w:t>bridge.approach</w:t>
-            </w:r>
-            <w:proofErr w:type="gramEnd"/>
-            <w:r>
-              <w:rPr>
-                <w:rStyle w:val="a4"/>
-                <w:highlight w:val="yellow"/>
-                <w:lang w:val="en-US"/>
-              </w:rPr>
-              <w:t>_slope2}}</w:t>
+              <w:t>{{bridge.approach_slope2}}</w:t>
             </w:r>
           </w:p>
         </w:tc>
@@ -6523,58 +5361,22 @@
                 <w:highlight w:val="yellow"/>
                 <w:lang w:val="en-US"/>
               </w:rPr>
-              <w:t>{{</w:t>
-            </w:r>
-            <w:proofErr w:type="gramStart"/>
+              <w:t>{{bridge.mound_height1}}</w:t>
+            </w:r>
+            <w:r>
+              <w:rPr>
+                <w:rStyle w:val="a4"/>
+                <w:lang w:val="en-US"/>
+              </w:rPr>
+              <w:t xml:space="preserve">/ </w:t>
+            </w:r>
             <w:r>
               <w:rPr>
                 <w:rStyle w:val="a4"/>
                 <w:highlight w:val="yellow"/>
                 <w:lang w:val="en-US"/>
               </w:rPr>
-              <w:t>bridge.mound</w:t>
-            </w:r>
-            <w:proofErr w:type="gramEnd"/>
-            <w:r>
-              <w:rPr>
-                <w:rStyle w:val="a4"/>
-                <w:highlight w:val="yellow"/>
-                <w:lang w:val="en-US"/>
-              </w:rPr>
-              <w:t>_height1}}</w:t>
-            </w:r>
-            <w:r>
-              <w:rPr>
-                <w:rStyle w:val="a4"/>
-                <w:lang w:val="en-US"/>
-              </w:rPr>
-              <w:t xml:space="preserve">/ </w:t>
-            </w:r>
-            <w:r>
-              <w:rPr>
-                <w:rStyle w:val="a4"/>
-                <w:highlight w:val="yellow"/>
-                <w:lang w:val="en-US"/>
-              </w:rPr>
-              <w:t>{{</w:t>
-            </w:r>
-            <w:proofErr w:type="gramStart"/>
-            <w:r>
-              <w:rPr>
-                <w:rStyle w:val="a4"/>
-                <w:highlight w:val="yellow"/>
-                <w:lang w:val="en-US"/>
-              </w:rPr>
-              <w:t>bridge.mound</w:t>
-            </w:r>
-            <w:proofErr w:type="gramEnd"/>
-            <w:r>
-              <w:rPr>
-                <w:rStyle w:val="a4"/>
-                <w:highlight w:val="yellow"/>
-                <w:lang w:val="en-US"/>
-              </w:rPr>
-              <w:t>_height2}}</w:t>
+              <w:t>{{bridge.mound_height2}}</w:t>
             </w:r>
           </w:p>
         </w:tc>
@@ -6632,23 +5434,7 @@
                 <w:rStyle w:val="a4"/>
                 <w:highlight w:val="yellow"/>
               </w:rPr>
-              <w:t>{{</w:t>
-            </w:r>
-            <w:proofErr w:type="spellStart"/>
-            <w:r>
-              <w:rPr>
-                <w:rStyle w:val="a4"/>
-                <w:highlight w:val="yellow"/>
-              </w:rPr>
-              <w:t>bridge.reg_structures</w:t>
-            </w:r>
-            <w:proofErr w:type="spellEnd"/>
-            <w:r>
-              <w:rPr>
-                <w:rStyle w:val="a4"/>
-                <w:highlight w:val="yellow"/>
-              </w:rPr>
-              <w:t>}}</w:t>
+              <w:t>{{bridge.reg_structures}}</w:t>
             </w:r>
           </w:p>
         </w:tc>
@@ -6706,23 +5492,7 @@
                 <w:rStyle w:val="a4"/>
                 <w:highlight w:val="yellow"/>
               </w:rPr>
-              <w:t>{{</w:t>
-            </w:r>
-            <w:proofErr w:type="spellStart"/>
-            <w:r>
-              <w:rPr>
-                <w:rStyle w:val="a4"/>
-                <w:highlight w:val="yellow"/>
-              </w:rPr>
-              <w:t>bridge.cone_protection</w:t>
-            </w:r>
-            <w:proofErr w:type="spellEnd"/>
-            <w:r>
-              <w:rPr>
-                <w:rStyle w:val="a4"/>
-                <w:highlight w:val="yellow"/>
-              </w:rPr>
-              <w:t>}}</w:t>
+              <w:t>{{bridge.cone_protection}}</w:t>
             </w:r>
           </w:p>
         </w:tc>
@@ -6780,23 +5550,7 @@
                 <w:rStyle w:val="a4"/>
                 <w:highlight w:val="yellow"/>
               </w:rPr>
-              <w:t>{{</w:t>
-            </w:r>
-            <w:proofErr w:type="spellStart"/>
-            <w:r>
-              <w:rPr>
-                <w:rStyle w:val="a4"/>
-                <w:highlight w:val="yellow"/>
-              </w:rPr>
-              <w:t>bridge.transition_slabs</w:t>
-            </w:r>
-            <w:proofErr w:type="spellEnd"/>
-            <w:r>
-              <w:rPr>
-                <w:rStyle w:val="a4"/>
-                <w:highlight w:val="yellow"/>
-              </w:rPr>
-              <w:t>}}</w:t>
+              <w:t>{{bridge.transition_slabs}}</w:t>
             </w:r>
           </w:p>
         </w:tc>
@@ -6854,23 +5608,7 @@
                 <w:rStyle w:val="a4"/>
                 <w:highlight w:val="yellow"/>
               </w:rPr>
-              <w:t>{{</w:t>
-            </w:r>
-            <w:proofErr w:type="spellStart"/>
-            <w:r>
-              <w:rPr>
-                <w:rStyle w:val="a4"/>
-                <w:highlight w:val="yellow"/>
-              </w:rPr>
-              <w:t>bridge.design_org</w:t>
-            </w:r>
-            <w:proofErr w:type="spellEnd"/>
-            <w:r>
-              <w:rPr>
-                <w:rStyle w:val="a4"/>
-                <w:highlight w:val="yellow"/>
-              </w:rPr>
-              <w:t>}}</w:t>
+              <w:t>{{bridge.design_org}}</w:t>
             </w:r>
           </w:p>
         </w:tc>
@@ -6928,23 +5666,7 @@
                 <w:rStyle w:val="a4"/>
                 <w:highlight w:val="yellow"/>
               </w:rPr>
-              <w:t>{{</w:t>
-            </w:r>
-            <w:proofErr w:type="spellStart"/>
-            <w:r>
-              <w:rPr>
-                <w:rStyle w:val="a4"/>
-                <w:highlight w:val="yellow"/>
-              </w:rPr>
-              <w:t>bridge.build_org</w:t>
-            </w:r>
-            <w:proofErr w:type="spellEnd"/>
-            <w:r>
-              <w:rPr>
-                <w:rStyle w:val="a4"/>
-                <w:highlight w:val="yellow"/>
-              </w:rPr>
-              <w:t>}}</w:t>
+              <w:t>{{bridge.build_org}}</w:t>
             </w:r>
           </w:p>
         </w:tc>
@@ -7004,23 +5726,7 @@
                 <w:rStyle w:val="a4"/>
                 <w:highlight w:val="yellow"/>
               </w:rPr>
-              <w:t>{{</w:t>
-            </w:r>
-            <w:proofErr w:type="spellStart"/>
-            <w:r>
-              <w:rPr>
-                <w:rStyle w:val="a4"/>
-                <w:highlight w:val="yellow"/>
-              </w:rPr>
-              <w:t>bridge.road_admin</w:t>
-            </w:r>
-            <w:proofErr w:type="spellEnd"/>
-            <w:r>
-              <w:rPr>
-                <w:rStyle w:val="a4"/>
-                <w:highlight w:val="yellow"/>
-              </w:rPr>
-              <w:t>}}</w:t>
+              <w:t>{{bridge.road_admin}}</w:t>
             </w:r>
           </w:p>
         </w:tc>
@@ -7092,23 +5798,7 @@
                 <w:rStyle w:val="a4"/>
                 <w:highlight w:val="yellow"/>
               </w:rPr>
-              <w:t>{{</w:t>
-            </w:r>
-            <w:proofErr w:type="spellStart"/>
-            <w:r>
-              <w:rPr>
-                <w:rStyle w:val="a4"/>
-                <w:highlight w:val="yellow"/>
-              </w:rPr>
-              <w:t>bridge.operator</w:t>
-            </w:r>
-            <w:proofErr w:type="spellEnd"/>
-            <w:r>
-              <w:rPr>
-                <w:rStyle w:val="a4"/>
-                <w:highlight w:val="yellow"/>
-              </w:rPr>
-              <w:t>}}</w:t>
+              <w:t>{{bridge.operator}}</w:t>
             </w:r>
           </w:p>
         </w:tc>
@@ -7225,23 +5915,7 @@
                 <w:rStyle w:val="a4"/>
                 <w:highlight w:val="yellow"/>
               </w:rPr>
-              <w:t>{{</w:t>
-            </w:r>
-            <w:proofErr w:type="spellStart"/>
-            <w:r>
-              <w:rPr>
-                <w:rStyle w:val="a4"/>
-                <w:highlight w:val="yellow"/>
-              </w:rPr>
-              <w:t>bridge.signs_before</w:t>
-            </w:r>
-            <w:proofErr w:type="spellEnd"/>
-            <w:r>
-              <w:rPr>
-                <w:rStyle w:val="a4"/>
-                <w:highlight w:val="yellow"/>
-              </w:rPr>
-              <w:t>}}</w:t>
+              <w:t>{{bridge.signs_before}}</w:t>
             </w:r>
           </w:p>
         </w:tc>
@@ -7300,23 +5974,7 @@
                 <w:rStyle w:val="a4"/>
                 <w:highlight w:val="yellow"/>
               </w:rPr>
-              <w:t>{{</w:t>
-            </w:r>
-            <w:proofErr w:type="spellStart"/>
-            <w:r>
-              <w:rPr>
-                <w:rStyle w:val="a4"/>
-                <w:highlight w:val="yellow"/>
-              </w:rPr>
-              <w:t>bridge.signs_after</w:t>
-            </w:r>
-            <w:proofErr w:type="spellEnd"/>
-            <w:r>
-              <w:rPr>
-                <w:rStyle w:val="a4"/>
-                <w:highlight w:val="yellow"/>
-              </w:rPr>
-              <w:t>}}</w:t>
+              <w:t>{{bridge.signs_after}}</w:t>
             </w:r>
           </w:p>
         </w:tc>
@@ -7386,23 +6044,7 @@
                 <w:rStyle w:val="a4"/>
                 <w:highlight w:val="yellow"/>
               </w:rPr>
-              <w:t>{{</w:t>
-            </w:r>
-            <w:proofErr w:type="spellStart"/>
-            <w:r>
-              <w:rPr>
-                <w:rStyle w:val="a4"/>
-                <w:highlight w:val="yellow"/>
-              </w:rPr>
-              <w:t>bridge.repairs_info</w:t>
-            </w:r>
-            <w:proofErr w:type="spellEnd"/>
-            <w:r>
-              <w:rPr>
-                <w:rStyle w:val="a4"/>
-                <w:highlight w:val="yellow"/>
-              </w:rPr>
-              <w:t>}}</w:t>
+              <w:t>{{bridge.repairs_info}}</w:t>
             </w:r>
             <w:r>
               <w:rPr>
@@ -7479,23 +6121,7 @@
                 <w:rStyle w:val="a4"/>
                 <w:highlight w:val="yellow"/>
               </w:rPr>
-              <w:t>{{</w:t>
-            </w:r>
-            <w:proofErr w:type="spellStart"/>
-            <w:r>
-              <w:rPr>
-                <w:rStyle w:val="a4"/>
-                <w:highlight w:val="yellow"/>
-              </w:rPr>
-              <w:t>bridge.communications</w:t>
-            </w:r>
-            <w:proofErr w:type="spellEnd"/>
-            <w:r>
-              <w:rPr>
-                <w:rStyle w:val="a4"/>
-                <w:highlight w:val="yellow"/>
-              </w:rPr>
-              <w:t>}}</w:t>
+              <w:t>{{bridge.communications}}</w:t>
             </w:r>
           </w:p>
         </w:tc>
@@ -7565,23 +6191,7 @@
                 <w:rStyle w:val="a4"/>
                 <w:highlight w:val="yellow"/>
               </w:rPr>
-              <w:t>{{</w:t>
-            </w:r>
-            <w:proofErr w:type="spellStart"/>
-            <w:r>
-              <w:rPr>
-                <w:rStyle w:val="a4"/>
-                <w:highlight w:val="yellow"/>
-              </w:rPr>
-              <w:t>bridge.maintenance</w:t>
-            </w:r>
-            <w:proofErr w:type="spellEnd"/>
-            <w:r>
-              <w:rPr>
-                <w:rStyle w:val="a4"/>
-                <w:highlight w:val="yellow"/>
-              </w:rPr>
-              <w:t>}}</w:t>
+              <w:t>{{bridge.maintenance}}</w:t>
             </w:r>
           </w:p>
         </w:tc>
@@ -7697,23 +6307,7 @@
                 <w:rStyle w:val="a4"/>
                 <w:highlight w:val="yellow"/>
               </w:rPr>
-              <w:t>{{</w:t>
-            </w:r>
-            <w:proofErr w:type="spellStart"/>
-            <w:r>
-              <w:rPr>
-                <w:rStyle w:val="a4"/>
-                <w:highlight w:val="yellow"/>
-              </w:rPr>
-              <w:t>bridge.inspection_current</w:t>
-            </w:r>
-            <w:proofErr w:type="spellEnd"/>
-            <w:r>
-              <w:rPr>
-                <w:rStyle w:val="a4"/>
-                <w:highlight w:val="yellow"/>
-              </w:rPr>
-              <w:t>}}</w:t>
+              <w:t>{{bridge.inspection_current}}</w:t>
             </w:r>
           </w:p>
         </w:tc>
@@ -7766,23 +6360,7 @@
                 <w:rStyle w:val="a4"/>
                 <w:highlight w:val="yellow"/>
               </w:rPr>
-              <w:t>{{</w:t>
-            </w:r>
-            <w:proofErr w:type="spellStart"/>
-            <w:r>
-              <w:rPr>
-                <w:rStyle w:val="a4"/>
-                <w:highlight w:val="yellow"/>
-              </w:rPr>
-              <w:t>bridge.inspection_prev</w:t>
-            </w:r>
-            <w:proofErr w:type="spellEnd"/>
-            <w:r>
-              <w:rPr>
-                <w:rStyle w:val="a4"/>
-                <w:highlight w:val="yellow"/>
-              </w:rPr>
-              <w:t>}}</w:t>
+              <w:t>{{bridge.inspection_prev}}</w:t>
             </w:r>
           </w:p>
         </w:tc>
@@ -7852,23 +6430,7 @@
                 <w:rStyle w:val="a4"/>
                 <w:highlight w:val="yellow"/>
               </w:rPr>
-              <w:t>{{</w:t>
-            </w:r>
-            <w:proofErr w:type="spellStart"/>
-            <w:r>
-              <w:rPr>
-                <w:rStyle w:val="a4"/>
-                <w:highlight w:val="yellow"/>
-              </w:rPr>
-              <w:t>bridge.notes</w:t>
-            </w:r>
-            <w:proofErr w:type="spellEnd"/>
-            <w:r>
-              <w:rPr>
-                <w:rStyle w:val="a4"/>
-                <w:highlight w:val="yellow"/>
-              </w:rPr>
-              <w:t>}}</w:t>
+              <w:t>{{bridge.notes}}</w:t>
             </w:r>
           </w:p>
         </w:tc>
@@ -8071,23 +6633,7 @@
                 <w:rStyle w:val="a4"/>
                 <w:highlight w:val="yellow"/>
               </w:rPr>
-              <w:t>{{</w:t>
-            </w:r>
-            <w:proofErr w:type="spellStart"/>
-            <w:r>
-              <w:rPr>
-                <w:rStyle w:val="a4"/>
-                <w:highlight w:val="yellow"/>
-              </w:rPr>
-              <w:t>span.span_system</w:t>
-            </w:r>
-            <w:proofErr w:type="spellEnd"/>
-            <w:r>
-              <w:rPr>
-                <w:rStyle w:val="a4"/>
-                <w:highlight w:val="yellow"/>
-              </w:rPr>
-              <w:t>}}</w:t>
+              <w:t>{{span.span_system}}</w:t>
             </w:r>
           </w:p>
         </w:tc>
@@ -8152,23 +6698,7 @@
                 <w:rStyle w:val="a4"/>
                 <w:highlight w:val="yellow"/>
               </w:rPr>
-              <w:t>{{</w:t>
-            </w:r>
-            <w:proofErr w:type="spellStart"/>
-            <w:r>
-              <w:rPr>
-                <w:rStyle w:val="a4"/>
-                <w:highlight w:val="yellow"/>
-              </w:rPr>
-              <w:t>span.span_type</w:t>
-            </w:r>
-            <w:proofErr w:type="spellEnd"/>
-            <w:r>
-              <w:rPr>
-                <w:rStyle w:val="a4"/>
-                <w:highlight w:val="yellow"/>
-              </w:rPr>
-              <w:t>}}</w:t>
+              <w:t>{{span.span_type}}</w:t>
             </w:r>
           </w:p>
         </w:tc>
@@ -8233,23 +6763,7 @@
                 <w:rStyle w:val="a4"/>
                 <w:highlight w:val="yellow"/>
               </w:rPr>
-              <w:t>{{</w:t>
-            </w:r>
-            <w:proofErr w:type="spellStart"/>
-            <w:r>
-              <w:rPr>
-                <w:rStyle w:val="a4"/>
-                <w:highlight w:val="yellow"/>
-              </w:rPr>
-              <w:t>span.deck_structure</w:t>
-            </w:r>
-            <w:proofErr w:type="spellEnd"/>
-            <w:r>
-              <w:rPr>
-                <w:rStyle w:val="a4"/>
-                <w:highlight w:val="yellow"/>
-              </w:rPr>
-              <w:t>}}</w:t>
+              <w:t>{{span.deck_structure}}</w:t>
             </w:r>
           </w:p>
         </w:tc>
@@ -8314,23 +6828,7 @@
                 <w:rStyle w:val="a4"/>
                 <w:highlight w:val="yellow"/>
               </w:rPr>
-              <w:t>{{</w:t>
-            </w:r>
-            <w:proofErr w:type="spellStart"/>
-            <w:r>
-              <w:rPr>
-                <w:rStyle w:val="a4"/>
-                <w:highlight w:val="yellow"/>
-              </w:rPr>
-              <w:t>span.main_beam_material</w:t>
-            </w:r>
-            <w:proofErr w:type="spellEnd"/>
-            <w:r>
-              <w:rPr>
-                <w:rStyle w:val="a4"/>
-                <w:highlight w:val="yellow"/>
-              </w:rPr>
-              <w:t>}}</w:t>
+              <w:t>{{span.main_beam_material}}</w:t>
             </w:r>
           </w:p>
         </w:tc>
@@ -8395,23 +6893,7 @@
                 <w:rStyle w:val="a4"/>
                 <w:highlight w:val="yellow"/>
               </w:rPr>
-              <w:t>{{</w:t>
-            </w:r>
-            <w:proofErr w:type="spellStart"/>
-            <w:r>
-              <w:rPr>
-                <w:rStyle w:val="a4"/>
-                <w:highlight w:val="yellow"/>
-              </w:rPr>
-              <w:t>span.joints_type</w:t>
-            </w:r>
-            <w:proofErr w:type="spellEnd"/>
-            <w:r>
-              <w:rPr>
-                <w:rStyle w:val="a4"/>
-                <w:highlight w:val="yellow"/>
-              </w:rPr>
-              <w:t>}}</w:t>
+              <w:t>{{span.joints_type}}</w:t>
             </w:r>
           </w:p>
         </w:tc>
@@ -8479,23 +6961,7 @@
                 <w:rStyle w:val="a4"/>
                 <w:highlight w:val="yellow"/>
               </w:rPr>
-              <w:t>{{</w:t>
-            </w:r>
-            <w:proofErr w:type="spellStart"/>
-            <w:r>
-              <w:rPr>
-                <w:rStyle w:val="a4"/>
-                <w:highlight w:val="yellow"/>
-              </w:rPr>
-              <w:t>span.span_scheme</w:t>
-            </w:r>
-            <w:proofErr w:type="spellEnd"/>
-            <w:r>
-              <w:rPr>
-                <w:rStyle w:val="a4"/>
-                <w:highlight w:val="yellow"/>
-              </w:rPr>
-              <w:t>}}</w:t>
+              <w:t>{{span.span_scheme}}</w:t>
             </w:r>
           </w:p>
         </w:tc>
@@ -8584,23 +7050,7 @@
                 <w:rStyle w:val="a4"/>
                 <w:highlight w:val="yellow"/>
               </w:rPr>
-              <w:t>{{</w:t>
-            </w:r>
-            <w:proofErr w:type="spellStart"/>
-            <w:r>
-              <w:rPr>
-                <w:rStyle w:val="a4"/>
-                <w:highlight w:val="yellow"/>
-              </w:rPr>
-              <w:t>span.span_width_B</w:t>
-            </w:r>
-            <w:proofErr w:type="spellEnd"/>
-            <w:r>
-              <w:rPr>
-                <w:rStyle w:val="a4"/>
-                <w:highlight w:val="yellow"/>
-              </w:rPr>
-              <w:t>}}</w:t>
+              <w:t>{{span.span_width_B}}</w:t>
             </w:r>
             <w:r>
               <w:rPr>
@@ -8892,23 +7342,7 @@
                 <w:rStyle w:val="a4"/>
                 <w:highlight w:val="yellow"/>
               </w:rPr>
-              <w:t>{{</w:t>
-            </w:r>
-            <w:proofErr w:type="spellStart"/>
-            <w:r>
-              <w:rPr>
-                <w:rStyle w:val="a4"/>
-                <w:highlight w:val="yellow"/>
-              </w:rPr>
-              <w:t>span.span_year</w:t>
-            </w:r>
-            <w:proofErr w:type="spellEnd"/>
-            <w:r>
-              <w:rPr>
-                <w:rStyle w:val="a4"/>
-                <w:highlight w:val="yellow"/>
-              </w:rPr>
-              <w:t>}}</w:t>
+              <w:t>{{span.span_year}}</w:t>
             </w:r>
           </w:p>
         </w:tc>
@@ -8973,23 +7407,7 @@
                 <w:rStyle w:val="a4"/>
                 <w:highlight w:val="yellow"/>
               </w:rPr>
-              <w:t>{{</w:t>
-            </w:r>
-            <w:proofErr w:type="spellStart"/>
-            <w:r>
-              <w:rPr>
-                <w:rStyle w:val="a4"/>
-                <w:highlight w:val="yellow"/>
-              </w:rPr>
-              <w:t>bridge.loads</w:t>
-            </w:r>
-            <w:proofErr w:type="spellEnd"/>
-            <w:r>
-              <w:rPr>
-                <w:rStyle w:val="a4"/>
-                <w:highlight w:val="yellow"/>
-              </w:rPr>
-              <w:t>}}</w:t>
+              <w:t>{{bridge.loads}}</w:t>
             </w:r>
           </w:p>
         </w:tc>
@@ -9054,23 +7472,7 @@
                 <w:rStyle w:val="a4"/>
                 <w:highlight w:val="yellow"/>
               </w:rPr>
-              <w:t>{{</w:t>
-            </w:r>
-            <w:proofErr w:type="spellStart"/>
-            <w:r>
-              <w:rPr>
-                <w:rStyle w:val="a4"/>
-                <w:highlight w:val="yellow"/>
-              </w:rPr>
-              <w:t>span.typical_project</w:t>
-            </w:r>
-            <w:proofErr w:type="spellEnd"/>
-            <w:r>
-              <w:rPr>
-                <w:rStyle w:val="a4"/>
-                <w:highlight w:val="yellow"/>
-              </w:rPr>
-              <w:t>}}</w:t>
+              <w:t>{{span.typical_project}}</w:t>
             </w:r>
           </w:p>
         </w:tc>
@@ -9135,23 +7537,7 @@
                 <w:rStyle w:val="a4"/>
                 <w:highlight w:val="yellow"/>
               </w:rPr>
-              <w:t>{{</w:t>
-            </w:r>
-            <w:proofErr w:type="spellStart"/>
-            <w:r>
-              <w:rPr>
-                <w:rStyle w:val="a4"/>
-                <w:highlight w:val="yellow"/>
-              </w:rPr>
-              <w:t>span.bearings</w:t>
-            </w:r>
-            <w:proofErr w:type="spellEnd"/>
-            <w:r>
-              <w:rPr>
-                <w:rStyle w:val="a4"/>
-                <w:highlight w:val="yellow"/>
-              </w:rPr>
-              <w:t>}}</w:t>
+              <w:t>{{span.bearings}}</w:t>
             </w:r>
           </w:p>
         </w:tc>
@@ -9217,25 +7603,7 @@
                 <w:rFonts w:eastAsiaTheme="majorEastAsia"/>
                 <w:highlight w:val="yellow"/>
               </w:rPr>
-              <w:t>{{</w:t>
-            </w:r>
-            <w:proofErr w:type="spellStart"/>
-            <w:r>
-              <w:rPr>
-                <w:rStyle w:val="a4"/>
-                <w:rFonts w:eastAsiaTheme="majorEastAsia"/>
-                <w:highlight w:val="yellow"/>
-              </w:rPr>
-              <w:t>span.span_expansion_joints</w:t>
-            </w:r>
-            <w:proofErr w:type="spellEnd"/>
-            <w:r>
-              <w:rPr>
-                <w:rStyle w:val="a4"/>
-                <w:rFonts w:eastAsiaTheme="majorEastAsia"/>
-                <w:highlight w:val="yellow"/>
-              </w:rPr>
-              <w:t>}}</w:t>
+              <w:t>{{span.span_expansion_joints}}</w:t>
             </w:r>
           </w:p>
         </w:tc>
@@ -9300,23 +7668,7 @@
                 <w:rStyle w:val="a4"/>
                 <w:highlight w:val="yellow"/>
               </w:rPr>
-              <w:t>{{</w:t>
-            </w:r>
-            <w:proofErr w:type="spellStart"/>
-            <w:r>
-              <w:rPr>
-                <w:rStyle w:val="a4"/>
-                <w:highlight w:val="yellow"/>
-              </w:rPr>
-              <w:t>span.transverse_conn</w:t>
-            </w:r>
-            <w:proofErr w:type="spellEnd"/>
-            <w:r>
-              <w:rPr>
-                <w:rStyle w:val="a4"/>
-                <w:highlight w:val="yellow"/>
-              </w:rPr>
-              <w:t>}}</w:t>
+              <w:t>{{span.transverse_conn}}</w:t>
             </w:r>
           </w:p>
         </w:tc>
@@ -9387,35 +7739,7 @@
                 <w:highlight w:val="yellow"/>
                 <w:lang w:val="en-US"/>
               </w:rPr>
-              <w:t>{{</w:t>
-            </w:r>
-            <w:proofErr w:type="spellStart"/>
-            <w:proofErr w:type="gramStart"/>
-            <w:r>
-              <w:rPr>
-                <w:rStyle w:val="a4"/>
-                <w:highlight w:val="yellow"/>
-                <w:lang w:val="en-US"/>
-              </w:rPr>
-              <w:t>span.transverse</w:t>
-            </w:r>
-            <w:proofErr w:type="gramEnd"/>
-            <w:r>
-              <w:rPr>
-                <w:rStyle w:val="a4"/>
-                <w:highlight w:val="yellow"/>
-                <w:lang w:val="en-US"/>
-              </w:rPr>
-              <w:t>_scheme</w:t>
-            </w:r>
-            <w:proofErr w:type="spellEnd"/>
-            <w:r>
-              <w:rPr>
-                <w:rStyle w:val="a4"/>
-                <w:highlight w:val="yellow"/>
-                <w:lang w:val="en-US"/>
-              </w:rPr>
-              <w:t>}}</w:t>
+              <w:t>{{span.transverse_scheme}}</w:t>
             </w:r>
           </w:p>
         </w:tc>
@@ -9531,23 +7855,7 @@
                 <w:rStyle w:val="a4"/>
                 <w:highlight w:val="yellow"/>
               </w:rPr>
-              <w:t>{{</w:t>
-            </w:r>
-            <w:proofErr w:type="spellStart"/>
-            <w:r>
-              <w:rPr>
-                <w:rStyle w:val="a4"/>
-                <w:highlight w:val="yellow"/>
-              </w:rPr>
-              <w:t>span.deck_thickness</w:t>
-            </w:r>
-            <w:proofErr w:type="spellEnd"/>
-            <w:r>
-              <w:rPr>
-                <w:rStyle w:val="a4"/>
-                <w:highlight w:val="yellow"/>
-              </w:rPr>
-              <w:t>}}</w:t>
+              <w:t>{{span.deck_thickness}}</w:t>
             </w:r>
           </w:p>
         </w:tc>
@@ -9605,23 +7913,7 @@
                 <w:rStyle w:val="a4"/>
                 <w:highlight w:val="yellow"/>
               </w:rPr>
-              <w:t>{{</w:t>
-            </w:r>
-            <w:proofErr w:type="spellStart"/>
-            <w:r>
-              <w:rPr>
-                <w:rStyle w:val="a4"/>
-                <w:highlight w:val="yellow"/>
-              </w:rPr>
-              <w:t>span.deck_material</w:t>
-            </w:r>
-            <w:proofErr w:type="spellEnd"/>
-            <w:r>
-              <w:rPr>
-                <w:rStyle w:val="a4"/>
-                <w:highlight w:val="yellow"/>
-              </w:rPr>
-              <w:t>}}</w:t>
+              <w:t>{{span.deck_material}}</w:t>
             </w:r>
           </w:p>
         </w:tc>
@@ -9737,23 +8029,7 @@
                 <w:rStyle w:val="a4"/>
                 <w:highlight w:val="yellow"/>
               </w:rPr>
-              <w:t>{{</w:t>
-            </w:r>
-            <w:proofErr w:type="spellStart"/>
-            <w:r>
-              <w:rPr>
-                <w:rStyle w:val="a4"/>
-                <w:highlight w:val="yellow"/>
-              </w:rPr>
-              <w:t>span.pavement_thickness</w:t>
-            </w:r>
-            <w:proofErr w:type="spellEnd"/>
-            <w:r>
-              <w:rPr>
-                <w:rStyle w:val="a4"/>
-                <w:highlight w:val="yellow"/>
-              </w:rPr>
-              <w:t>}}</w:t>
+              <w:t>{{span.pavement_thickness}}</w:t>
             </w:r>
           </w:p>
         </w:tc>
@@ -9813,23 +8089,7 @@
                 <w:rStyle w:val="a4"/>
                 <w:highlight w:val="yellow"/>
               </w:rPr>
-              <w:t>{{</w:t>
-            </w:r>
-            <w:proofErr w:type="spellStart"/>
-            <w:r>
-              <w:rPr>
-                <w:rStyle w:val="a4"/>
-                <w:highlight w:val="yellow"/>
-              </w:rPr>
-              <w:t>span.pavement</w:t>
-            </w:r>
-            <w:proofErr w:type="spellEnd"/>
-            <w:r>
-              <w:rPr>
-                <w:rStyle w:val="a4"/>
-                <w:highlight w:val="yellow"/>
-              </w:rPr>
-              <w:t>_</w:t>
+              <w:t>{{span.pavement_</w:t>
             </w:r>
             <w:r>
               <w:rPr>
@@ -9839,21 +8099,12 @@
               </w:rPr>
               <w:t>extra</w:t>
             </w:r>
-            <w:proofErr w:type="spellStart"/>
             <w:r>
               <w:rPr>
                 <w:rStyle w:val="a4"/>
                 <w:highlight w:val="yellow"/>
               </w:rPr>
-              <w:t>thickness</w:t>
-            </w:r>
-            <w:proofErr w:type="spellEnd"/>
-            <w:r>
-              <w:rPr>
-                <w:rStyle w:val="a4"/>
-                <w:highlight w:val="yellow"/>
-              </w:rPr>
-              <w:t>}}</w:t>
+              <w:t>thickness}}</w:t>
             </w:r>
           </w:p>
         </w:tc>
@@ -9912,23 +8163,7 @@
                 <w:rStyle w:val="a4"/>
                 <w:highlight w:val="yellow"/>
               </w:rPr>
-              <w:t>{{</w:t>
-            </w:r>
-            <w:proofErr w:type="spellStart"/>
-            <w:r>
-              <w:rPr>
-                <w:rStyle w:val="a4"/>
-                <w:highlight w:val="yellow"/>
-              </w:rPr>
-              <w:t>span.pavement_material</w:t>
-            </w:r>
-            <w:proofErr w:type="spellEnd"/>
-            <w:r>
-              <w:rPr>
-                <w:rStyle w:val="a4"/>
-                <w:highlight w:val="yellow"/>
-              </w:rPr>
-              <w:t>}}</w:t>
+              <w:t>{{span.pavement_material}}</w:t>
             </w:r>
           </w:p>
         </w:tc>
@@ -9992,23 +8227,7 @@
                 <w:rStyle w:val="a4"/>
                 <w:highlight w:val="yellow"/>
               </w:rPr>
-              <w:t>{{</w:t>
-            </w:r>
-            <w:proofErr w:type="spellStart"/>
-            <w:r>
-              <w:rPr>
-                <w:rStyle w:val="a4"/>
-                <w:highlight w:val="yellow"/>
-              </w:rPr>
-              <w:t>span.main_beams_qty</w:t>
-            </w:r>
-            <w:proofErr w:type="spellEnd"/>
-            <w:r>
-              <w:rPr>
-                <w:rStyle w:val="a4"/>
-                <w:highlight w:val="yellow"/>
-              </w:rPr>
-              <w:t>}}</w:t>
+              <w:t>{{span.main_beams_qty}}</w:t>
             </w:r>
           </w:p>
         </w:tc>
@@ -10112,76 +8331,44 @@
                 <w:rStyle w:val="a4"/>
                 <w:highlight w:val="yellow"/>
               </w:rPr>
-              <w:t>{{</w:t>
-            </w:r>
-            <w:proofErr w:type="spellStart"/>
+              <w:t>{{span.main_beam_h_mid}}</w:t>
+            </w:r>
+            <w:r>
+              <w:rPr>
+                <w:rStyle w:val="a4"/>
+              </w:rPr>
+              <w:t xml:space="preserve">; </w:t>
+            </w:r>
+            <w:r>
+              <w:rPr>
+                <w:rStyle w:val="a4"/>
+              </w:rPr>
+              <w:t>у</w:t>
+            </w:r>
+            <w:r>
+              <w:rPr>
+                <w:rStyle w:val="a4"/>
+              </w:rPr>
+              <w:t xml:space="preserve"> </w:t>
+            </w:r>
+            <w:r>
+              <w:rPr>
+                <w:rStyle w:val="a4"/>
+              </w:rPr>
+              <w:t>опоры</w:t>
+            </w:r>
+            <w:r>
+              <w:rPr>
+                <w:rStyle w:val="a4"/>
+              </w:rPr>
+              <w:t xml:space="preserve">: </w:t>
+            </w:r>
             <w:r>
               <w:rPr>
                 <w:rStyle w:val="a4"/>
                 <w:highlight w:val="yellow"/>
               </w:rPr>
-              <w:t>span.main_beam_h_mid</w:t>
-            </w:r>
-            <w:proofErr w:type="spellEnd"/>
-            <w:r>
-              <w:rPr>
-                <w:rStyle w:val="a4"/>
-                <w:highlight w:val="yellow"/>
-              </w:rPr>
-              <w:t>}}</w:t>
-            </w:r>
-            <w:r>
-              <w:rPr>
-                <w:rStyle w:val="a4"/>
-              </w:rPr>
-              <w:t xml:space="preserve">; </w:t>
-            </w:r>
-            <w:r>
-              <w:rPr>
-                <w:rStyle w:val="a4"/>
-              </w:rPr>
-              <w:t>у</w:t>
-            </w:r>
-            <w:r>
-              <w:rPr>
-                <w:rStyle w:val="a4"/>
-              </w:rPr>
-              <w:t xml:space="preserve"> </w:t>
-            </w:r>
-            <w:r>
-              <w:rPr>
-                <w:rStyle w:val="a4"/>
-              </w:rPr>
-              <w:t>опоры</w:t>
-            </w:r>
-            <w:r>
-              <w:rPr>
-                <w:rStyle w:val="a4"/>
-              </w:rPr>
-              <w:t xml:space="preserve">: </w:t>
-            </w:r>
-            <w:r>
-              <w:rPr>
-                <w:rStyle w:val="a4"/>
-                <w:highlight w:val="yellow"/>
-              </w:rPr>
-              <w:t>{{</w:t>
-            </w:r>
-            <w:proofErr w:type="spellStart"/>
-            <w:r>
-              <w:rPr>
-                <w:rStyle w:val="a4"/>
-                <w:highlight w:val="yellow"/>
-              </w:rPr>
-              <w:t>span.main_beam_h_support</w:t>
-            </w:r>
-            <w:proofErr w:type="spellEnd"/>
-            <w:r>
-              <w:rPr>
-                <w:rStyle w:val="a4"/>
-                <w:highlight w:val="yellow"/>
-              </w:rPr>
-              <w:t>}}</w:t>
+              <w:t>{{span.main_beam_h_support}}</w:t>
             </w:r>
           </w:p>
         </w:tc>
@@ -10246,23 +8433,7 @@
                 <w:rStyle w:val="a4"/>
                 <w:highlight w:val="yellow"/>
               </w:rPr>
-              <w:t>{{</w:t>
-            </w:r>
-            <w:proofErr w:type="spellStart"/>
-            <w:r>
-              <w:rPr>
-                <w:rStyle w:val="a4"/>
-                <w:highlight w:val="yellow"/>
-              </w:rPr>
-              <w:t>span.cross_beams</w:t>
-            </w:r>
-            <w:proofErr w:type="spellEnd"/>
-            <w:r>
-              <w:rPr>
-                <w:rStyle w:val="a4"/>
-                <w:highlight w:val="yellow"/>
-              </w:rPr>
-              <w:t>}}</w:t>
+              <w:t>{{span.cross_beams}}</w:t>
             </w:r>
           </w:p>
         </w:tc>
@@ -10326,23 +8497,7 @@
                 <w:rStyle w:val="a4"/>
                 <w:highlight w:val="yellow"/>
               </w:rPr>
-              <w:t>{{</w:t>
-            </w:r>
-            <w:proofErr w:type="spellStart"/>
-            <w:r>
-              <w:rPr>
-                <w:rStyle w:val="a4"/>
-                <w:highlight w:val="yellow"/>
-              </w:rPr>
-              <w:t>span.long_beams</w:t>
-            </w:r>
-            <w:proofErr w:type="spellEnd"/>
-            <w:r>
-              <w:rPr>
-                <w:rStyle w:val="a4"/>
-                <w:highlight w:val="yellow"/>
-              </w:rPr>
-              <w:t>}}</w:t>
+              <w:t>{{span.long_beams}}</w:t>
             </w:r>
           </w:p>
         </w:tc>
@@ -10411,23 +8566,7 @@
                 <w:rStyle w:val="a4"/>
                 <w:highlight w:val="yellow"/>
               </w:rPr>
-              <w:t>{{</w:t>
-            </w:r>
-            <w:proofErr w:type="spellStart"/>
-            <w:r>
-              <w:rPr>
-                <w:rStyle w:val="a4"/>
-                <w:highlight w:val="yellow"/>
-              </w:rPr>
-              <w:t>span.extra_loads</w:t>
-            </w:r>
-            <w:proofErr w:type="spellEnd"/>
-            <w:r>
-              <w:rPr>
-                <w:rStyle w:val="a4"/>
-                <w:highlight w:val="yellow"/>
-              </w:rPr>
-              <w:t>}}</w:t>
+              <w:t>{{span.extra_loads}}</w:t>
             </w:r>
           </w:p>
         </w:tc>
@@ -10494,35 +8633,7 @@
                 <w:highlight w:val="yellow"/>
                 <w:lang w:val="en-US"/>
               </w:rPr>
-              <w:t>{{</w:t>
-            </w:r>
-            <w:proofErr w:type="spellStart"/>
-            <w:proofErr w:type="gramStart"/>
-            <w:r>
-              <w:rPr>
-                <w:rStyle w:val="a4"/>
-                <w:highlight w:val="yellow"/>
-                <w:lang w:val="en-US"/>
-              </w:rPr>
-              <w:t>span.span</w:t>
-            </w:r>
-            <w:proofErr w:type="gramEnd"/>
-            <w:r>
-              <w:rPr>
-                <w:rStyle w:val="a4"/>
-                <w:highlight w:val="yellow"/>
-                <w:lang w:val="en-US"/>
-              </w:rPr>
-              <w:t>_notes</w:t>
-            </w:r>
-            <w:proofErr w:type="spellEnd"/>
-            <w:r>
-              <w:rPr>
-                <w:rStyle w:val="a4"/>
-                <w:highlight w:val="yellow"/>
-                <w:lang w:val="en-US"/>
-              </w:rPr>
-              <w:t>}}</w:t>
+              <w:t>{{span.span_notes}}</w:t>
             </w:r>
           </w:p>
         </w:tc>
@@ -10580,21 +8691,7 @@
         <w:rPr>
           <w:lang w:val="ru-RU"/>
         </w:rPr>
-        <w:t>{{</w:t>
-      </w:r>
-      <w:proofErr w:type="spellStart"/>
-      <w:r>
-        <w:rPr>
-          <w:lang w:val="ru-RU"/>
-        </w:rPr>
-        <w:t>pier.title</w:t>
-      </w:r>
-      <w:proofErr w:type="spellEnd"/>
-      <w:r>
-        <w:rPr>
-          <w:lang w:val="ru-RU"/>
-        </w:rPr>
-        <w:t>}}</w:t>
+        <w:t>{{pier.title}}</w:t>
       </w:r>
     </w:p>
     <w:tbl>
@@ -10666,23 +8763,7 @@
                 <w:rStyle w:val="a4"/>
                 <w:highlight w:val="yellow"/>
               </w:rPr>
-              <w:t>{{</w:t>
-            </w:r>
-            <w:proofErr w:type="spellStart"/>
-            <w:r>
-              <w:rPr>
-                <w:rStyle w:val="a4"/>
-                <w:highlight w:val="yellow"/>
-              </w:rPr>
-              <w:t>pier.piers_type</w:t>
-            </w:r>
-            <w:proofErr w:type="spellEnd"/>
-            <w:r>
-              <w:rPr>
-                <w:rStyle w:val="a4"/>
-                <w:highlight w:val="yellow"/>
-              </w:rPr>
-              <w:t>}}</w:t>
+              <w:t>{{pier.piers_type}}</w:t>
             </w:r>
           </w:p>
         </w:tc>
@@ -10744,23 +8825,7 @@
                 <w:rStyle w:val="a4"/>
                 <w:highlight w:val="yellow"/>
               </w:rPr>
-              <w:t>{{</w:t>
-            </w:r>
-            <w:proofErr w:type="spellStart"/>
-            <w:r>
-              <w:rPr>
-                <w:rStyle w:val="a4"/>
-                <w:highlight w:val="yellow"/>
-              </w:rPr>
-              <w:t>pier.foundation_type</w:t>
-            </w:r>
-            <w:proofErr w:type="spellEnd"/>
-            <w:r>
-              <w:rPr>
-                <w:rStyle w:val="a4"/>
-                <w:highlight w:val="yellow"/>
-              </w:rPr>
-              <w:t>}}</w:t>
+              <w:t>{{pier.foundation_type}}</w:t>
             </w:r>
           </w:p>
         </w:tc>
@@ -10822,23 +8887,7 @@
                 <w:rStyle w:val="a4"/>
                 <w:highlight w:val="yellow"/>
               </w:rPr>
-              <w:t>{{</w:t>
-            </w:r>
-            <w:proofErr w:type="spellStart"/>
-            <w:r>
-              <w:rPr>
-                <w:rStyle w:val="a4"/>
-                <w:highlight w:val="yellow"/>
-              </w:rPr>
-              <w:t>pier.pier_material</w:t>
-            </w:r>
-            <w:proofErr w:type="spellEnd"/>
-            <w:r>
-              <w:rPr>
-                <w:rStyle w:val="a4"/>
-                <w:highlight w:val="yellow"/>
-              </w:rPr>
-              <w:t>}}</w:t>
+              <w:t>{{pier.pier_material}}</w:t>
             </w:r>
           </w:p>
         </w:tc>
@@ -10881,21 +8930,7 @@
               <w:rPr>
                 <w:rStyle w:val="a4"/>
               </w:rPr>
-              <w:t xml:space="preserve">Высота опор (от верха </w:t>
-            </w:r>
-            <w:proofErr w:type="spellStart"/>
-            <w:r>
-              <w:rPr>
-                <w:rStyle w:val="a4"/>
-              </w:rPr>
-              <w:t>подферменной</w:t>
-            </w:r>
-            <w:proofErr w:type="spellEnd"/>
-            <w:r>
-              <w:rPr>
-                <w:rStyle w:val="a4"/>
-              </w:rPr>
-              <w:t xml:space="preserve"> площадки ригеля до естественного уровня грунта)</w:t>
+              <w:t>Высота опор (от верха подферменной площадки ригеля до естественного уровня грунта)</w:t>
             </w:r>
           </w:p>
         </w:tc>
@@ -10914,23 +8949,7 @@
                 <w:rStyle w:val="a4"/>
                 <w:highlight w:val="yellow"/>
               </w:rPr>
-              <w:t>{{</w:t>
-            </w:r>
-            <w:proofErr w:type="spellStart"/>
-            <w:r>
-              <w:rPr>
-                <w:rStyle w:val="a4"/>
-                <w:highlight w:val="yellow"/>
-              </w:rPr>
-              <w:t>pier.pier_height</w:t>
-            </w:r>
-            <w:proofErr w:type="spellEnd"/>
-            <w:r>
-              <w:rPr>
-                <w:rStyle w:val="a4"/>
-                <w:highlight w:val="yellow"/>
-              </w:rPr>
-              <w:t>}}</w:t>
+              <w:t>{{pier.pier_height}}</w:t>
             </w:r>
           </w:p>
         </w:tc>
@@ -10992,23 +9011,7 @@
                 <w:rStyle w:val="a4"/>
                 <w:highlight w:val="yellow"/>
               </w:rPr>
-              <w:t>{{</w:t>
-            </w:r>
-            <w:proofErr w:type="spellStart"/>
-            <w:r>
-              <w:rPr>
-                <w:rStyle w:val="a4"/>
-                <w:highlight w:val="yellow"/>
-              </w:rPr>
-              <w:t>pier.foundation_depth</w:t>
-            </w:r>
-            <w:proofErr w:type="spellEnd"/>
-            <w:r>
-              <w:rPr>
-                <w:rStyle w:val="a4"/>
-                <w:highlight w:val="yellow"/>
-              </w:rPr>
-              <w:t>}}</w:t>
+              <w:t>{{pier.foundation_depth}}</w:t>
             </w:r>
           </w:p>
         </w:tc>
@@ -11070,23 +9073,7 @@
                 <w:rStyle w:val="a4"/>
                 <w:highlight w:val="yellow"/>
               </w:rPr>
-              <w:t>{{</w:t>
-            </w:r>
-            <w:proofErr w:type="spellStart"/>
-            <w:r>
-              <w:rPr>
-                <w:rStyle w:val="a4"/>
-                <w:highlight w:val="yellow"/>
-              </w:rPr>
-              <w:t>pier.pier_typical_project</w:t>
-            </w:r>
-            <w:proofErr w:type="spellEnd"/>
-            <w:r>
-              <w:rPr>
-                <w:rStyle w:val="a4"/>
-                <w:highlight w:val="yellow"/>
-              </w:rPr>
-              <w:t>}}</w:t>
+              <w:t>{{pier.pier_typical_project}}</w:t>
             </w:r>
           </w:p>
         </w:tc>
@@ -11198,23 +9185,7 @@
                 <w:rStyle w:val="a4"/>
                 <w:highlight w:val="yellow"/>
               </w:rPr>
-              <w:t>{{</w:t>
-            </w:r>
-            <w:proofErr w:type="spellStart"/>
-            <w:r>
-              <w:rPr>
-                <w:rStyle w:val="a4"/>
-                <w:highlight w:val="yellow"/>
-              </w:rPr>
-              <w:t>pier.pier_size_a</w:t>
-            </w:r>
-            <w:proofErr w:type="spellEnd"/>
-            <w:r>
-              <w:rPr>
-                <w:rStyle w:val="a4"/>
-                <w:highlight w:val="yellow"/>
-              </w:rPr>
-              <w:t>}}</w:t>
+              <w:t>{{pier.pier_size_a}}</w:t>
             </w:r>
           </w:p>
         </w:tc>
@@ -11273,35 +9244,7 @@
                 <w:highlight w:val="yellow"/>
                 <w:lang w:val="en-US"/>
               </w:rPr>
-              <w:t>{{</w:t>
-            </w:r>
-            <w:proofErr w:type="spellStart"/>
-            <w:proofErr w:type="gramStart"/>
-            <w:r>
-              <w:rPr>
-                <w:rStyle w:val="a4"/>
-                <w:highlight w:val="yellow"/>
-                <w:lang w:val="en-US"/>
-              </w:rPr>
-              <w:t>pier.pier</w:t>
-            </w:r>
-            <w:proofErr w:type="gramEnd"/>
-            <w:r>
-              <w:rPr>
-                <w:rStyle w:val="a4"/>
-                <w:highlight w:val="yellow"/>
-                <w:lang w:val="en-US"/>
-              </w:rPr>
-              <w:t>_size_b</w:t>
-            </w:r>
-            <w:proofErr w:type="spellEnd"/>
-            <w:r>
-              <w:rPr>
-                <w:rStyle w:val="a4"/>
-                <w:highlight w:val="yellow"/>
-                <w:lang w:val="en-US"/>
-              </w:rPr>
-              <w:t>}}</w:t>
+              <w:t>{{pier.pier_size_b}}</w:t>
             </w:r>
           </w:p>
         </w:tc>
@@ -11363,23 +9306,7 @@
                 <w:rStyle w:val="a4"/>
                 <w:highlight w:val="yellow"/>
               </w:rPr>
-              <w:t>{{</w:t>
-            </w:r>
-            <w:proofErr w:type="spellStart"/>
-            <w:r>
-              <w:rPr>
-                <w:rStyle w:val="a4"/>
-                <w:highlight w:val="yellow"/>
-              </w:rPr>
-              <w:t>pier.piles_qty</w:t>
-            </w:r>
-            <w:proofErr w:type="spellEnd"/>
-            <w:r>
-              <w:rPr>
-                <w:rStyle w:val="a4"/>
-                <w:highlight w:val="yellow"/>
-              </w:rPr>
-              <w:t>}}</w:t>
+              <w:t>{{pier.piles_qty}}</w:t>
             </w:r>
           </w:p>
         </w:tc>
@@ -11457,23 +9384,7 @@
                 <w:rStyle w:val="a4"/>
                 <w:highlight w:val="yellow"/>
               </w:rPr>
-              <w:t>{{</w:t>
-            </w:r>
-            <w:proofErr w:type="spellStart"/>
-            <w:r>
-              <w:rPr>
-                <w:rStyle w:val="a4"/>
-                <w:highlight w:val="yellow"/>
-              </w:rPr>
-              <w:t>pier.piles_spacing</w:t>
-            </w:r>
-            <w:proofErr w:type="spellEnd"/>
-            <w:r>
-              <w:rPr>
-                <w:rStyle w:val="a4"/>
-                <w:highlight w:val="yellow"/>
-              </w:rPr>
-              <w:t>}}</w:t>
+              <w:t>{{pier.piles_spacing}}</w:t>
             </w:r>
           </w:p>
         </w:tc>
@@ -11535,23 +9446,7 @@
                 <w:rStyle w:val="a4"/>
                 <w:highlight w:val="yellow"/>
               </w:rPr>
-              <w:t>{{</w:t>
-            </w:r>
-            <w:proofErr w:type="spellStart"/>
-            <w:r>
-              <w:rPr>
-                <w:rStyle w:val="a4"/>
-                <w:highlight w:val="yellow"/>
-              </w:rPr>
-              <w:t>pier.pier_scheme</w:t>
-            </w:r>
-            <w:proofErr w:type="spellEnd"/>
-            <w:r>
-              <w:rPr>
-                <w:rStyle w:val="a4"/>
-                <w:highlight w:val="yellow"/>
-              </w:rPr>
-              <w:t>}}</w:t>
+              <w:t>{{pier.pier_scheme}}</w:t>
             </w:r>
           </w:p>
         </w:tc>
@@ -11666,35 +9561,7 @@
                 <w:highlight w:val="yellow"/>
                 <w:lang w:val="en-US"/>
               </w:rPr>
-              <w:t>{{</w:t>
-            </w:r>
-            <w:proofErr w:type="spellStart"/>
-            <w:proofErr w:type="gramStart"/>
-            <w:r>
-              <w:rPr>
-                <w:rStyle w:val="a4"/>
-                <w:highlight w:val="yellow"/>
-                <w:lang w:val="en-US"/>
-              </w:rPr>
-              <w:t>pier.pier</w:t>
-            </w:r>
-            <w:proofErr w:type="gramEnd"/>
-            <w:r>
-              <w:rPr>
-                <w:rStyle w:val="a4"/>
-                <w:highlight w:val="yellow"/>
-                <w:lang w:val="en-US"/>
-              </w:rPr>
-              <w:t>_rigel_width</w:t>
-            </w:r>
-            <w:proofErr w:type="spellEnd"/>
-            <w:r>
-              <w:rPr>
-                <w:rStyle w:val="a4"/>
-                <w:highlight w:val="yellow"/>
-                <w:lang w:val="en-US"/>
-              </w:rPr>
-              <w:t>}}</w:t>
+              <w:t>{{pier.pier_rigel_width}}</w:t>
             </w:r>
           </w:p>
         </w:tc>
@@ -11752,23 +9619,7 @@
                 <w:rStyle w:val="a4"/>
                 <w:highlight w:val="yellow"/>
               </w:rPr>
-              <w:t>{{</w:t>
-            </w:r>
-            <w:proofErr w:type="spellStart"/>
-            <w:r>
-              <w:rPr>
-                <w:rStyle w:val="a4"/>
-                <w:highlight w:val="yellow"/>
-              </w:rPr>
-              <w:t>pier.pier_rigel_height</w:t>
-            </w:r>
-            <w:proofErr w:type="spellEnd"/>
-            <w:r>
-              <w:rPr>
-                <w:rStyle w:val="a4"/>
-                <w:highlight w:val="yellow"/>
-              </w:rPr>
-              <w:t>}}</w:t>
+              <w:t>{{pier.pier_rigel_height}}</w:t>
             </w:r>
           </w:p>
         </w:tc>
@@ -11826,23 +9677,7 @@
                 <w:rStyle w:val="a4"/>
                 <w:highlight w:val="yellow"/>
               </w:rPr>
-              <w:t>{{</w:t>
-            </w:r>
-            <w:proofErr w:type="spellStart"/>
-            <w:r>
-              <w:rPr>
-                <w:rStyle w:val="a4"/>
-                <w:highlight w:val="yellow"/>
-              </w:rPr>
-              <w:t>pier.pier_rigel_length</w:t>
-            </w:r>
-            <w:proofErr w:type="spellEnd"/>
-            <w:r>
-              <w:rPr>
-                <w:rStyle w:val="a4"/>
-                <w:highlight w:val="yellow"/>
-              </w:rPr>
-              <w:t>}}</w:t>
+              <w:t>{{pier.pier_rigel_length}}</w:t>
             </w:r>
           </w:p>
         </w:tc>
@@ -11904,23 +9739,7 @@
                 <w:rStyle w:val="a4"/>
                 <w:highlight w:val="yellow"/>
               </w:rPr>
-              <w:t>{{</w:t>
-            </w:r>
-            <w:proofErr w:type="spellStart"/>
-            <w:r>
-              <w:rPr>
-                <w:rStyle w:val="a4"/>
-                <w:highlight w:val="yellow"/>
-              </w:rPr>
-              <w:t>pier.pile_section</w:t>
-            </w:r>
-            <w:proofErr w:type="spellEnd"/>
-            <w:r>
-              <w:rPr>
-                <w:rStyle w:val="a4"/>
-                <w:highlight w:val="yellow"/>
-              </w:rPr>
-              <w:t>}}</w:t>
+              <w:t>{{pier.pile_section}}</w:t>
             </w:r>
           </w:p>
         </w:tc>
@@ -11983,23 +9802,7 @@
                 <w:rStyle w:val="a4"/>
                 <w:highlight w:val="yellow"/>
               </w:rPr>
-              <w:t>{{</w:t>
-            </w:r>
-            <w:proofErr w:type="spellStart"/>
-            <w:r>
-              <w:rPr>
-                <w:rStyle w:val="a4"/>
-                <w:highlight w:val="yellow"/>
-              </w:rPr>
-              <w:t>pier.pier_notes</w:t>
-            </w:r>
-            <w:proofErr w:type="spellEnd"/>
-            <w:r>
-              <w:rPr>
-                <w:rStyle w:val="a4"/>
-                <w:highlight w:val="yellow"/>
-              </w:rPr>
-              <w:t>}}</w:t>
+              <w:t>{{pier.pier_notes}}</w:t>
             </w:r>
           </w:p>
         </w:tc>
@@ -12370,23 +10173,13 @@
         </w:rPr>
         <w:t xml:space="preserve"> </w:t>
       </w:r>
-      <w:proofErr w:type="spellStart"/>
       <w:r>
         <w:rPr>
           <w:b w:val="0"/>
           <w:bCs/>
           <w:lang w:eastAsia="en-US"/>
         </w:rPr>
-        <w:t>Форма</w:t>
-      </w:r>
-      <w:proofErr w:type="spellEnd"/>
-      <w:r>
-        <w:rPr>
-          <w:b w:val="0"/>
-          <w:bCs/>
-          <w:lang w:eastAsia="en-US"/>
-        </w:rPr>
-        <w:t xml:space="preserve"> 5</w:t>
+        <w:t>Форма 5</w:t>
       </w:r>
     </w:p>
     <w:p>
@@ -13062,6 +10855,7 @@
         <w:rPr>
           <w:sz w:val="28"/>
           <w:szCs w:val="28"/>
+          <w:lang w:val="en-US"/>
         </w:rPr>
       </w:pPr>
       <w:r>
@@ -13086,13 +10880,6 @@
         </w:rPr>
         <w:t>}}</w:t>
       </w:r>
-    </w:p>
-    <w:p>
-      <w:pPr>
-        <w:rPr>
-          <w:highlight w:val="yellow"/>
-        </w:rPr>
-      </w:pPr>
     </w:p>
     <w:p>
       <w:pPr>
@@ -13376,55 +11163,7 @@
                   <w:sz w:val="22"/>
                   <w:szCs w:val="22"/>
                 </w:rPr>
-                <w:t>Технический паспорт сооружения: Мост через {{</w:t>
-              </w:r>
-              <w:proofErr w:type="spellStart"/>
-              <w:r>
-                <w:rPr>
-                  <w:sz w:val="22"/>
-                  <w:szCs w:val="22"/>
-                </w:rPr>
-                <w:t>bridge.obstacle</w:t>
-              </w:r>
-              <w:proofErr w:type="spellEnd"/>
-              <w:r>
-                <w:rPr>
-                  <w:sz w:val="22"/>
-                  <w:szCs w:val="22"/>
-                </w:rPr>
-                <w:t>}} на км {{bridge.km}} а/д «{{</w:t>
-              </w:r>
-              <w:proofErr w:type="spellStart"/>
-              <w:r>
-                <w:rPr>
-                  <w:sz w:val="22"/>
-                  <w:szCs w:val="22"/>
-                </w:rPr>
-                <w:t>bridge.road</w:t>
-              </w:r>
-              <w:proofErr w:type="spellEnd"/>
-              <w:r>
-                <w:rPr>
-                  <w:sz w:val="22"/>
-                  <w:szCs w:val="22"/>
-                </w:rPr>
-                <w:t>}}» в {{</w:t>
-              </w:r>
-              <w:proofErr w:type="spellStart"/>
-              <w:r>
-                <w:rPr>
-                  <w:sz w:val="22"/>
-                  <w:szCs w:val="22"/>
-                </w:rPr>
-                <w:t>bridge.district</w:t>
-              </w:r>
-              <w:proofErr w:type="spellEnd"/>
-              <w:r>
-                <w:rPr>
-                  <w:sz w:val="22"/>
-                  <w:szCs w:val="22"/>
-                </w:rPr>
-                <w:t>}} районе Ивановской области</w:t>
+                <w:t>Технический паспорт сооружения: Мост через {{bridge.obstacle}} на км {{bridge.km}} а/д «{{bridge.road}}» в {{bridge.district}} районе Ивановской области</w:t>
               </w:r>
             </w:p>
           </w:tc>
@@ -13520,55 +11259,7 @@
                   <w:sz w:val="22"/>
                   <w:szCs w:val="22"/>
                 </w:rPr>
-                <w:t>Технический паспорт сооружения: Мост через {{</w:t>
-              </w:r>
-              <w:proofErr w:type="spellStart"/>
-              <w:r>
-                <w:rPr>
-                  <w:sz w:val="22"/>
-                  <w:szCs w:val="22"/>
-                </w:rPr>
-                <w:t>bridge.obstacle</w:t>
-              </w:r>
-              <w:proofErr w:type="spellEnd"/>
-              <w:r>
-                <w:rPr>
-                  <w:sz w:val="22"/>
-                  <w:szCs w:val="22"/>
-                </w:rPr>
-                <w:t>}} на км {{bridge.km}} а/д «{{</w:t>
-              </w:r>
-              <w:proofErr w:type="spellStart"/>
-              <w:r>
-                <w:rPr>
-                  <w:sz w:val="22"/>
-                  <w:szCs w:val="22"/>
-                </w:rPr>
-                <w:t>bridge.road</w:t>
-              </w:r>
-              <w:proofErr w:type="spellEnd"/>
-              <w:r>
-                <w:rPr>
-                  <w:sz w:val="22"/>
-                  <w:szCs w:val="22"/>
-                </w:rPr>
-                <w:t>}}» в {{</w:t>
-              </w:r>
-              <w:proofErr w:type="spellStart"/>
-              <w:r>
-                <w:rPr>
-                  <w:sz w:val="22"/>
-                  <w:szCs w:val="22"/>
-                </w:rPr>
-                <w:t>bridge.district</w:t>
-              </w:r>
-              <w:proofErr w:type="spellEnd"/>
-              <w:r>
-                <w:rPr>
-                  <w:sz w:val="22"/>
-                  <w:szCs w:val="22"/>
-                </w:rPr>
-                <w:t>}} районе Ивановской области</w:t>
+                <w:t>Технический паспорт сооружения: Мост через {{bridge.obstacle}} на км {{bridge.km}} а/д «{{bridge.road}}» в {{bridge.district}} районе Ивановской области</w:t>
               </w:r>
             </w:p>
           </w:tc>
@@ -13643,55 +11334,7 @@
               <w:sz w:val="22"/>
               <w:szCs w:val="22"/>
             </w:rPr>
-            <w:t>Технический паспорт сооружения: Мост через {{</w:t>
-          </w:r>
-          <w:proofErr w:type="spellStart"/>
-          <w:r>
-            <w:rPr>
-              <w:sz w:val="22"/>
-              <w:szCs w:val="22"/>
-            </w:rPr>
-            <w:t>bridge.obstacle</w:t>
-          </w:r>
-          <w:proofErr w:type="spellEnd"/>
-          <w:r>
-            <w:rPr>
-              <w:sz w:val="22"/>
-              <w:szCs w:val="22"/>
-            </w:rPr>
-            <w:t>}} на км {{bridge.km}} а/д «{{</w:t>
-          </w:r>
-          <w:proofErr w:type="spellStart"/>
-          <w:r>
-            <w:rPr>
-              <w:sz w:val="22"/>
-              <w:szCs w:val="22"/>
-            </w:rPr>
-            <w:t>bridge.road</w:t>
-          </w:r>
-          <w:proofErr w:type="spellEnd"/>
-          <w:r>
-            <w:rPr>
-              <w:sz w:val="22"/>
-              <w:szCs w:val="22"/>
-            </w:rPr>
-            <w:t>}}» в {{</w:t>
-          </w:r>
-          <w:proofErr w:type="spellStart"/>
-          <w:r>
-            <w:rPr>
-              <w:sz w:val="22"/>
-              <w:szCs w:val="22"/>
-            </w:rPr>
-            <w:t>bridge.district</w:t>
-          </w:r>
-          <w:proofErr w:type="spellEnd"/>
-          <w:r>
-            <w:rPr>
-              <w:sz w:val="22"/>
-              <w:szCs w:val="22"/>
-            </w:rPr>
-            <w:t>}} районе Ивановской области</w:t>
+            <w:t>Технический паспорт сооружения: Мост через {{bridge.obstacle}} на км {{bridge.km}} а/д «{{bridge.road}}» в {{bridge.district}} районе Ивановской области</w:t>
           </w:r>
         </w:p>
       </w:tc>
@@ -13776,55 +11419,7 @@
               <w:sz w:val="22"/>
               <w:szCs w:val="22"/>
             </w:rPr>
-            <w:t>Технический паспорт сооружения: Мост через {{</w:t>
-          </w:r>
-          <w:proofErr w:type="spellStart"/>
-          <w:r>
-            <w:rPr>
-              <w:sz w:val="22"/>
-              <w:szCs w:val="22"/>
-            </w:rPr>
-            <w:t>bridge.obstacle</w:t>
-          </w:r>
-          <w:proofErr w:type="spellEnd"/>
-          <w:r>
-            <w:rPr>
-              <w:sz w:val="22"/>
-              <w:szCs w:val="22"/>
-            </w:rPr>
-            <w:t>}} на км {{bridge.km}} а/д «{{</w:t>
-          </w:r>
-          <w:proofErr w:type="spellStart"/>
-          <w:r>
-            <w:rPr>
-              <w:sz w:val="22"/>
-              <w:szCs w:val="22"/>
-            </w:rPr>
-            <w:t>bridge.road</w:t>
-          </w:r>
-          <w:proofErr w:type="spellEnd"/>
-          <w:r>
-            <w:rPr>
-              <w:sz w:val="22"/>
-              <w:szCs w:val="22"/>
-            </w:rPr>
-            <w:t>}}» в {{</w:t>
-          </w:r>
-          <w:proofErr w:type="spellStart"/>
-          <w:r>
-            <w:rPr>
-              <w:sz w:val="22"/>
-              <w:szCs w:val="22"/>
-            </w:rPr>
-            <w:t>bridge.district</w:t>
-          </w:r>
-          <w:proofErr w:type="spellEnd"/>
-          <w:r>
-            <w:rPr>
-              <w:sz w:val="22"/>
-              <w:szCs w:val="22"/>
-            </w:rPr>
-            <w:t>}} районе Ивановской области</w:t>
+            <w:t>Технический паспорт сооружения: Мост через {{bridge.obstacle}} на км {{bridge.km}} а/д «{{bridge.road}}» в {{bridge.district}} районе Ивановской области</w:t>
           </w:r>
         </w:p>
       </w:tc>
@@ -13941,23 +11536,7 @@
               <w:b/>
               <w:bCs/>
             </w:rPr>
-            <w:t>{{</w:t>
-          </w:r>
-          <w:proofErr w:type="spellStart"/>
-          <w:r>
-            <w:rPr>
-              <w:b/>
-              <w:bCs/>
-            </w:rPr>
-            <w:t>bridge.road_code</w:t>
-          </w:r>
-          <w:proofErr w:type="spellEnd"/>
-          <w:r>
-            <w:rPr>
-              <w:b/>
-              <w:bCs/>
-            </w:rPr>
-            <w:t>}}</w:t>
+            <w:t>{{bridge.road_code}}</w:t>
           </w:r>
           <w:r>
             <w:rPr>
@@ -13973,21 +11552,12 @@
             </w:rPr>
             <w:t>{{</w:t>
           </w:r>
-          <w:proofErr w:type="spellStart"/>
           <w:r>
             <w:rPr>
               <w:b/>
               <w:bCs/>
             </w:rPr>
-            <w:t>bridge.km_code</w:t>
-          </w:r>
-          <w:proofErr w:type="spellEnd"/>
-          <w:r>
-            <w:rPr>
-              <w:b/>
-              <w:bCs/>
-            </w:rPr>
-            <w:t>}}</w:t>
+            <w:t>bridge.km_code}}</w:t>
           </w:r>
         </w:p>
       </w:tc>
@@ -14059,23 +11629,7 @@
               <w:b/>
               <w:bCs/>
             </w:rPr>
-            <w:t>{{</w:t>
-          </w:r>
-          <w:proofErr w:type="spellStart"/>
-          <w:r>
-            <w:rPr>
-              <w:b/>
-              <w:bCs/>
-            </w:rPr>
-            <w:t>bridge.road_code</w:t>
-          </w:r>
-          <w:proofErr w:type="spellEnd"/>
-          <w:r>
-            <w:rPr>
-              <w:b/>
-              <w:bCs/>
-            </w:rPr>
-            <w:t>}}</w:t>
+            <w:t>{{bridge.road_code}}</w:t>
           </w:r>
           <w:r>
             <w:rPr>
@@ -14089,23 +11643,7 @@
               <w:b/>
               <w:bCs/>
             </w:rPr>
-            <w:t>{{</w:t>
-          </w:r>
-          <w:proofErr w:type="spellStart"/>
-          <w:r>
-            <w:rPr>
-              <w:b/>
-              <w:bCs/>
-            </w:rPr>
-            <w:t>bridge.km_code</w:t>
-          </w:r>
-          <w:proofErr w:type="spellEnd"/>
-          <w:r>
-            <w:rPr>
-              <w:b/>
-              <w:bCs/>
-            </w:rPr>
-            <w:t>}}</w:t>
+            <w:t>{{bridge.km_code}}</w:t>
           </w:r>
         </w:p>
       </w:tc>
@@ -14170,39 +11708,14 @@
               <w:b/>
               <w:bCs/>
             </w:rPr>
-            <w:t>{{</w:t>
+            <w:t>{{bridge.road_code}}/{{</w:t>
           </w:r>
-          <w:proofErr w:type="spellStart"/>
           <w:r>
             <w:rPr>
               <w:b/>
               <w:bCs/>
             </w:rPr>
-            <w:t>bridge.road_code</w:t>
-          </w:r>
-          <w:proofErr w:type="spellEnd"/>
-          <w:r>
-            <w:rPr>
-              <w:b/>
-              <w:bCs/>
-            </w:rPr>
-            <w:t>}}/{{</w:t>
-          </w:r>
-          <w:proofErr w:type="spellStart"/>
-          <w:r>
-            <w:rPr>
-              <w:b/>
-              <w:bCs/>
-            </w:rPr>
-            <w:t>bridge.km_code</w:t>
-          </w:r>
-          <w:proofErr w:type="spellEnd"/>
-          <w:r>
-            <w:rPr>
-              <w:b/>
-              <w:bCs/>
-            </w:rPr>
-            <w:t>}}</w:t>
+            <w:t>bridge.km_code}}</w:t>
           </w:r>
         </w:p>
       </w:tc>
@@ -14268,39 +11781,14 @@
               <w:b/>
               <w:bCs/>
             </w:rPr>
-            <w:t>{{</w:t>
+            <w:t>{{bridge.road_code}}/{{</w:t>
           </w:r>
-          <w:proofErr w:type="spellStart"/>
           <w:r>
             <w:rPr>
               <w:b/>
               <w:bCs/>
             </w:rPr>
-            <w:t>bridge.road_code</w:t>
-          </w:r>
-          <w:proofErr w:type="spellEnd"/>
-          <w:r>
-            <w:rPr>
-              <w:b/>
-              <w:bCs/>
-            </w:rPr>
-            <w:t>}}/{{</w:t>
-          </w:r>
-          <w:proofErr w:type="spellStart"/>
-          <w:r>
-            <w:rPr>
-              <w:b/>
-              <w:bCs/>
-            </w:rPr>
-            <w:t>bridge.km_code</w:t>
-          </w:r>
-          <w:proofErr w:type="spellEnd"/>
-          <w:r>
-            <w:rPr>
-              <w:b/>
-              <w:bCs/>
-            </w:rPr>
-            <w:t>}}</w:t>
+            <w:t>bridge.km_code}}</w:t>
           </w:r>
         </w:p>
       </w:tc>

</xml_diff>

<commit_message>
Fixes in Photo section of passport template
</commit_message>
<xml_diff>
--- a/report_template.docx
+++ b/report_template.docx
@@ -728,7 +728,7 @@
           <w:sz w:val="28"/>
           <w:szCs w:val="28"/>
         </w:rPr>
-        <w:t>ноябрь</w:t>
+        <w:t>декабрь</w:t>
       </w:r>
       <w:r>
         <w:rPr>
@@ -2477,7 +2477,7 @@
           <w:sz w:val="28"/>
           <w:u w:val="single"/>
         </w:rPr>
-        <w:t>17</w:t>
+        <w:t>25</w:t>
       </w:r>
       <w:r>
         <w:rPr>
@@ -2491,7 +2491,7 @@
           <w:sz w:val="28"/>
           <w:u w:val="single"/>
         </w:rPr>
-        <w:t>11</w:t>
+        <w:t>12</w:t>
       </w:r>
       <w:r>
         <w:rPr>
@@ -10689,7 +10689,10 @@
         <w:t xml:space="preserve">. Дата ввода в ЭВМ: </w:t>
       </w:r>
       <w:r>
-        <w:t>22.12.2025</w:t>
+        <w:t>25</w:t>
+      </w:r>
+      <w:r>
+        <w:t>.12.2025</w:t>
       </w:r>
     </w:p>
     <w:p>
@@ -10830,6 +10833,7 @@
     <w:p>
       <w:pPr>
         <w:pStyle w:val="1"/>
+        <w:spacing w:before="0"/>
         <w:rPr>
           <w:lang w:val="ru-RU"/>
         </w:rPr>
@@ -10855,7 +10859,6 @@
         <w:rPr>
           <w:sz w:val="28"/>
           <w:szCs w:val="28"/>
-          <w:lang w:val="en-US"/>
         </w:rPr>
       </w:pPr>
       <w:r>

</xml_diff>